<commit_message>
Class diagram for doc.
</commit_message>
<xml_diff>
--- a/docs/Technical Analysis.docx
+++ b/docs/Technical Analysis.docx
@@ -108,9 +108,19 @@
             <w:pPr>
               <w:pStyle w:val="Footer"/>
             </w:pPr>
-            <w:r>
-              <w:t>Michał Szklarski</w:t>
-            </w:r>
+            <w:proofErr w:type="spellStart"/>
+            <w:r>
+              <w:t>Michał</w:t>
+            </w:r>
+            <w:proofErr w:type="spellEnd"/>
+            <w:r>
+              <w:t xml:space="preserve"> </w:t>
+            </w:r>
+            <w:proofErr w:type="spellStart"/>
+            <w:r>
+              <w:t>Szklarski</w:t>
+            </w:r>
+            <w:proofErr w:type="spellEnd"/>
           </w:p>
           <w:p>
             <w:pPr>
@@ -374,9 +384,19 @@
               <w:jc w:val="center"/>
               <w:cnfStyle w:val="000000010000" w:firstRow="0" w:lastRow="0" w:firstColumn="0" w:lastColumn="0" w:oddVBand="0" w:evenVBand="0" w:oddHBand="0" w:evenHBand="1" w:firstRowFirstColumn="0" w:firstRowLastColumn="0" w:lastRowFirstColumn="0" w:lastRowLastColumn="0"/>
             </w:pPr>
-            <w:r>
-              <w:t>Michał Szklarski</w:t>
-            </w:r>
+            <w:proofErr w:type="spellStart"/>
+            <w:r>
+              <w:t>Michał</w:t>
+            </w:r>
+            <w:proofErr w:type="spellEnd"/>
+            <w:r>
+              <w:t xml:space="preserve"> </w:t>
+            </w:r>
+            <w:proofErr w:type="spellStart"/>
+            <w:r>
+              <w:t>Szklarski</w:t>
+            </w:r>
+            <w:proofErr w:type="spellEnd"/>
           </w:p>
         </w:tc>
       </w:tr>
@@ -495,8 +515,6 @@
             <w:r>
               <w:t>FINAL</w:t>
             </w:r>
-            <w:bookmarkStart w:id="0" w:name="_GoBack"/>
-            <w:bookmarkEnd w:id="0"/>
           </w:p>
         </w:tc>
         <w:tc>
@@ -867,9 +885,19 @@
               <w:jc w:val="center"/>
               <w:cnfStyle w:val="000000010000" w:firstRow="0" w:lastRow="0" w:firstColumn="0" w:lastColumn="0" w:oddVBand="0" w:evenVBand="0" w:oddHBand="0" w:evenHBand="1" w:firstRowFirstColumn="0" w:firstRowLastColumn="0" w:lastRowFirstColumn="0" w:lastRowLastColumn="0"/>
             </w:pPr>
-            <w:r>
-              <w:t>Michał Szklarski</w:t>
-            </w:r>
+            <w:proofErr w:type="spellStart"/>
+            <w:r>
+              <w:t>Michał</w:t>
+            </w:r>
+            <w:proofErr w:type="spellEnd"/>
+            <w:r>
+              <w:t xml:space="preserve"> </w:t>
+            </w:r>
+            <w:proofErr w:type="spellStart"/>
+            <w:r>
+              <w:t>Szklarski</w:t>
+            </w:r>
+            <w:proofErr w:type="spellEnd"/>
           </w:p>
         </w:tc>
         <w:tc>
@@ -958,9 +986,19 @@
               <w:jc w:val="center"/>
               <w:cnfStyle w:val="000000100000" w:firstRow="0" w:lastRow="0" w:firstColumn="0" w:lastColumn="0" w:oddVBand="0" w:evenVBand="0" w:oddHBand="1" w:evenHBand="0" w:firstRowFirstColumn="0" w:firstRowLastColumn="0" w:lastRowFirstColumn="0" w:lastRowLastColumn="0"/>
             </w:pPr>
-            <w:r>
-              <w:t>Michał Szklarski</w:t>
-            </w:r>
+            <w:proofErr w:type="spellStart"/>
+            <w:r>
+              <w:t>Michał</w:t>
+            </w:r>
+            <w:proofErr w:type="spellEnd"/>
+            <w:r>
+              <w:t xml:space="preserve"> </w:t>
+            </w:r>
+            <w:proofErr w:type="spellStart"/>
+            <w:r>
+              <w:t>Szklarski</w:t>
+            </w:r>
+            <w:proofErr w:type="spellEnd"/>
           </w:p>
         </w:tc>
         <w:tc>
@@ -1049,9 +1087,19 @@
               <w:jc w:val="center"/>
               <w:cnfStyle w:val="000000010000" w:firstRow="0" w:lastRow="0" w:firstColumn="0" w:lastColumn="0" w:oddVBand="0" w:evenVBand="0" w:oddHBand="0" w:evenHBand="1" w:firstRowFirstColumn="0" w:firstRowLastColumn="0" w:lastRowFirstColumn="0" w:lastRowLastColumn="0"/>
             </w:pPr>
-            <w:r>
-              <w:t>Michał Szklarski</w:t>
-            </w:r>
+            <w:proofErr w:type="spellStart"/>
+            <w:r>
+              <w:t>Michał</w:t>
+            </w:r>
+            <w:proofErr w:type="spellEnd"/>
+            <w:r>
+              <w:t xml:space="preserve"> </w:t>
+            </w:r>
+            <w:proofErr w:type="spellStart"/>
+            <w:r>
+              <w:t>Szklarski</w:t>
+            </w:r>
+            <w:proofErr w:type="spellEnd"/>
           </w:p>
         </w:tc>
         <w:tc>
@@ -1140,9 +1188,19 @@
               <w:jc w:val="center"/>
               <w:cnfStyle w:val="000000100000" w:firstRow="0" w:lastRow="0" w:firstColumn="0" w:lastColumn="0" w:oddVBand="0" w:evenVBand="0" w:oddHBand="1" w:evenHBand="0" w:firstRowFirstColumn="0" w:firstRowLastColumn="0" w:lastRowFirstColumn="0" w:lastRowLastColumn="0"/>
             </w:pPr>
-            <w:r>
-              <w:t>Michał Szklarski</w:t>
-            </w:r>
+            <w:proofErr w:type="spellStart"/>
+            <w:r>
+              <w:t>Michał</w:t>
+            </w:r>
+            <w:proofErr w:type="spellEnd"/>
+            <w:r>
+              <w:t xml:space="preserve"> </w:t>
+            </w:r>
+            <w:proofErr w:type="spellStart"/>
+            <w:r>
+              <w:t>Szklarski</w:t>
+            </w:r>
+            <w:proofErr w:type="spellEnd"/>
           </w:p>
         </w:tc>
         <w:tc>
@@ -1234,9 +1292,19 @@
               <w:jc w:val="center"/>
               <w:cnfStyle w:val="000000010000" w:firstRow="0" w:lastRow="0" w:firstColumn="0" w:lastColumn="0" w:oddVBand="0" w:evenVBand="0" w:oddHBand="0" w:evenHBand="1" w:firstRowFirstColumn="0" w:firstRowLastColumn="0" w:lastRowFirstColumn="0" w:lastRowLastColumn="0"/>
             </w:pPr>
-            <w:r>
-              <w:t>Michał Szklarski</w:t>
-            </w:r>
+            <w:proofErr w:type="spellStart"/>
+            <w:r>
+              <w:t>Michał</w:t>
+            </w:r>
+            <w:proofErr w:type="spellEnd"/>
+            <w:r>
+              <w:t xml:space="preserve"> </w:t>
+            </w:r>
+            <w:proofErr w:type="spellStart"/>
+            <w:r>
+              <w:t>Szklarski</w:t>
+            </w:r>
+            <w:proofErr w:type="spellEnd"/>
           </w:p>
         </w:tc>
         <w:tc>
@@ -1323,9 +1391,19 @@
               <w:jc w:val="center"/>
               <w:cnfStyle w:val="000000100000" w:firstRow="0" w:lastRow="0" w:firstColumn="0" w:lastColumn="0" w:oddVBand="0" w:evenVBand="0" w:oddHBand="1" w:evenHBand="0" w:firstRowFirstColumn="0" w:firstRowLastColumn="0" w:lastRowFirstColumn="0" w:lastRowLastColumn="0"/>
             </w:pPr>
-            <w:r>
-              <w:t>Michał Szklarski</w:t>
-            </w:r>
+            <w:proofErr w:type="spellStart"/>
+            <w:r>
+              <w:t>Michał</w:t>
+            </w:r>
+            <w:proofErr w:type="spellEnd"/>
+            <w:r>
+              <w:t xml:space="preserve"> </w:t>
+            </w:r>
+            <w:proofErr w:type="spellStart"/>
+            <w:r>
+              <w:t>Szklarski</w:t>
+            </w:r>
+            <w:proofErr w:type="spellEnd"/>
           </w:p>
         </w:tc>
         <w:tc>
@@ -1412,9 +1490,19 @@
               <w:jc w:val="center"/>
               <w:cnfStyle w:val="000000010000" w:firstRow="0" w:lastRow="0" w:firstColumn="0" w:lastColumn="0" w:oddVBand="0" w:evenVBand="0" w:oddHBand="0" w:evenHBand="1" w:firstRowFirstColumn="0" w:firstRowLastColumn="0" w:lastRowFirstColumn="0" w:lastRowLastColumn="0"/>
             </w:pPr>
-            <w:r>
-              <w:t>Michał Szklarski</w:t>
-            </w:r>
+            <w:proofErr w:type="spellStart"/>
+            <w:r>
+              <w:t>Michał</w:t>
+            </w:r>
+            <w:proofErr w:type="spellEnd"/>
+            <w:r>
+              <w:t xml:space="preserve"> </w:t>
+            </w:r>
+            <w:proofErr w:type="spellStart"/>
+            <w:r>
+              <w:t>Szklarski</w:t>
+            </w:r>
+            <w:proofErr w:type="spellEnd"/>
           </w:p>
         </w:tc>
         <w:tc>
@@ -1449,8 +1537,8 @@
         </w:sectPr>
       </w:pPr>
     </w:p>
-    <w:bookmarkStart w:id="1" w:name="_Toc447752567" w:displacedByCustomXml="next"/>
-    <w:bookmarkStart w:id="2" w:name="_Toc261004492" w:displacedByCustomXml="next"/>
+    <w:bookmarkStart w:id="0" w:name="_Toc447752567" w:displacedByCustomXml="next"/>
+    <w:bookmarkStart w:id="1" w:name="_Toc261004492" w:displacedByCustomXml="next"/>
     <w:sdt>
       <w:sdtPr>
         <w:alias w:val="Title"/>
@@ -1474,10 +1562,10 @@
         </w:p>
       </w:sdtContent>
     </w:sdt>
+    <w:bookmarkEnd w:id="0" w:displacedByCustomXml="prev"/>
     <w:bookmarkEnd w:id="1" w:displacedByCustomXml="prev"/>
-    <w:bookmarkEnd w:id="2" w:displacedByCustomXml="prev"/>
-    <w:bookmarkStart w:id="3" w:name="_Toc261004493"/>
-    <w:bookmarkStart w:id="4" w:name="_Toc447752568"/>
+    <w:bookmarkStart w:id="2" w:name="_Toc261004493"/>
+    <w:bookmarkStart w:id="3" w:name="_Toc447752568"/>
     <w:p>
       <w:pPr>
         <w:pStyle w:val="Heading2"/>
@@ -1503,21 +1591,21 @@
           </w:r>
         </w:sdtContent>
       </w:sdt>
+      <w:bookmarkEnd w:id="2"/>
       <w:bookmarkEnd w:id="3"/>
-      <w:bookmarkEnd w:id="4"/>
     </w:p>
     <w:p>
       <w:pPr>
         <w:pStyle w:val="Heading2"/>
       </w:pPr>
-      <w:bookmarkStart w:id="5" w:name="_Toc447752569"/>
+      <w:bookmarkStart w:id="4" w:name="_Toc447752569"/>
       <w:r>
         <w:t>Technical</w:t>
       </w:r>
       <w:r>
         <w:t xml:space="preserve"> specification</w:t>
       </w:r>
-      <w:bookmarkEnd w:id="5"/>
+      <w:bookmarkEnd w:id="4"/>
     </w:p>
     <w:sdt>
       <w:sdtPr>
@@ -2678,7 +2766,7 @@
       <w:pPr>
         <w:pStyle w:val="Heading3"/>
       </w:pPr>
-      <w:bookmarkStart w:id="6" w:name="_Toc447752570"/>
+      <w:bookmarkStart w:id="5" w:name="_Toc447752570"/>
       <w:r>
         <w:t>Summary</w:t>
       </w:r>
@@ -2691,7 +2779,7 @@
       <w:r>
         <w:t xml:space="preserve"> overview</w:t>
       </w:r>
-      <w:bookmarkEnd w:id="6"/>
+      <w:bookmarkEnd w:id="5"/>
     </w:p>
     <w:p>
       <w:pPr>
@@ -2776,7 +2864,7 @@
       <w:pPr>
         <w:pStyle w:val="Heading3"/>
       </w:pPr>
-      <w:bookmarkStart w:id="7" w:name="_Toc447752572"/>
+      <w:bookmarkStart w:id="6" w:name="_Toc447752572"/>
     </w:p>
     <w:p>
       <w:pPr>
@@ -2785,7 +2873,7 @@
       <w:r>
         <w:t>General specification</w:t>
       </w:r>
-      <w:bookmarkEnd w:id="7"/>
+      <w:bookmarkEnd w:id="6"/>
     </w:p>
     <w:p>
       <w:r>
@@ -2813,11 +2901,11 @@
       <w:pPr>
         <w:pStyle w:val="Heading3"/>
       </w:pPr>
-      <w:bookmarkStart w:id="8" w:name="_Toc447752573"/>
+      <w:bookmarkStart w:id="7" w:name="_Toc447752573"/>
       <w:r>
         <w:t>Technologies</w:t>
       </w:r>
-      <w:bookmarkEnd w:id="8"/>
+      <w:bookmarkEnd w:id="7"/>
     </w:p>
     <w:p>
       <w:r>
@@ -2871,11 +2959,11 @@
       <w:pPr>
         <w:pStyle w:val="Heading3"/>
       </w:pPr>
-      <w:bookmarkStart w:id="9" w:name="_Toc447752574"/>
+      <w:bookmarkStart w:id="8" w:name="_Toc447752574"/>
       <w:r>
         <w:t>Methodology (development model)</w:t>
       </w:r>
-      <w:bookmarkEnd w:id="9"/>
+      <w:bookmarkEnd w:id="8"/>
     </w:p>
     <w:p>
       <w:r>
@@ -2977,11 +3065,11 @@
       <w:pPr>
         <w:pStyle w:val="Heading3"/>
       </w:pPr>
-      <w:bookmarkStart w:id="10" w:name="_Toc447752575"/>
+      <w:bookmarkStart w:id="9" w:name="_Toc447752575"/>
       <w:r>
         <w:t>Development process flow</w:t>
       </w:r>
-      <w:bookmarkEnd w:id="10"/>
+      <w:bookmarkEnd w:id="9"/>
     </w:p>
     <w:p>
       <w:r>
@@ -3019,12 +3107,12 @@
       <w:pPr>
         <w:pStyle w:val="Heading3"/>
       </w:pPr>
-      <w:bookmarkStart w:id="11" w:name="_Toc447752576"/>
+      <w:bookmarkStart w:id="10" w:name="_Toc447752576"/>
       <w:r>
         <w:lastRenderedPageBreak/>
         <w:t>Similar solutions analysis</w:t>
       </w:r>
-      <w:bookmarkEnd w:id="11"/>
+      <w:bookmarkEnd w:id="10"/>
     </w:p>
     <w:p>
       <w:r>
@@ -3038,7 +3126,15 @@
         <w:t xml:space="preserve"> similar solutions, like, for example: Conway’s Life,</w:t>
       </w:r>
       <w:r>
-        <w:t xml:space="preserve"> Wireworld,</w:t>
+        <w:t xml:space="preserve"> </w:t>
+      </w:r>
+      <w:proofErr w:type="spellStart"/>
+      <w:r>
+        <w:t>Wireworld</w:t>
+      </w:r>
+      <w:proofErr w:type="spellEnd"/>
+      <w:r>
+        <w:t>,</w:t>
       </w:r>
       <w:r>
         <w:t xml:space="preserve"> Langton’s Ant</w:t>
@@ -3356,10 +3452,21 @@
       <w:pPr>
         <w:pStyle w:val="Heading3"/>
       </w:pPr>
-      <w:bookmarkStart w:id="12" w:name="_Toc447752577"/>
+      <w:bookmarkStart w:id="11" w:name="_Toc447752577"/>
       <w:r>
         <w:lastRenderedPageBreak/>
         <w:t>Algorithm description</w:t>
+      </w:r>
+      <w:bookmarkEnd w:id="11"/>
+    </w:p>
+    <w:p/>
+    <w:p>
+      <w:pPr>
+        <w:pStyle w:val="Heading3"/>
+      </w:pPr>
+      <w:bookmarkStart w:id="12" w:name="_Toc447752578"/>
+      <w:r>
+        <w:t>Other program elements and structure description</w:t>
       </w:r>
       <w:bookmarkEnd w:id="12"/>
     </w:p>
@@ -3368,29 +3475,81 @@
       <w:pPr>
         <w:pStyle w:val="Heading3"/>
       </w:pPr>
-      <w:bookmarkStart w:id="13" w:name="_Toc447752578"/>
-      <w:r>
-        <w:t>Other program elements and structure description</w:t>
+      <w:bookmarkStart w:id="13" w:name="_Toc447752579"/>
+      <w:r>
+        <w:t>State diagram</w:t>
       </w:r>
       <w:bookmarkEnd w:id="13"/>
     </w:p>
-    <w:p/>
     <w:p>
-      <w:pPr>
-        <w:pStyle w:val="Heading3"/>
-      </w:pPr>
-      <w:bookmarkStart w:id="14" w:name="_Toc447752579"/>
-      <w:r>
-        <w:t>State diagram</w:t>
-      </w:r>
+      <w:bookmarkStart w:id="14" w:name="_GoBack"/>
       <w:bookmarkEnd w:id="14"/>
     </w:p>
-    <w:p/>
     <w:p>
       <w:pPr>
         <w:pStyle w:val="Heading3"/>
       </w:pPr>
       <w:bookmarkStart w:id="15" w:name="_Toc447752580"/>
+      <w:r>
+        <w:rPr>
+          <w:noProof/>
+          <w:lang w:val="pl-PL" w:eastAsia="pl-PL"/>
+        </w:rPr>
+        <w:drawing>
+          <wp:anchor distT="0" distB="0" distL="114300" distR="114300" simplePos="0" relativeHeight="251661312" behindDoc="1" locked="0" layoutInCell="1" allowOverlap="1" wp14:anchorId="559532BC" wp14:editId="7DFEECEB">
+            <wp:simplePos x="0" y="0"/>
+            <wp:positionH relativeFrom="margin">
+              <wp:align>right</wp:align>
+            </wp:positionH>
+            <wp:positionV relativeFrom="paragraph">
+              <wp:posOffset>318135</wp:posOffset>
+            </wp:positionV>
+            <wp:extent cx="5943600" cy="4389120"/>
+            <wp:effectExtent l="0" t="0" r="0" b="0"/>
+            <wp:wrapTight wrapText="bothSides">
+              <wp:wrapPolygon edited="0">
+                <wp:start x="0" y="0"/>
+                <wp:lineTo x="0" y="21469"/>
+                <wp:lineTo x="21531" y="21469"/>
+                <wp:lineTo x="21531" y="0"/>
+                <wp:lineTo x="0" y="0"/>
+              </wp:wrapPolygon>
+            </wp:wrapTight>
+            <wp:docPr id="4" name="Picture 4"/>
+            <wp:cNvGraphicFramePr>
+              <a:graphicFrameLocks xmlns:a="http://schemas.openxmlformats.org/drawingml/2006/main" noChangeAspect="1"/>
+            </wp:cNvGraphicFramePr>
+            <a:graphic xmlns:a="http://schemas.openxmlformats.org/drawingml/2006/main">
+              <a:graphicData uri="http://schemas.openxmlformats.org/drawingml/2006/picture">
+                <pic:pic xmlns:pic="http://schemas.openxmlformats.org/drawingml/2006/picture">
+                  <pic:nvPicPr>
+                    <pic:cNvPr id="4" name="5afdf2812956d034f3d14e7b2d07d8d0.png"/>
+                    <pic:cNvPicPr/>
+                  </pic:nvPicPr>
+                  <pic:blipFill>
+                    <a:blip r:embed="rId18"/>
+                    <a:stretch>
+                      <a:fillRect/>
+                    </a:stretch>
+                  </pic:blipFill>
+                  <pic:spPr>
+                    <a:xfrm>
+                      <a:off x="0" y="0"/>
+                      <a:ext cx="5943600" cy="4389120"/>
+                    </a:xfrm>
+                    <a:prstGeom prst="rect">
+                      <a:avLst/>
+                    </a:prstGeom>
+                  </pic:spPr>
+                </pic:pic>
+              </a:graphicData>
+            </a:graphic>
+            <wp14:sizeRelH relativeFrom="margin">
+              <wp14:pctWidth>0</wp14:pctWidth>
+            </wp14:sizeRelH>
+          </wp:anchor>
+        </w:drawing>
+      </w:r>
       <w:r>
         <w:t>Class diagram</w:t>
       </w:r>
@@ -3414,6 +3573,7 @@
       </w:pPr>
       <w:bookmarkStart w:id="17" w:name="_Toc447752582"/>
       <w:r>
+        <w:lastRenderedPageBreak/>
         <w:t>Conclusion</w:t>
       </w:r>
       <w:bookmarkEnd w:id="17"/>
@@ -3469,10 +3629,10 @@
       </w:r>
     </w:p>
     <w:sectPr>
-      <w:headerReference w:type="default" r:id="rId18"/>
-      <w:footerReference w:type="default" r:id="rId19"/>
-      <w:headerReference w:type="first" r:id="rId20"/>
-      <w:footerReference w:type="first" r:id="rId21"/>
+      <w:headerReference w:type="default" r:id="rId19"/>
+      <w:footerReference w:type="default" r:id="rId20"/>
+      <w:headerReference w:type="first" r:id="rId21"/>
+      <w:footerReference w:type="first" r:id="rId22"/>
       <w:pgSz w:w="12240" w:h="15840" w:code="1"/>
       <w:pgMar w:top="1440" w:right="1440" w:bottom="2160" w:left="1440" w:header="1296" w:footer="1296" w:gutter="0"/>
       <w:pgNumType w:start="1"/>
@@ -3715,7 +3875,7 @@
             <w:rPr>
               <w:noProof/>
             </w:rPr>
-            <w:t>6</w:t>
+            <w:t>4</w:t>
           </w:r>
           <w:r>
             <w:fldChar w:fldCharType="end"/>
@@ -3853,9 +4013,19 @@
     <w:pPr>
       <w:pStyle w:val="Header-FooterRight"/>
     </w:pPr>
+    <w:proofErr w:type="spellStart"/>
     <w:r>
-      <w:t>Michał Szklarski</w:t>
+      <w:t>Michał</w:t>
     </w:r>
+    <w:proofErr w:type="spellEnd"/>
+    <w:r>
+      <w:t xml:space="preserve"> </w:t>
+    </w:r>
+    <w:proofErr w:type="spellStart"/>
+    <w:r>
+      <w:t>Szklarski</w:t>
+    </w:r>
+    <w:proofErr w:type="spellEnd"/>
   </w:p>
   <w:p>
     <w:pPr>
@@ -11657,10 +11827,10 @@
     <w:rsidRoot w:val="00EC17B7"/>
     <w:rsid w:val="002D6716"/>
     <w:rsid w:val="00326FC8"/>
+    <w:rsid w:val="007B048D"/>
     <w:rsid w:val="00904E5C"/>
     <w:rsid w:val="00B24CD7"/>
     <w:rsid w:val="00B31ADC"/>
-    <w:rsid w:val="00C37413"/>
     <w:rsid w:val="00CE772A"/>
     <w:rsid w:val="00DB1845"/>
     <w:rsid w:val="00EC17B7"/>
@@ -12639,7 +12809,7 @@
 </file>
 
 <file path=customXml/itemProps1.xml><?xml version="1.0" encoding="utf-8"?>
-<ds:datastoreItem xmlns:ds="http://schemas.openxmlformats.org/officeDocument/2006/customXml" ds:itemID="{9820315B-8C31-492E-A329-9A2B4A5D9DFB}">
+<ds:datastoreItem xmlns:ds="http://schemas.openxmlformats.org/officeDocument/2006/customXml" ds:itemID="{9A69D228-563D-4F19-B7C9-C164CB9AB64F}">
   <ds:schemaRefs>
     <ds:schemaRef ds:uri="http://schemas.openxmlformats.org/officeDocument/2006/bibliography"/>
   </ds:schemaRefs>

</xml_diff>

<commit_message>
Next ver of tech analysis
</commit_message>
<xml_diff>
--- a/docs/Technical Analysis.docx
+++ b/docs/Technical Analysis.docx
@@ -1537,7 +1537,7 @@
         </w:sectPr>
       </w:pPr>
     </w:p>
-    <w:bookmarkStart w:id="0" w:name="_Toc447752567" w:displacedByCustomXml="next"/>
+    <w:bookmarkStart w:id="0" w:name="_Toc447802438" w:displacedByCustomXml="next"/>
     <w:bookmarkStart w:id="1" w:name="_Toc261004492" w:displacedByCustomXml="next"/>
     <w:sdt>
       <w:sdtPr>
@@ -1565,7 +1565,7 @@
     <w:bookmarkEnd w:id="0" w:displacedByCustomXml="prev"/>
     <w:bookmarkEnd w:id="1" w:displacedByCustomXml="prev"/>
     <w:bookmarkStart w:id="2" w:name="_Toc261004493"/>
-    <w:bookmarkStart w:id="3" w:name="_Toc447752568"/>
+    <w:bookmarkStart w:id="3" w:name="_Toc447802439"/>
     <w:p>
       <w:pPr>
         <w:pStyle w:val="Heading2"/>
@@ -1598,7 +1598,7 @@
       <w:pPr>
         <w:pStyle w:val="Heading2"/>
       </w:pPr>
-      <w:bookmarkStart w:id="4" w:name="_Toc447752569"/>
+      <w:bookmarkStart w:id="4" w:name="_Toc447802440"/>
       <w:r>
         <w:t>Technical</w:t>
       </w:r>
@@ -1609,6 +1609,11 @@
     </w:p>
     <w:sdt>
       <w:sdtPr>
+        <w:rPr>
+          <w:rFonts w:asciiTheme="minorHAnsi" w:hAnsiTheme="minorHAnsi"/>
+          <w:color w:val="auto"/>
+          <w:sz w:val="24"/>
+        </w:rPr>
         <w:id w:val="1560288589"/>
         <w:docPartObj>
           <w:docPartGallery w:val="Table of Contents"/>
@@ -1617,12 +1622,9 @@
       </w:sdtPr>
       <w:sdtEndPr>
         <w:rPr>
-          <w:rFonts w:asciiTheme="minorHAnsi" w:hAnsiTheme="minorHAnsi"/>
           <w:b/>
           <w:bCs/>
           <w:noProof/>
-          <w:color w:val="auto"/>
-          <w:sz w:val="24"/>
         </w:rPr>
       </w:sdtEndPr>
       <w:sdtContent>
@@ -1643,7 +1645,6 @@
             <w:rPr>
               <w:b w:val="0"/>
               <w:noProof/>
-              <w:lang w:val="pl-PL" w:eastAsia="pl-PL"/>
             </w:rPr>
           </w:pPr>
           <w:r>
@@ -1655,7 +1656,7 @@
           <w:r>
             <w:fldChar w:fldCharType="separate"/>
           </w:r>
-          <w:hyperlink w:anchor="_Toc447752567" w:history="1">
+          <w:hyperlink w:anchor="_Toc447802438" w:history="1">
             <w:r>
               <w:rPr>
                 <w:rStyle w:val="Hyperlink"/>
@@ -1682,7 +1683,7 @@
                 <w:noProof/>
                 <w:webHidden/>
               </w:rPr>
-              <w:instrText xml:space="preserve"> PAGEREF _Toc447752567 \h </w:instrText>
+              <w:instrText xml:space="preserve"> PAGEREF _Toc447802438 \h </w:instrText>
             </w:r>
             <w:r>
               <w:rPr>
@@ -1722,10 +1723,9 @@
             <w:rPr>
               <w:i w:val="0"/>
               <w:noProof/>
-              <w:lang w:val="pl-PL" w:eastAsia="pl-PL"/>
             </w:rPr>
           </w:pPr>
-          <w:hyperlink w:anchor="_Toc447752568" w:history="1">
+          <w:hyperlink w:anchor="_Toc447802439" w:history="1">
             <w:r>
               <w:rPr>
                 <w:rStyle w:val="Hyperlink"/>
@@ -1752,7 +1752,7 @@
                 <w:noProof/>
                 <w:webHidden/>
               </w:rPr>
-              <w:instrText xml:space="preserve"> PAGEREF _Toc447752568 \h </w:instrText>
+              <w:instrText xml:space="preserve"> PAGEREF _Toc447802439 \h </w:instrText>
             </w:r>
             <w:r>
               <w:rPr>
@@ -1792,10 +1792,9 @@
             <w:rPr>
               <w:i w:val="0"/>
               <w:noProof/>
-              <w:lang w:val="pl-PL" w:eastAsia="pl-PL"/>
             </w:rPr>
           </w:pPr>
-          <w:hyperlink w:anchor="_Toc447752569" w:history="1">
+          <w:hyperlink w:anchor="_Toc447802440" w:history="1">
             <w:r>
               <w:rPr>
                 <w:rStyle w:val="Hyperlink"/>
@@ -1822,7 +1821,7 @@
                 <w:noProof/>
                 <w:webHidden/>
               </w:rPr>
-              <w:instrText xml:space="preserve"> PAGEREF _Toc447752569 \h </w:instrText>
+              <w:instrText xml:space="preserve"> PAGEREF _Toc447802440 \h </w:instrText>
             </w:r>
             <w:r>
               <w:rPr>
@@ -1861,10 +1860,9 @@
             </w:tabs>
             <w:rPr>
               <w:noProof/>
-              <w:lang w:val="pl-PL" w:eastAsia="pl-PL"/>
             </w:rPr>
           </w:pPr>
-          <w:hyperlink w:anchor="_Toc447752570" w:history="1">
+          <w:hyperlink w:anchor="_Toc447802441" w:history="1">
             <w:r>
               <w:rPr>
                 <w:rStyle w:val="Hyperlink"/>
@@ -1891,7 +1889,7 @@
                 <w:noProof/>
                 <w:webHidden/>
               </w:rPr>
-              <w:instrText xml:space="preserve"> PAGEREF _Toc447752570 \h </w:instrText>
+              <w:instrText xml:space="preserve"> PAGEREF _Toc447802441 \h </w:instrText>
             </w:r>
             <w:r>
               <w:rPr>
@@ -1911,7 +1909,7 @@
                 <w:noProof/>
                 <w:webHidden/>
               </w:rPr>
-              <w:t>2</w:t>
+              <w:t>3</w:t>
             </w:r>
             <w:r>
               <w:rPr>
@@ -1930,16 +1928,15 @@
             </w:tabs>
             <w:rPr>
               <w:noProof/>
-              <w:lang w:val="pl-PL" w:eastAsia="pl-PL"/>
             </w:rPr>
           </w:pPr>
-          <w:hyperlink w:anchor="_Toc447752571" w:history="1">
+          <w:hyperlink w:anchor="_Toc447802442" w:history="1">
             <w:r>
               <w:rPr>
                 <w:rStyle w:val="Hyperlink"/>
                 <w:noProof/>
               </w:rPr>
-              <w:t>Notion description</w:t>
+              <w:t>General specification</w:t>
             </w:r>
             <w:r>
               <w:rPr>
@@ -1960,7 +1957,7 @@
                 <w:noProof/>
                 <w:webHidden/>
               </w:rPr>
-              <w:instrText xml:space="preserve"> PAGEREF _Toc447752571 \h </w:instrText>
+              <w:instrText xml:space="preserve"> PAGEREF _Toc447802442 \h </w:instrText>
             </w:r>
             <w:r>
               <w:rPr>
@@ -1999,16 +1996,15 @@
             </w:tabs>
             <w:rPr>
               <w:noProof/>
-              <w:lang w:val="pl-PL" w:eastAsia="pl-PL"/>
             </w:rPr>
           </w:pPr>
-          <w:hyperlink w:anchor="_Toc447752572" w:history="1">
+          <w:hyperlink w:anchor="_Toc447802443" w:history="1">
             <w:r>
               <w:rPr>
                 <w:rStyle w:val="Hyperlink"/>
                 <w:noProof/>
               </w:rPr>
-              <w:t>General specification</w:t>
+              <w:t>Technologies</w:t>
             </w:r>
             <w:r>
               <w:rPr>
@@ -2029,7 +2025,7 @@
                 <w:noProof/>
                 <w:webHidden/>
               </w:rPr>
-              <w:instrText xml:space="preserve"> PAGEREF _Toc447752572 \h </w:instrText>
+              <w:instrText xml:space="preserve"> PAGEREF _Toc447802443 \h </w:instrText>
             </w:r>
             <w:r>
               <w:rPr>
@@ -2068,16 +2064,15 @@
             </w:tabs>
             <w:rPr>
               <w:noProof/>
-              <w:lang w:val="pl-PL" w:eastAsia="pl-PL"/>
             </w:rPr>
           </w:pPr>
-          <w:hyperlink w:anchor="_Toc447752573" w:history="1">
+          <w:hyperlink w:anchor="_Toc447802444" w:history="1">
             <w:r>
               <w:rPr>
                 <w:rStyle w:val="Hyperlink"/>
                 <w:noProof/>
               </w:rPr>
-              <w:t>Technologies</w:t>
+              <w:t>Methodology (development model)</w:t>
             </w:r>
             <w:r>
               <w:rPr>
@@ -2098,7 +2093,7 @@
                 <w:noProof/>
                 <w:webHidden/>
               </w:rPr>
-              <w:instrText xml:space="preserve"> PAGEREF _Toc447752573 \h </w:instrText>
+              <w:instrText xml:space="preserve"> PAGEREF _Toc447802444 \h </w:instrText>
             </w:r>
             <w:r>
               <w:rPr>
@@ -2118,7 +2113,7 @@
                 <w:noProof/>
                 <w:webHidden/>
               </w:rPr>
-              <w:t>3</w:t>
+              <w:t>4</w:t>
             </w:r>
             <w:r>
               <w:rPr>
@@ -2137,16 +2132,15 @@
             </w:tabs>
             <w:rPr>
               <w:noProof/>
-              <w:lang w:val="pl-PL" w:eastAsia="pl-PL"/>
             </w:rPr>
           </w:pPr>
-          <w:hyperlink w:anchor="_Toc447752574" w:history="1">
+          <w:hyperlink w:anchor="_Toc447802445" w:history="1">
             <w:r>
               <w:rPr>
                 <w:rStyle w:val="Hyperlink"/>
                 <w:noProof/>
               </w:rPr>
-              <w:t>Methodology (development model)</w:t>
+              <w:t>Development process flow</w:t>
             </w:r>
             <w:r>
               <w:rPr>
@@ -2167,7 +2161,7 @@
                 <w:noProof/>
                 <w:webHidden/>
               </w:rPr>
-              <w:instrText xml:space="preserve"> PAGEREF _Toc447752574 \h </w:instrText>
+              <w:instrText xml:space="preserve"> PAGEREF _Toc447802445 \h </w:instrText>
             </w:r>
             <w:r>
               <w:rPr>
@@ -2187,7 +2181,7 @@
                 <w:noProof/>
                 <w:webHidden/>
               </w:rPr>
-              <w:t>3</w:t>
+              <w:t>5</w:t>
             </w:r>
             <w:r>
               <w:rPr>
@@ -2206,16 +2200,15 @@
             </w:tabs>
             <w:rPr>
               <w:noProof/>
-              <w:lang w:val="pl-PL" w:eastAsia="pl-PL"/>
             </w:rPr>
           </w:pPr>
-          <w:hyperlink w:anchor="_Toc447752575" w:history="1">
+          <w:hyperlink w:anchor="_Toc447802446" w:history="1">
             <w:r>
               <w:rPr>
                 <w:rStyle w:val="Hyperlink"/>
                 <w:noProof/>
               </w:rPr>
-              <w:t>Development process flow</w:t>
+              <w:t>Similar solutions analysis</w:t>
             </w:r>
             <w:r>
               <w:rPr>
@@ -2236,7 +2229,7 @@
                 <w:noProof/>
                 <w:webHidden/>
               </w:rPr>
-              <w:instrText xml:space="preserve"> PAGEREF _Toc447752575 \h </w:instrText>
+              <w:instrText xml:space="preserve"> PAGEREF _Toc447802446 \h </w:instrText>
             </w:r>
             <w:r>
               <w:rPr>
@@ -2256,7 +2249,7 @@
                 <w:noProof/>
                 <w:webHidden/>
               </w:rPr>
-              <w:t>5</w:t>
+              <w:t>6</w:t>
             </w:r>
             <w:r>
               <w:rPr>
@@ -2275,16 +2268,15 @@
             </w:tabs>
             <w:rPr>
               <w:noProof/>
-              <w:lang w:val="pl-PL" w:eastAsia="pl-PL"/>
             </w:rPr>
           </w:pPr>
-          <w:hyperlink w:anchor="_Toc447752576" w:history="1">
+          <w:hyperlink w:anchor="_Toc447802447" w:history="1">
             <w:r>
               <w:rPr>
                 <w:rStyle w:val="Hyperlink"/>
                 <w:noProof/>
               </w:rPr>
-              <w:t>Similar solutions analysis</w:t>
+              <w:t>Algorithm description</w:t>
             </w:r>
             <w:r>
               <w:rPr>
@@ -2305,7 +2297,7 @@
                 <w:noProof/>
                 <w:webHidden/>
               </w:rPr>
-              <w:instrText xml:space="preserve"> PAGEREF _Toc447752576 \h </w:instrText>
+              <w:instrText xml:space="preserve"> PAGEREF _Toc447802447 \h </w:instrText>
             </w:r>
             <w:r>
               <w:rPr>
@@ -2325,7 +2317,7 @@
                 <w:noProof/>
                 <w:webHidden/>
               </w:rPr>
-              <w:t>5</w:t>
+              <w:t>7</w:t>
             </w:r>
             <w:r>
               <w:rPr>
@@ -2344,16 +2336,15 @@
             </w:tabs>
             <w:rPr>
               <w:noProof/>
-              <w:lang w:val="pl-PL" w:eastAsia="pl-PL"/>
             </w:rPr>
           </w:pPr>
-          <w:hyperlink w:anchor="_Toc447752577" w:history="1">
+          <w:hyperlink w:anchor="_Toc447802448" w:history="1">
             <w:r>
               <w:rPr>
                 <w:rStyle w:val="Hyperlink"/>
                 <w:noProof/>
               </w:rPr>
-              <w:t>Algorithm description</w:t>
+              <w:t>Other program elements and structure description</w:t>
             </w:r>
             <w:r>
               <w:rPr>
@@ -2374,7 +2365,7 @@
                 <w:noProof/>
                 <w:webHidden/>
               </w:rPr>
-              <w:instrText xml:space="preserve"> PAGEREF _Toc447752577 \h </w:instrText>
+              <w:instrText xml:space="preserve"> PAGEREF _Toc447802448 \h </w:instrText>
             </w:r>
             <w:r>
               <w:rPr>
@@ -2394,7 +2385,7 @@
                 <w:noProof/>
                 <w:webHidden/>
               </w:rPr>
-              <w:t>6</w:t>
+              <w:t>7</w:t>
             </w:r>
             <w:r>
               <w:rPr>
@@ -2413,16 +2404,15 @@
             </w:tabs>
             <w:rPr>
               <w:noProof/>
-              <w:lang w:val="pl-PL" w:eastAsia="pl-PL"/>
             </w:rPr>
           </w:pPr>
-          <w:hyperlink w:anchor="_Toc447752578" w:history="1">
+          <w:hyperlink w:anchor="_Toc447802449" w:history="1">
             <w:r>
               <w:rPr>
                 <w:rStyle w:val="Hyperlink"/>
                 <w:noProof/>
               </w:rPr>
-              <w:t>Other program elements and structure description</w:t>
+              <w:t>Activity diagram</w:t>
             </w:r>
             <w:r>
               <w:rPr>
@@ -2443,7 +2433,7 @@
                 <w:noProof/>
                 <w:webHidden/>
               </w:rPr>
-              <w:instrText xml:space="preserve"> PAGEREF _Toc447752578 \h </w:instrText>
+              <w:instrText xml:space="preserve"> PAGEREF _Toc447802449 \h </w:instrText>
             </w:r>
             <w:r>
               <w:rPr>
@@ -2463,7 +2453,7 @@
                 <w:noProof/>
                 <w:webHidden/>
               </w:rPr>
-              <w:t>7</w:t>
+              <w:t>9</w:t>
             </w:r>
             <w:r>
               <w:rPr>
@@ -2482,16 +2472,15 @@
             </w:tabs>
             <w:rPr>
               <w:noProof/>
-              <w:lang w:val="pl-PL" w:eastAsia="pl-PL"/>
             </w:rPr>
           </w:pPr>
-          <w:hyperlink w:anchor="_Toc447752579" w:history="1">
+          <w:hyperlink w:anchor="_Toc447802450" w:history="1">
             <w:r>
               <w:rPr>
                 <w:rStyle w:val="Hyperlink"/>
                 <w:noProof/>
               </w:rPr>
-              <w:t>State diagram</w:t>
+              <w:t>Class diagram</w:t>
             </w:r>
             <w:r>
               <w:rPr>
@@ -2512,7 +2501,7 @@
                 <w:noProof/>
                 <w:webHidden/>
               </w:rPr>
-              <w:instrText xml:space="preserve"> PAGEREF _Toc447752579 \h </w:instrText>
+              <w:instrText xml:space="preserve"> PAGEREF _Toc447802450 \h </w:instrText>
             </w:r>
             <w:r>
               <w:rPr>
@@ -2532,7 +2521,7 @@
                 <w:noProof/>
                 <w:webHidden/>
               </w:rPr>
-              <w:t>7</w:t>
+              <w:t>10</w:t>
             </w:r>
             <w:r>
               <w:rPr>
@@ -2551,16 +2540,15 @@
             </w:tabs>
             <w:rPr>
               <w:noProof/>
-              <w:lang w:val="pl-PL" w:eastAsia="pl-PL"/>
             </w:rPr>
           </w:pPr>
-          <w:hyperlink w:anchor="_Toc447752580" w:history="1">
+          <w:hyperlink w:anchor="_Toc447802451" w:history="1">
             <w:r>
               <w:rPr>
                 <w:rStyle w:val="Hyperlink"/>
                 <w:noProof/>
               </w:rPr>
-              <w:t>Class diagram</w:t>
+              <w:t>GUI prototype</w:t>
             </w:r>
             <w:r>
               <w:rPr>
@@ -2581,7 +2569,7 @@
                 <w:noProof/>
                 <w:webHidden/>
               </w:rPr>
-              <w:instrText xml:space="preserve"> PAGEREF _Toc447752580 \h </w:instrText>
+              <w:instrText xml:space="preserve"> PAGEREF _Toc447802451 \h </w:instrText>
             </w:r>
             <w:r>
               <w:rPr>
@@ -2601,7 +2589,7 @@
                 <w:noProof/>
                 <w:webHidden/>
               </w:rPr>
-              <w:t>7</w:t>
+              <w:t>10</w:t>
             </w:r>
             <w:r>
               <w:rPr>
@@ -2620,16 +2608,15 @@
             </w:tabs>
             <w:rPr>
               <w:noProof/>
-              <w:lang w:val="pl-PL" w:eastAsia="pl-PL"/>
             </w:rPr>
           </w:pPr>
-          <w:hyperlink w:anchor="_Toc447752581" w:history="1">
+          <w:hyperlink w:anchor="_Toc447802452" w:history="1">
             <w:r>
               <w:rPr>
                 <w:rStyle w:val="Hyperlink"/>
                 <w:noProof/>
               </w:rPr>
-              <w:t>GUI prototype</w:t>
+              <w:t>Conclusion</w:t>
             </w:r>
             <w:r>
               <w:rPr>
@@ -2650,7 +2637,7 @@
                 <w:noProof/>
                 <w:webHidden/>
               </w:rPr>
-              <w:instrText xml:space="preserve"> PAGEREF _Toc447752581 \h </w:instrText>
+              <w:instrText xml:space="preserve"> PAGEREF _Toc447802452 \h </w:instrText>
             </w:r>
             <w:r>
               <w:rPr>
@@ -2670,76 +2657,7 @@
                 <w:noProof/>
                 <w:webHidden/>
               </w:rPr>
-              <w:t>7</w:t>
-            </w:r>
-            <w:r>
-              <w:rPr>
-                <w:noProof/>
-                <w:webHidden/>
-              </w:rPr>
-              <w:fldChar w:fldCharType="end"/>
-            </w:r>
-          </w:hyperlink>
-        </w:p>
-        <w:p>
-          <w:pPr>
-            <w:pStyle w:val="TOC3"/>
-            <w:tabs>
-              <w:tab w:val="right" w:leader="dot" w:pos="9350"/>
-            </w:tabs>
-            <w:rPr>
-              <w:noProof/>
-              <w:lang w:val="pl-PL" w:eastAsia="pl-PL"/>
-            </w:rPr>
-          </w:pPr>
-          <w:hyperlink w:anchor="_Toc447752582" w:history="1">
-            <w:r>
-              <w:rPr>
-                <w:rStyle w:val="Hyperlink"/>
-                <w:noProof/>
-              </w:rPr>
-              <w:t>Conclusion</w:t>
-            </w:r>
-            <w:r>
-              <w:rPr>
-                <w:noProof/>
-                <w:webHidden/>
-              </w:rPr>
-              <w:tab/>
-            </w:r>
-            <w:r>
-              <w:rPr>
-                <w:noProof/>
-                <w:webHidden/>
-              </w:rPr>
-              <w:fldChar w:fldCharType="begin"/>
-            </w:r>
-            <w:r>
-              <w:rPr>
-                <w:noProof/>
-                <w:webHidden/>
-              </w:rPr>
-              <w:instrText xml:space="preserve"> PAGEREF _Toc447752582 \h </w:instrText>
-            </w:r>
-            <w:r>
-              <w:rPr>
-                <w:noProof/>
-                <w:webHidden/>
-              </w:rPr>
-            </w:r>
-            <w:r>
-              <w:rPr>
-                <w:noProof/>
-                <w:webHidden/>
-              </w:rPr>
-              <w:fldChar w:fldCharType="separate"/>
-            </w:r>
-            <w:r>
-              <w:rPr>
-                <w:noProof/>
-                <w:webHidden/>
-              </w:rPr>
-              <w:t>7</w:t>
+              <w:t>10</w:t>
             </w:r>
             <w:r>
               <w:rPr>
@@ -2766,8 +2684,50 @@
       <w:pPr>
         <w:pStyle w:val="Heading3"/>
       </w:pPr>
-      <w:bookmarkStart w:id="5" w:name="_Toc447752570"/>
-      <w:r>
+    </w:p>
+    <w:p>
+      <w:pPr>
+        <w:pStyle w:val="Heading3"/>
+      </w:pPr>
+    </w:p>
+    <w:p>
+      <w:pPr>
+        <w:pStyle w:val="Heading3"/>
+      </w:pPr>
+    </w:p>
+    <w:p>
+      <w:pPr>
+        <w:pStyle w:val="Heading3"/>
+      </w:pPr>
+    </w:p>
+    <w:p>
+      <w:pPr>
+        <w:pStyle w:val="Heading3"/>
+      </w:pPr>
+    </w:p>
+    <w:p>
+      <w:pPr>
+        <w:pStyle w:val="Heading3"/>
+      </w:pPr>
+    </w:p>
+    <w:p>
+      <w:pPr>
+        <w:pStyle w:val="Heading3"/>
+      </w:pPr>
+    </w:p>
+    <w:p>
+      <w:pPr>
+        <w:pStyle w:val="Heading3"/>
+      </w:pPr>
+    </w:p>
+    <w:p/>
+    <w:p>
+      <w:pPr>
+        <w:pStyle w:val="Heading3"/>
+      </w:pPr>
+      <w:bookmarkStart w:id="5" w:name="_Toc447802441"/>
+      <w:r>
+        <w:lastRenderedPageBreak/>
         <w:t>Summary</w:t>
       </w:r>
       <w:r>
@@ -2840,10 +2800,16 @@
         <w:t xml:space="preserve"> </w:t>
       </w:r>
       <w:r>
-        <w:t xml:space="preserve">diagrams (state, class), </w:t>
-      </w:r>
-      <w:r>
-        <w:t>UI prototypes</w:t>
+        <w:t>diagrams (</w:t>
+      </w:r>
+      <w:r>
+        <w:t>activity</w:t>
+      </w:r>
+      <w:r>
+        <w:t xml:space="preserve">, class), </w:t>
+      </w:r>
+      <w:r>
+        <w:t>GUI description</w:t>
       </w:r>
       <w:r>
         <w:t xml:space="preserve"> and finally: conclusion and last summary about this document. </w:t>
@@ -2864,12 +2830,7 @@
       <w:pPr>
         <w:pStyle w:val="Heading3"/>
       </w:pPr>
-      <w:bookmarkStart w:id="6" w:name="_Toc447752572"/>
-    </w:p>
-    <w:p>
-      <w:pPr>
-        <w:pStyle w:val="Heading3"/>
-      </w:pPr>
+      <w:bookmarkStart w:id="6" w:name="_Toc447802442"/>
       <w:r>
         <w:t>General specification</w:t>
       </w:r>
@@ -2887,6 +2848,9 @@
       </w:r>
     </w:p>
     <w:p>
+      <w:pPr>
+        <w:ind w:firstLine="720"/>
+      </w:pPr>
       <w:r>
         <w:t>Generally speaking, program will be composed of three main parts: main grid with cells, menus, inputs and buttons (both on main window) for operations and custom</w:t>
       </w:r>
@@ -2901,7 +2865,7 @@
       <w:pPr>
         <w:pStyle w:val="Heading3"/>
       </w:pPr>
-      <w:bookmarkStart w:id="7" w:name="_Toc447752573"/>
+      <w:bookmarkStart w:id="7" w:name="_Toc447802443"/>
       <w:r>
         <w:t>Technologies</w:t>
       </w:r>
@@ -2955,12 +2919,16 @@
         <w:t>, that also will be uses here, for testing phase.</w:t>
       </w:r>
     </w:p>
+    <w:p/>
+    <w:p/>
+    <w:p/>
     <w:p>
       <w:pPr>
         <w:pStyle w:val="Heading3"/>
       </w:pPr>
-      <w:bookmarkStart w:id="8" w:name="_Toc447752574"/>
-      <w:r>
+      <w:bookmarkStart w:id="8" w:name="_Toc447802444"/>
+      <w:r>
+        <w:lastRenderedPageBreak/>
         <w:t>Methodology (development model)</w:t>
       </w:r>
       <w:bookmarkEnd w:id="8"/>
@@ -3004,7 +2972,6 @@
       <w:r>
         <w:rPr>
           <w:noProof/>
-          <w:lang w:val="pl-PL" w:eastAsia="pl-PL"/>
         </w:rPr>
         <w:drawing>
           <wp:inline distT="0" distB="0" distL="0" distR="0" wp14:anchorId="3D1BC07A" wp14:editId="66B2B850">
@@ -3048,7 +3015,6 @@
         <w:ind w:firstLine="720"/>
       </w:pPr>
       <w:r>
-        <w:lastRenderedPageBreak/>
         <w:t xml:space="preserve">One modification to that diagram is such, that we won’t be handling maintenance phase. Everything up to Testing remains according to the official Waterfall methodology rules. Current phase is determined as Design on the diagram. Each stage has clearly defined </w:t>
       </w:r>
       <w:r>
@@ -3065,8 +3031,9 @@
       <w:pPr>
         <w:pStyle w:val="Heading3"/>
       </w:pPr>
-      <w:bookmarkStart w:id="9" w:name="_Toc447752575"/>
-      <w:r>
+      <w:bookmarkStart w:id="9" w:name="_Toc447802445"/>
+      <w:r>
+        <w:lastRenderedPageBreak/>
         <w:t>Development process flow</w:t>
       </w:r>
       <w:bookmarkEnd w:id="9"/>
@@ -3075,19 +3042,18 @@
       <w:r>
         <w:rPr>
           <w:noProof/>
-          <w:lang w:val="pl-PL" w:eastAsia="pl-PL"/>
         </w:rPr>
         <w:drawing>
-          <wp:anchor distT="0" distB="0" distL="114300" distR="114300" simplePos="0" relativeHeight="251658240" behindDoc="0" locked="0" layoutInCell="1" allowOverlap="1" wp14:anchorId="7568DFCD" wp14:editId="04446509">
+          <wp:anchor distT="0" distB="0" distL="114300" distR="114300" simplePos="0" relativeHeight="251658240" behindDoc="0" locked="0" layoutInCell="1" allowOverlap="1" wp14:anchorId="7568DFCD" wp14:editId="33BFC70E">
             <wp:simplePos x="0" y="0"/>
             <wp:positionH relativeFrom="margin">
               <wp:align>center</wp:align>
             </wp:positionH>
             <wp:positionV relativeFrom="page">
-              <wp:posOffset>2457450</wp:posOffset>
+              <wp:posOffset>1419225</wp:posOffset>
             </wp:positionV>
             <wp:extent cx="5448300" cy="6172200"/>
-            <wp:effectExtent l="38100" t="19050" r="19050" b="19050"/>
+            <wp:effectExtent l="19050" t="19050" r="19050" b="19050"/>
             <wp:wrapTopAndBottom/>
             <wp:docPr id="1" name="Diagram 1"/>
             <wp:cNvGraphicFramePr/>
@@ -3103,11 +3069,12 @@
         <w:tab/>
       </w:r>
     </w:p>
+    <w:p/>
     <w:p>
       <w:pPr>
         <w:pStyle w:val="Heading3"/>
       </w:pPr>
-      <w:bookmarkStart w:id="10" w:name="_Toc447752576"/>
+      <w:bookmarkStart w:id="10" w:name="_Toc447802446"/>
       <w:r>
         <w:lastRenderedPageBreak/>
         <w:t>Similar solutions analysis</w:t>
@@ -3140,25 +3107,7 @@
         <w:t xml:space="preserve"> Langton’s Ant</w:t>
       </w:r>
       <w:r>
-        <w:t xml:space="preserve">, Brian’s Brain. Let’s discuss and analyze most popular two of them - </w:t>
-      </w:r>
-      <w:r>
-        <w:t>Conway’s</w:t>
-      </w:r>
-      <w:r>
-        <w:t xml:space="preserve"> Game of</w:t>
-      </w:r>
-      <w:r>
-        <w:t xml:space="preserve"> Life</w:t>
-      </w:r>
-      <w:r>
-        <w:t xml:space="preserve"> and </w:t>
-      </w:r>
-      <w:r>
-        <w:t>Langton’s Ant</w:t>
-      </w:r>
-      <w:r>
-        <w:t xml:space="preserve"> cellular automaton.</w:t>
+        <w:t>, Brian’s Brain. Let’s discuss and analyze most popular two of them - Conway’s Game of Life and Langton’s Ant cellular automaton.</w:t>
       </w:r>
     </w:p>
     <w:p>
@@ -3173,7 +3122,6 @@
       <w:r>
         <w:rPr>
           <w:noProof/>
-          <w:lang w:val="pl-PL" w:eastAsia="pl-PL"/>
         </w:rPr>
         <w:drawing>
           <wp:anchor distT="0" distB="0" distL="114300" distR="114300" simplePos="0" relativeHeight="251659264" behindDoc="0" locked="0" layoutInCell="1" allowOverlap="1" wp14:anchorId="36A6F85B" wp14:editId="4F267827">
@@ -3265,13 +3213,7 @@
         </w:numPr>
       </w:pPr>
       <w:r>
-        <w:t>Any live cell w</w:t>
-      </w:r>
-      <w:r>
-        <w:t>ith fewer than two live neighbo</w:t>
-      </w:r>
-      <w:r>
-        <w:t>rs dies, as if caused by under-population.</w:t>
+        <w:t>Any live cell with fewer than two live neighbors dies, as if caused by under-population.</w:t>
       </w:r>
     </w:p>
     <w:p>
@@ -3283,13 +3225,7 @@
         </w:numPr>
       </w:pPr>
       <w:r>
-        <w:t>Any live cell wi</w:t>
-      </w:r>
-      <w:r>
-        <w:t>th more than three live neighbo</w:t>
-      </w:r>
-      <w:r>
-        <w:t>rs dies, as if by over-population.</w:t>
+        <w:t>Any live cell with more than three live neighbors dies, as if by over-population.</w:t>
       </w:r>
     </w:p>
     <w:p>
@@ -3301,16 +3237,13 @@
         </w:numPr>
       </w:pPr>
       <w:r>
-        <w:t xml:space="preserve">Any dead cell </w:t>
-      </w:r>
-      <w:r>
-        <w:t>with exactly three live neighbo</w:t>
-      </w:r>
-      <w:r>
-        <w:t>rs becomes a live cell, as if by reproduction.</w:t>
+        <w:t>Any dead cell with exactly three live neighbors becomes a live cell, as if by reproduction.</w:t>
       </w:r>
     </w:p>
     <w:p>
+      <w:pPr>
+        <w:ind w:firstLine="360"/>
+      </w:pPr>
       <w:r>
         <w:t>These rules are applied repeatedly in order to create further generations. Initial one is created by applying all of the rules on every cell field.</w:t>
       </w:r>
@@ -3327,7 +3260,6 @@
       <w:r>
         <w:rPr>
           <w:noProof/>
-          <w:lang w:val="pl-PL" w:eastAsia="pl-PL"/>
         </w:rPr>
         <w:drawing>
           <wp:anchor distT="0" distB="0" distL="114300" distR="114300" simplePos="0" relativeHeight="251660288" behindDoc="0" locked="0" layoutInCell="1" allowOverlap="1" wp14:anchorId="1D87AA3C" wp14:editId="1AB9A3EC">
@@ -3389,25 +3321,7 @@
         <w:t xml:space="preserve"> behavior. It was invented by Chris Langton in 1986</w:t>
       </w:r>
       <w:r>
-        <w:t xml:space="preserve">. </w:t>
-      </w:r>
-      <w:r>
-        <w:t>It</w:t>
-      </w:r>
-      <w:r>
-        <w:t xml:space="preserve"> also</w:t>
-      </w:r>
-      <w:r>
-        <w:t xml:space="preserve"> implements two-dimensional grid of cells, each on it in two possible states: </w:t>
-      </w:r>
-      <w:r>
-        <w:t>black or white</w:t>
-      </w:r>
-      <w:r>
-        <w:t>.</w:t>
-      </w:r>
-      <w:r>
-        <w:t xml:space="preserve"> One cell is designated to be an “ant”, which can travel in any of the four basic directions (N, S, W, E) according to the rules:</w:t>
+        <w:t>. It also implements two-dimensional grid of cells, each on it in two possible states: black or white. One cell is designated to be an “ant”, which can travel in any of the four basic directions (N, S, W, E) according to the rules:</w:t>
       </w:r>
     </w:p>
     <w:p>
@@ -3452,57 +3366,1191 @@
       <w:pPr>
         <w:pStyle w:val="Heading3"/>
       </w:pPr>
-      <w:bookmarkStart w:id="11" w:name="_Toc447752577"/>
+      <w:bookmarkStart w:id="11" w:name="_Toc447802447"/>
+      <w:r>
+        <w:lastRenderedPageBreak/>
+        <w:t>Risk analysis</w:t>
+      </w:r>
+    </w:p>
+    <w:p>
+      <w:r>
+        <w:tab/>
+        <w:t>Risk analysis is an important part of this documentation. It gives an insight on how project might be delayed</w:t>
+      </w:r>
+      <w:r>
+        <w:t>, abrupt</w:t>
+      </w:r>
+      <w:r>
+        <w:t xml:space="preserve"> or failed. It is an essential step for proper planning of development and testing processes. One can prepare various scenarios, just in case of unknown perturbations. For this project, we can model risks such as:</w:t>
+      </w:r>
+    </w:p>
+    <w:tbl>
+      <w:tblPr>
+        <w:tblStyle w:val="LightGrid"/>
+        <w:tblW w:w="0" w:type="auto"/>
+        <w:tblLook w:val="04A0" w:firstRow="1" w:lastRow="0" w:firstColumn="1" w:lastColumn="0" w:noHBand="0" w:noVBand="1"/>
+      </w:tblPr>
+      <w:tblGrid>
+        <w:gridCol w:w="917"/>
+        <w:gridCol w:w="3616"/>
+        <w:gridCol w:w="1308"/>
+        <w:gridCol w:w="1061"/>
+        <w:gridCol w:w="2438"/>
+      </w:tblGrid>
+      <w:tr>
+        <w:trPr>
+          <w:cnfStyle w:val="100000000000" w:firstRow="1" w:lastRow="0" w:firstColumn="0" w:lastColumn="0" w:oddVBand="0" w:evenVBand="0" w:oddHBand="0" w:evenHBand="0" w:firstRowFirstColumn="0" w:firstRowLastColumn="0" w:lastRowFirstColumn="0" w:lastRowLastColumn="0"/>
+        </w:trPr>
+        <w:tc>
+          <w:tcPr>
+            <w:cnfStyle w:val="001000000000" w:firstRow="0" w:lastRow="0" w:firstColumn="1" w:lastColumn="0" w:oddVBand="0" w:evenVBand="0" w:oddHBand="0" w:evenHBand="0" w:firstRowFirstColumn="0" w:firstRowLastColumn="0" w:lastRowFirstColumn="0" w:lastRowLastColumn="0"/>
+            <w:tcW w:w="890" w:type="dxa"/>
+          </w:tcPr>
+          <w:p>
+            <w:pPr>
+              <w:jc w:val="center"/>
+            </w:pPr>
+            <w:r>
+              <w:t>Who?</w:t>
+            </w:r>
+          </w:p>
+        </w:tc>
+        <w:tc>
+          <w:tcPr>
+            <w:tcW w:w="3635" w:type="dxa"/>
+          </w:tcPr>
+          <w:p>
+            <w:pPr>
+              <w:jc w:val="center"/>
+              <w:cnfStyle w:val="100000000000" w:firstRow="1" w:lastRow="0" w:firstColumn="0" w:lastColumn="0" w:oddVBand="0" w:evenVBand="0" w:oddHBand="0" w:evenHBand="0" w:firstRowFirstColumn="0" w:firstRowLastColumn="0" w:lastRowFirstColumn="0" w:lastRowLastColumn="0"/>
+            </w:pPr>
+            <w:r>
+              <w:t>Risk</w:t>
+            </w:r>
+          </w:p>
+        </w:tc>
+        <w:tc>
+          <w:tcPr>
+            <w:tcW w:w="1308" w:type="dxa"/>
+          </w:tcPr>
+          <w:p>
+            <w:pPr>
+              <w:jc w:val="center"/>
+              <w:cnfStyle w:val="100000000000" w:firstRow="1" w:lastRow="0" w:firstColumn="0" w:lastColumn="0" w:oddVBand="0" w:evenVBand="0" w:oddHBand="0" w:evenHBand="0" w:firstRowFirstColumn="0" w:firstRowLastColumn="0" w:lastRowFirstColumn="0" w:lastRowLastColumn="0"/>
+            </w:pPr>
+            <w:r>
+              <w:t>Probability</w:t>
+            </w:r>
+          </w:p>
+        </w:tc>
+        <w:tc>
+          <w:tcPr>
+            <w:tcW w:w="1061" w:type="dxa"/>
+          </w:tcPr>
+          <w:p>
+            <w:pPr>
+              <w:jc w:val="center"/>
+              <w:cnfStyle w:val="100000000000" w:firstRow="1" w:lastRow="0" w:firstColumn="0" w:lastColumn="0" w:oddVBand="0" w:evenVBand="0" w:oddHBand="0" w:evenHBand="0" w:firstRowFirstColumn="0" w:firstRowLastColumn="0" w:lastRowFirstColumn="0" w:lastRowLastColumn="0"/>
+            </w:pPr>
+            <w:r>
+              <w:t>Impact</w:t>
+            </w:r>
+          </w:p>
+        </w:tc>
+        <w:tc>
+          <w:tcPr>
+            <w:tcW w:w="2446" w:type="dxa"/>
+          </w:tcPr>
+          <w:p>
+            <w:pPr>
+              <w:jc w:val="center"/>
+              <w:cnfStyle w:val="100000000000" w:firstRow="1" w:lastRow="0" w:firstColumn="0" w:lastColumn="0" w:oddVBand="0" w:evenVBand="0" w:oddHBand="0" w:evenHBand="0" w:firstRowFirstColumn="0" w:firstRowLastColumn="0" w:lastRowFirstColumn="0" w:lastRowLastColumn="0"/>
+            </w:pPr>
+            <w:r>
+              <w:t>How to prevent?</w:t>
+            </w:r>
+          </w:p>
+        </w:tc>
+      </w:tr>
+      <w:tr>
+        <w:trPr>
+          <w:cnfStyle w:val="000000100000" w:firstRow="0" w:lastRow="0" w:firstColumn="0" w:lastColumn="0" w:oddVBand="0" w:evenVBand="0" w:oddHBand="1" w:evenHBand="0" w:firstRowFirstColumn="0" w:firstRowLastColumn="0" w:lastRowFirstColumn="0" w:lastRowLastColumn="0"/>
+        </w:trPr>
+        <w:tc>
+          <w:tcPr>
+            <w:cnfStyle w:val="001000000000" w:firstRow="0" w:lastRow="0" w:firstColumn="1" w:lastColumn="0" w:oddVBand="0" w:evenVBand="0" w:oddHBand="0" w:evenHBand="0" w:firstRowFirstColumn="0" w:firstRowLastColumn="0" w:lastRowFirstColumn="0" w:lastRowLastColumn="0"/>
+            <w:tcW w:w="890" w:type="dxa"/>
+          </w:tcPr>
+          <w:p>
+            <w:pPr>
+              <w:jc w:val="center"/>
+            </w:pPr>
+            <w:r>
+              <w:t>Author</w:t>
+            </w:r>
+          </w:p>
+        </w:tc>
+        <w:tc>
+          <w:tcPr>
+            <w:tcW w:w="3635" w:type="dxa"/>
+          </w:tcPr>
+          <w:p>
+            <w:pPr>
+              <w:jc w:val="center"/>
+              <w:cnfStyle w:val="000000100000" w:firstRow="0" w:lastRow="0" w:firstColumn="0" w:lastColumn="0" w:oddVBand="0" w:evenVBand="0" w:oddHBand="1" w:evenHBand="0" w:firstRowFirstColumn="0" w:firstRowLastColumn="0" w:lastRowFirstColumn="0" w:lastRowLastColumn="0"/>
+            </w:pPr>
+            <w:r>
+              <w:t>Missing deadline</w:t>
+            </w:r>
+          </w:p>
+        </w:tc>
+        <w:tc>
+          <w:tcPr>
+            <w:tcW w:w="1308" w:type="dxa"/>
+          </w:tcPr>
+          <w:p>
+            <w:pPr>
+              <w:jc w:val="center"/>
+              <w:cnfStyle w:val="000000100000" w:firstRow="0" w:lastRow="0" w:firstColumn="0" w:lastColumn="0" w:oddVBand="0" w:evenVBand="0" w:oddHBand="1" w:evenHBand="0" w:firstRowFirstColumn="0" w:firstRowLastColumn="0" w:lastRowFirstColumn="0" w:lastRowLastColumn="0"/>
+            </w:pPr>
+            <w:r>
+              <w:t>High</w:t>
+            </w:r>
+          </w:p>
+        </w:tc>
+        <w:tc>
+          <w:tcPr>
+            <w:tcW w:w="1061" w:type="dxa"/>
+          </w:tcPr>
+          <w:p>
+            <w:pPr>
+              <w:jc w:val="center"/>
+              <w:cnfStyle w:val="000000100000" w:firstRow="0" w:lastRow="0" w:firstColumn="0" w:lastColumn="0" w:oddVBand="0" w:evenVBand="0" w:oddHBand="1" w:evenHBand="0" w:firstRowFirstColumn="0" w:firstRowLastColumn="0" w:lastRowFirstColumn="0" w:lastRowLastColumn="0"/>
+            </w:pPr>
+            <w:r>
+              <w:t>High</w:t>
+            </w:r>
+          </w:p>
+        </w:tc>
+        <w:tc>
+          <w:tcPr>
+            <w:tcW w:w="2446" w:type="dxa"/>
+          </w:tcPr>
+          <w:p>
+            <w:pPr>
+              <w:cnfStyle w:val="000000100000" w:firstRow="0" w:lastRow="0" w:firstColumn="0" w:lastColumn="0" w:oddVBand="0" w:evenVBand="0" w:oddHBand="1" w:evenHBand="0" w:firstRowFirstColumn="0" w:firstRowLastColumn="0" w:lastRowFirstColumn="0" w:lastRowLastColumn="0"/>
+            </w:pPr>
+            <w:r>
+              <w:t xml:space="preserve">Better time </w:t>
+            </w:r>
+            <w:r>
+              <w:t xml:space="preserve">&amp; project </w:t>
+            </w:r>
+            <w:r>
+              <w:t>management</w:t>
+            </w:r>
+          </w:p>
+        </w:tc>
+      </w:tr>
+      <w:tr>
+        <w:trPr>
+          <w:cnfStyle w:val="000000010000" w:firstRow="0" w:lastRow="0" w:firstColumn="0" w:lastColumn="0" w:oddVBand="0" w:evenVBand="0" w:oddHBand="0" w:evenHBand="1" w:firstRowFirstColumn="0" w:firstRowLastColumn="0" w:lastRowFirstColumn="0" w:lastRowLastColumn="0"/>
+        </w:trPr>
+        <w:tc>
+          <w:tcPr>
+            <w:cnfStyle w:val="001000000000" w:firstRow="0" w:lastRow="0" w:firstColumn="1" w:lastColumn="0" w:oddVBand="0" w:evenVBand="0" w:oddHBand="0" w:evenHBand="0" w:firstRowFirstColumn="0" w:firstRowLastColumn="0" w:lastRowFirstColumn="0" w:lastRowLastColumn="0"/>
+            <w:tcW w:w="890" w:type="dxa"/>
+          </w:tcPr>
+          <w:p>
+            <w:pPr>
+              <w:jc w:val="center"/>
+            </w:pPr>
+            <w:r>
+              <w:t>Author</w:t>
+            </w:r>
+          </w:p>
+        </w:tc>
+        <w:tc>
+          <w:tcPr>
+            <w:tcW w:w="3635" w:type="dxa"/>
+          </w:tcPr>
+          <w:p>
+            <w:pPr>
+              <w:jc w:val="center"/>
+              <w:cnfStyle w:val="000000010000" w:firstRow="0" w:lastRow="0" w:firstColumn="0" w:lastColumn="0" w:oddVBand="0" w:evenVBand="0" w:oddHBand="0" w:evenHBand="1" w:firstRowFirstColumn="0" w:firstRowLastColumn="0" w:lastRowFirstColumn="0" w:lastRowLastColumn="0"/>
+            </w:pPr>
+            <w:r>
+              <w:t>Testing failure</w:t>
+            </w:r>
+            <w:r>
+              <w:t xml:space="preserve"> (not detecting various crucial errors)</w:t>
+            </w:r>
+          </w:p>
+        </w:tc>
+        <w:tc>
+          <w:tcPr>
+            <w:tcW w:w="1308" w:type="dxa"/>
+          </w:tcPr>
+          <w:p>
+            <w:pPr>
+              <w:jc w:val="center"/>
+              <w:cnfStyle w:val="000000010000" w:firstRow="0" w:lastRow="0" w:firstColumn="0" w:lastColumn="0" w:oddVBand="0" w:evenVBand="0" w:oddHBand="0" w:evenHBand="1" w:firstRowFirstColumn="0" w:firstRowLastColumn="0" w:lastRowFirstColumn="0" w:lastRowLastColumn="0"/>
+            </w:pPr>
+            <w:r>
+              <w:t>High</w:t>
+            </w:r>
+          </w:p>
+        </w:tc>
+        <w:tc>
+          <w:tcPr>
+            <w:tcW w:w="1061" w:type="dxa"/>
+          </w:tcPr>
+          <w:p>
+            <w:pPr>
+              <w:jc w:val="center"/>
+              <w:cnfStyle w:val="000000010000" w:firstRow="0" w:lastRow="0" w:firstColumn="0" w:lastColumn="0" w:oddVBand="0" w:evenVBand="0" w:oddHBand="0" w:evenHBand="1" w:firstRowFirstColumn="0" w:firstRowLastColumn="0" w:lastRowFirstColumn="0" w:lastRowLastColumn="0"/>
+            </w:pPr>
+            <w:r>
+              <w:t>Medium</w:t>
+            </w:r>
+          </w:p>
+        </w:tc>
+        <w:tc>
+          <w:tcPr>
+            <w:tcW w:w="2446" w:type="dxa"/>
+          </w:tcPr>
+          <w:p>
+            <w:pPr>
+              <w:cnfStyle w:val="000000010000" w:firstRow="0" w:lastRow="0" w:firstColumn="0" w:lastColumn="0" w:oddVBand="0" w:evenVBand="0" w:oddHBand="0" w:evenHBand="1" w:firstRowFirstColumn="0" w:firstRowLastColumn="0" w:lastRowFirstColumn="0" w:lastRowLastColumn="0"/>
+            </w:pPr>
+            <w:r>
+              <w:t>Being focused when programming</w:t>
+            </w:r>
+            <w:r>
+              <w:t>, creating proper methods, checking code beforehand</w:t>
+            </w:r>
+          </w:p>
+        </w:tc>
+      </w:tr>
+      <w:tr>
+        <w:trPr>
+          <w:cnfStyle w:val="000000100000" w:firstRow="0" w:lastRow="0" w:firstColumn="0" w:lastColumn="0" w:oddVBand="0" w:evenVBand="0" w:oddHBand="1" w:evenHBand="0" w:firstRowFirstColumn="0" w:firstRowLastColumn="0" w:lastRowFirstColumn="0" w:lastRowLastColumn="0"/>
+        </w:trPr>
+        <w:tc>
+          <w:tcPr>
+            <w:cnfStyle w:val="001000000000" w:firstRow="0" w:lastRow="0" w:firstColumn="1" w:lastColumn="0" w:oddVBand="0" w:evenVBand="0" w:oddHBand="0" w:evenHBand="0" w:firstRowFirstColumn="0" w:firstRowLastColumn="0" w:lastRowFirstColumn="0" w:lastRowLastColumn="0"/>
+            <w:tcW w:w="890" w:type="dxa"/>
+          </w:tcPr>
+          <w:p>
+            <w:pPr>
+              <w:jc w:val="center"/>
+            </w:pPr>
+            <w:r>
+              <w:t>Author</w:t>
+            </w:r>
+          </w:p>
+        </w:tc>
+        <w:tc>
+          <w:tcPr>
+            <w:tcW w:w="3635" w:type="dxa"/>
+          </w:tcPr>
+          <w:p>
+            <w:pPr>
+              <w:jc w:val="center"/>
+              <w:cnfStyle w:val="000000100000" w:firstRow="0" w:lastRow="0" w:firstColumn="0" w:lastColumn="0" w:oddVBand="0" w:evenVBand="0" w:oddHBand="1" w:evenHBand="0" w:firstRowFirstColumn="0" w:firstRowLastColumn="0" w:lastRowFirstColumn="0" w:lastRowLastColumn="0"/>
+            </w:pPr>
+            <w:r>
+              <w:t>Testing failure (application crashing)</w:t>
+            </w:r>
+          </w:p>
+        </w:tc>
+        <w:tc>
+          <w:tcPr>
+            <w:tcW w:w="1308" w:type="dxa"/>
+          </w:tcPr>
+          <w:p>
+            <w:pPr>
+              <w:jc w:val="center"/>
+              <w:cnfStyle w:val="000000100000" w:firstRow="0" w:lastRow="0" w:firstColumn="0" w:lastColumn="0" w:oddVBand="0" w:evenVBand="0" w:oddHBand="1" w:evenHBand="0" w:firstRowFirstColumn="0" w:firstRowLastColumn="0" w:lastRowFirstColumn="0" w:lastRowLastColumn="0"/>
+            </w:pPr>
+            <w:r>
+              <w:t>Medium</w:t>
+            </w:r>
+          </w:p>
+        </w:tc>
+        <w:tc>
+          <w:tcPr>
+            <w:tcW w:w="1061" w:type="dxa"/>
+          </w:tcPr>
+          <w:p>
+            <w:pPr>
+              <w:jc w:val="center"/>
+              <w:cnfStyle w:val="000000100000" w:firstRow="0" w:lastRow="0" w:firstColumn="0" w:lastColumn="0" w:oddVBand="0" w:evenVBand="0" w:oddHBand="1" w:evenHBand="0" w:firstRowFirstColumn="0" w:firstRowLastColumn="0" w:lastRowFirstColumn="0" w:lastRowLastColumn="0"/>
+            </w:pPr>
+            <w:r>
+              <w:t>High</w:t>
+            </w:r>
+          </w:p>
+        </w:tc>
+        <w:tc>
+          <w:tcPr>
+            <w:tcW w:w="2446" w:type="dxa"/>
+          </w:tcPr>
+          <w:p>
+            <w:pPr>
+              <w:cnfStyle w:val="000000100000" w:firstRow="0" w:lastRow="0" w:firstColumn="0" w:lastColumn="0" w:oddVBand="0" w:evenVBand="0" w:oddHBand="1" w:evenHBand="0" w:firstRowFirstColumn="0" w:firstRowLastColumn="0" w:lastRowFirstColumn="0" w:lastRowLastColumn="0"/>
+            </w:pPr>
+            <w:r>
+              <w:t>Better debugging, checking code beforehand.</w:t>
+            </w:r>
+          </w:p>
+        </w:tc>
+      </w:tr>
+      <w:tr>
+        <w:trPr>
+          <w:cnfStyle w:val="000000010000" w:firstRow="0" w:lastRow="0" w:firstColumn="0" w:lastColumn="0" w:oddVBand="0" w:evenVBand="0" w:oddHBand="0" w:evenHBand="1" w:firstRowFirstColumn="0" w:firstRowLastColumn="0" w:lastRowFirstColumn="0" w:lastRowLastColumn="0"/>
+        </w:trPr>
+        <w:tc>
+          <w:tcPr>
+            <w:cnfStyle w:val="001000000000" w:firstRow="0" w:lastRow="0" w:firstColumn="1" w:lastColumn="0" w:oddVBand="0" w:evenVBand="0" w:oddHBand="0" w:evenHBand="0" w:firstRowFirstColumn="0" w:firstRowLastColumn="0" w:lastRowFirstColumn="0" w:lastRowLastColumn="0"/>
+            <w:tcW w:w="890" w:type="dxa"/>
+          </w:tcPr>
+          <w:p>
+            <w:pPr>
+              <w:jc w:val="center"/>
+            </w:pPr>
+            <w:r>
+              <w:t>Author</w:t>
+            </w:r>
+          </w:p>
+        </w:tc>
+        <w:tc>
+          <w:tcPr>
+            <w:tcW w:w="3635" w:type="dxa"/>
+          </w:tcPr>
+          <w:p>
+            <w:pPr>
+              <w:jc w:val="center"/>
+              <w:cnfStyle w:val="000000010000" w:firstRow="0" w:lastRow="0" w:firstColumn="0" w:lastColumn="0" w:oddVBand="0" w:evenVBand="0" w:oddHBand="0" w:evenHBand="1" w:firstRowFirstColumn="0" w:firstRowLastColumn="0" w:lastRowFirstColumn="0" w:lastRowLastColumn="0"/>
+            </w:pPr>
+            <w:r>
+              <w:t>Project delivery failure</w:t>
+            </w:r>
+          </w:p>
+        </w:tc>
+        <w:tc>
+          <w:tcPr>
+            <w:tcW w:w="1308" w:type="dxa"/>
+          </w:tcPr>
+          <w:p>
+            <w:pPr>
+              <w:jc w:val="center"/>
+              <w:cnfStyle w:val="000000010000" w:firstRow="0" w:lastRow="0" w:firstColumn="0" w:lastColumn="0" w:oddVBand="0" w:evenVBand="0" w:oddHBand="0" w:evenHBand="1" w:firstRowFirstColumn="0" w:firstRowLastColumn="0" w:lastRowFirstColumn="0" w:lastRowLastColumn="0"/>
+            </w:pPr>
+            <w:r>
+              <w:t>Medium</w:t>
+            </w:r>
+          </w:p>
+        </w:tc>
+        <w:tc>
+          <w:tcPr>
+            <w:tcW w:w="1061" w:type="dxa"/>
+          </w:tcPr>
+          <w:p>
+            <w:pPr>
+              <w:jc w:val="center"/>
+              <w:cnfStyle w:val="000000010000" w:firstRow="0" w:lastRow="0" w:firstColumn="0" w:lastColumn="0" w:oddVBand="0" w:evenVBand="0" w:oddHBand="0" w:evenHBand="1" w:firstRowFirstColumn="0" w:firstRowLastColumn="0" w:lastRowFirstColumn="0" w:lastRowLastColumn="0"/>
+            </w:pPr>
+            <w:r>
+              <w:t>High</w:t>
+            </w:r>
+          </w:p>
+        </w:tc>
+        <w:tc>
+          <w:tcPr>
+            <w:tcW w:w="2446" w:type="dxa"/>
+          </w:tcPr>
+          <w:p>
+            <w:pPr>
+              <w:cnfStyle w:val="000000010000" w:firstRow="0" w:lastRow="0" w:firstColumn="0" w:lastColumn="0" w:oddVBand="0" w:evenVBand="0" w:oddHBand="0" w:evenHBand="1" w:firstRowFirstColumn="0" w:firstRowLastColumn="0" w:lastRowFirstColumn="0" w:lastRowLastColumn="0"/>
+            </w:pPr>
+            <w:r>
+              <w:t>Keep deadline dates and specification on mind all time</w:t>
+            </w:r>
+          </w:p>
+        </w:tc>
+      </w:tr>
+      <w:tr>
+        <w:trPr>
+          <w:cnfStyle w:val="000000100000" w:firstRow="0" w:lastRow="0" w:firstColumn="0" w:lastColumn="0" w:oddVBand="0" w:evenVBand="0" w:oddHBand="1" w:evenHBand="0" w:firstRowFirstColumn="0" w:firstRowLastColumn="0" w:lastRowFirstColumn="0" w:lastRowLastColumn="0"/>
+        </w:trPr>
+        <w:tc>
+          <w:tcPr>
+            <w:cnfStyle w:val="001000000000" w:firstRow="0" w:lastRow="0" w:firstColumn="1" w:lastColumn="0" w:oddVBand="0" w:evenVBand="0" w:oddHBand="0" w:evenHBand="0" w:firstRowFirstColumn="0" w:firstRowLastColumn="0" w:lastRowFirstColumn="0" w:lastRowLastColumn="0"/>
+            <w:tcW w:w="890" w:type="dxa"/>
+          </w:tcPr>
+          <w:p>
+            <w:pPr>
+              <w:jc w:val="center"/>
+            </w:pPr>
+            <w:r>
+              <w:t>Author</w:t>
+            </w:r>
+          </w:p>
+        </w:tc>
+        <w:tc>
+          <w:tcPr>
+            <w:tcW w:w="3635" w:type="dxa"/>
+          </w:tcPr>
+          <w:p>
+            <w:pPr>
+              <w:jc w:val="center"/>
+              <w:cnfStyle w:val="000000100000" w:firstRow="0" w:lastRow="0" w:firstColumn="0" w:lastColumn="0" w:oddVBand="0" w:evenVBand="0" w:oddHBand="1" w:evenHBand="0" w:firstRowFirstColumn="0" w:firstRowLastColumn="0" w:lastRowFirstColumn="0" w:lastRowLastColumn="0"/>
+            </w:pPr>
+            <w:r>
+              <w:t>Author sickness</w:t>
+            </w:r>
+          </w:p>
+        </w:tc>
+        <w:tc>
+          <w:tcPr>
+            <w:tcW w:w="1308" w:type="dxa"/>
+          </w:tcPr>
+          <w:p>
+            <w:pPr>
+              <w:jc w:val="center"/>
+              <w:cnfStyle w:val="000000100000" w:firstRow="0" w:lastRow="0" w:firstColumn="0" w:lastColumn="0" w:oddVBand="0" w:evenVBand="0" w:oddHBand="1" w:evenHBand="0" w:firstRowFirstColumn="0" w:firstRowLastColumn="0" w:lastRowFirstColumn="0" w:lastRowLastColumn="0"/>
+            </w:pPr>
+            <w:r>
+              <w:t>Low</w:t>
+            </w:r>
+          </w:p>
+        </w:tc>
+        <w:tc>
+          <w:tcPr>
+            <w:tcW w:w="1061" w:type="dxa"/>
+          </w:tcPr>
+          <w:p>
+            <w:pPr>
+              <w:jc w:val="center"/>
+              <w:cnfStyle w:val="000000100000" w:firstRow="0" w:lastRow="0" w:firstColumn="0" w:lastColumn="0" w:oddVBand="0" w:evenVBand="0" w:oddHBand="1" w:evenHBand="0" w:firstRowFirstColumn="0" w:firstRowLastColumn="0" w:lastRowFirstColumn="0" w:lastRowLastColumn="0"/>
+            </w:pPr>
+            <w:r>
+              <w:t>High</w:t>
+            </w:r>
+          </w:p>
+        </w:tc>
+        <w:tc>
+          <w:tcPr>
+            <w:tcW w:w="2446" w:type="dxa"/>
+          </w:tcPr>
+          <w:p>
+            <w:pPr>
+              <w:cnfStyle w:val="000000100000" w:firstRow="0" w:lastRow="0" w:firstColumn="0" w:lastColumn="0" w:oddVBand="0" w:evenVBand="0" w:oddHBand="1" w:evenHBand="0" w:firstRowFirstColumn="0" w:firstRowLastColumn="0" w:lastRowFirstColumn="0" w:lastRowLastColumn="0"/>
+            </w:pPr>
+            <w:r>
+              <w:t>Keeping good health status</w:t>
+            </w:r>
+          </w:p>
+        </w:tc>
+      </w:tr>
+      <w:tr>
+        <w:trPr>
+          <w:cnfStyle w:val="000000010000" w:firstRow="0" w:lastRow="0" w:firstColumn="0" w:lastColumn="0" w:oddVBand="0" w:evenVBand="0" w:oddHBand="0" w:evenHBand="1" w:firstRowFirstColumn="0" w:firstRowLastColumn="0" w:lastRowFirstColumn="0" w:lastRowLastColumn="0"/>
+        </w:trPr>
+        <w:tc>
+          <w:tcPr>
+            <w:cnfStyle w:val="001000000000" w:firstRow="0" w:lastRow="0" w:firstColumn="1" w:lastColumn="0" w:oddVBand="0" w:evenVBand="0" w:oddHBand="0" w:evenHBand="0" w:firstRowFirstColumn="0" w:firstRowLastColumn="0" w:lastRowFirstColumn="0" w:lastRowLastColumn="0"/>
+            <w:tcW w:w="890" w:type="dxa"/>
+          </w:tcPr>
+          <w:p>
+            <w:pPr>
+              <w:jc w:val="center"/>
+            </w:pPr>
+            <w:r>
+              <w:t>Author</w:t>
+            </w:r>
+          </w:p>
+        </w:tc>
+        <w:tc>
+          <w:tcPr>
+            <w:tcW w:w="3635" w:type="dxa"/>
+          </w:tcPr>
+          <w:p>
+            <w:pPr>
+              <w:jc w:val="center"/>
+              <w:cnfStyle w:val="000000010000" w:firstRow="0" w:lastRow="0" w:firstColumn="0" w:lastColumn="0" w:oddVBand="0" w:evenVBand="0" w:oddHBand="0" w:evenHBand="1" w:firstRowFirstColumn="0" w:firstRowLastColumn="0" w:lastRowFirstColumn="0" w:lastRowLastColumn="0"/>
+            </w:pPr>
+            <w:r>
+              <w:t>Misunderstanding of concept</w:t>
+            </w:r>
+          </w:p>
+        </w:tc>
+        <w:tc>
+          <w:tcPr>
+            <w:tcW w:w="1308" w:type="dxa"/>
+          </w:tcPr>
+          <w:p>
+            <w:pPr>
+              <w:jc w:val="center"/>
+              <w:cnfStyle w:val="000000010000" w:firstRow="0" w:lastRow="0" w:firstColumn="0" w:lastColumn="0" w:oddVBand="0" w:evenVBand="0" w:oddHBand="0" w:evenHBand="1" w:firstRowFirstColumn="0" w:firstRowLastColumn="0" w:lastRowFirstColumn="0" w:lastRowLastColumn="0"/>
+            </w:pPr>
+            <w:r>
+              <w:t>Medium</w:t>
+            </w:r>
+          </w:p>
+        </w:tc>
+        <w:tc>
+          <w:tcPr>
+            <w:tcW w:w="1061" w:type="dxa"/>
+          </w:tcPr>
+          <w:p>
+            <w:pPr>
+              <w:jc w:val="center"/>
+              <w:cnfStyle w:val="000000010000" w:firstRow="0" w:lastRow="0" w:firstColumn="0" w:lastColumn="0" w:oddVBand="0" w:evenVBand="0" w:oddHBand="0" w:evenHBand="1" w:firstRowFirstColumn="0" w:firstRowLastColumn="0" w:lastRowFirstColumn="0" w:lastRowLastColumn="0"/>
+            </w:pPr>
+            <w:r>
+              <w:t>Medium</w:t>
+            </w:r>
+          </w:p>
+        </w:tc>
+        <w:tc>
+          <w:tcPr>
+            <w:tcW w:w="2446" w:type="dxa"/>
+          </w:tcPr>
+          <w:p>
+            <w:pPr>
+              <w:cnfStyle w:val="000000010000" w:firstRow="0" w:lastRow="0" w:firstColumn="0" w:lastColumn="0" w:oddVBand="0" w:evenVBand="0" w:oddHBand="0" w:evenHBand="1" w:firstRowFirstColumn="0" w:firstRowLastColumn="0" w:lastRowFirstColumn="0" w:lastRowLastColumn="0"/>
+            </w:pPr>
+            <w:r>
+              <w:t>Attending additional meetings with supervisor</w:t>
+            </w:r>
+          </w:p>
+        </w:tc>
+      </w:tr>
+      <w:tr>
+        <w:trPr>
+          <w:cnfStyle w:val="000000100000" w:firstRow="0" w:lastRow="0" w:firstColumn="0" w:lastColumn="0" w:oddVBand="0" w:evenVBand="0" w:oddHBand="1" w:evenHBand="0" w:firstRowFirstColumn="0" w:firstRowLastColumn="0" w:lastRowFirstColumn="0" w:lastRowLastColumn="0"/>
+        </w:trPr>
+        <w:tc>
+          <w:tcPr>
+            <w:cnfStyle w:val="001000000000" w:firstRow="0" w:lastRow="0" w:firstColumn="1" w:lastColumn="0" w:oddVBand="0" w:evenVBand="0" w:oddHBand="0" w:evenHBand="0" w:firstRowFirstColumn="0" w:firstRowLastColumn="0" w:lastRowFirstColumn="0" w:lastRowLastColumn="0"/>
+            <w:tcW w:w="890" w:type="dxa"/>
+          </w:tcPr>
+          <w:p>
+            <w:pPr>
+              <w:jc w:val="center"/>
+            </w:pPr>
+            <w:r>
+              <w:t>Author</w:t>
+            </w:r>
+          </w:p>
+        </w:tc>
+        <w:tc>
+          <w:tcPr>
+            <w:tcW w:w="3635" w:type="dxa"/>
+          </w:tcPr>
+          <w:p>
+            <w:pPr>
+              <w:jc w:val="center"/>
+              <w:cnfStyle w:val="000000100000" w:firstRow="0" w:lastRow="0" w:firstColumn="0" w:lastColumn="0" w:oddVBand="0" w:evenVBand="0" w:oddHBand="1" w:evenHBand="0" w:firstRowFirstColumn="0" w:firstRowLastColumn="0" w:lastRowFirstColumn="0" w:lastRowLastColumn="0"/>
+            </w:pPr>
+            <w:r>
+              <w:t>Failure to deploy on faculty computer</w:t>
+            </w:r>
+          </w:p>
+        </w:tc>
+        <w:tc>
+          <w:tcPr>
+            <w:tcW w:w="1308" w:type="dxa"/>
+          </w:tcPr>
+          <w:p>
+            <w:pPr>
+              <w:jc w:val="center"/>
+              <w:cnfStyle w:val="000000100000" w:firstRow="0" w:lastRow="0" w:firstColumn="0" w:lastColumn="0" w:oddVBand="0" w:evenVBand="0" w:oddHBand="1" w:evenHBand="0" w:firstRowFirstColumn="0" w:firstRowLastColumn="0" w:lastRowFirstColumn="0" w:lastRowLastColumn="0"/>
+            </w:pPr>
+            <w:r>
+              <w:t>Low</w:t>
+            </w:r>
+          </w:p>
+        </w:tc>
+        <w:tc>
+          <w:tcPr>
+            <w:tcW w:w="1061" w:type="dxa"/>
+          </w:tcPr>
+          <w:p>
+            <w:pPr>
+              <w:jc w:val="center"/>
+              <w:cnfStyle w:val="000000100000" w:firstRow="0" w:lastRow="0" w:firstColumn="0" w:lastColumn="0" w:oddVBand="0" w:evenVBand="0" w:oddHBand="1" w:evenHBand="0" w:firstRowFirstColumn="0" w:firstRowLastColumn="0" w:lastRowFirstColumn="0" w:lastRowLastColumn="0"/>
+            </w:pPr>
+            <w:r>
+              <w:t>High</w:t>
+            </w:r>
+          </w:p>
+        </w:tc>
+        <w:tc>
+          <w:tcPr>
+            <w:tcW w:w="2446" w:type="dxa"/>
+          </w:tcPr>
+          <w:p>
+            <w:pPr>
+              <w:cnfStyle w:val="000000100000" w:firstRow="0" w:lastRow="0" w:firstColumn="0" w:lastColumn="0" w:oddVBand="0" w:evenVBand="0" w:oddHBand="1" w:evenHBand="0" w:firstRowFirstColumn="0" w:firstRowLastColumn="0" w:lastRowFirstColumn="0" w:lastRowLastColumn="0"/>
+            </w:pPr>
+            <w:r>
+              <w:t>Test beforehand on faculty PC</w:t>
+            </w:r>
+          </w:p>
+        </w:tc>
+      </w:tr>
+      <w:tr>
+        <w:trPr>
+          <w:cnfStyle w:val="000000010000" w:firstRow="0" w:lastRow="0" w:firstColumn="0" w:lastColumn="0" w:oddVBand="0" w:evenVBand="0" w:oddHBand="0" w:evenHBand="1" w:firstRowFirstColumn="0" w:firstRowLastColumn="0" w:lastRowFirstColumn="0" w:lastRowLastColumn="0"/>
+        </w:trPr>
+        <w:tc>
+          <w:tcPr>
+            <w:cnfStyle w:val="001000000000" w:firstRow="0" w:lastRow="0" w:firstColumn="1" w:lastColumn="0" w:oddVBand="0" w:evenVBand="0" w:oddHBand="0" w:evenHBand="0" w:firstRowFirstColumn="0" w:firstRowLastColumn="0" w:lastRowFirstColumn="0" w:lastRowLastColumn="0"/>
+            <w:tcW w:w="890" w:type="dxa"/>
+          </w:tcPr>
+          <w:p>
+            <w:pPr>
+              <w:jc w:val="center"/>
+            </w:pPr>
+            <w:r>
+              <w:t>Author</w:t>
+            </w:r>
+          </w:p>
+        </w:tc>
+        <w:tc>
+          <w:tcPr>
+            <w:tcW w:w="3635" w:type="dxa"/>
+          </w:tcPr>
+          <w:p>
+            <w:pPr>
+              <w:jc w:val="center"/>
+              <w:cnfStyle w:val="000000010000" w:firstRow="0" w:lastRow="0" w:firstColumn="0" w:lastColumn="0" w:oddVBand="0" w:evenVBand="0" w:oddHBand="0" w:evenHBand="1" w:firstRowFirstColumn="0" w:firstRowLastColumn="0" w:lastRowFirstColumn="0" w:lastRowLastColumn="0"/>
+            </w:pPr>
+            <w:r>
+              <w:t>Incompatibility with project technical documentation</w:t>
+            </w:r>
+          </w:p>
+        </w:tc>
+        <w:tc>
+          <w:tcPr>
+            <w:tcW w:w="1308" w:type="dxa"/>
+          </w:tcPr>
+          <w:p>
+            <w:pPr>
+              <w:jc w:val="center"/>
+              <w:cnfStyle w:val="000000010000" w:firstRow="0" w:lastRow="0" w:firstColumn="0" w:lastColumn="0" w:oddVBand="0" w:evenVBand="0" w:oddHBand="0" w:evenHBand="1" w:firstRowFirstColumn="0" w:firstRowLastColumn="0" w:lastRowFirstColumn="0" w:lastRowLastColumn="0"/>
+            </w:pPr>
+            <w:r>
+              <w:t>Medium</w:t>
+            </w:r>
+          </w:p>
+        </w:tc>
+        <w:tc>
+          <w:tcPr>
+            <w:tcW w:w="1061" w:type="dxa"/>
+          </w:tcPr>
+          <w:p>
+            <w:pPr>
+              <w:jc w:val="center"/>
+              <w:cnfStyle w:val="000000010000" w:firstRow="0" w:lastRow="0" w:firstColumn="0" w:lastColumn="0" w:oddVBand="0" w:evenVBand="0" w:oddHBand="0" w:evenHBand="1" w:firstRowFirstColumn="0" w:firstRowLastColumn="0" w:lastRowFirstColumn="0" w:lastRowLastColumn="0"/>
+            </w:pPr>
+            <w:r>
+              <w:t>Medium</w:t>
+            </w:r>
+          </w:p>
+        </w:tc>
+        <w:tc>
+          <w:tcPr>
+            <w:tcW w:w="2446" w:type="dxa"/>
+          </w:tcPr>
+          <w:p>
+            <w:pPr>
+              <w:cnfStyle w:val="000000010000" w:firstRow="0" w:lastRow="0" w:firstColumn="0" w:lastColumn="0" w:oddVBand="0" w:evenVBand="0" w:oddHBand="0" w:evenHBand="1" w:firstRowFirstColumn="0" w:firstRowLastColumn="0" w:lastRowFirstColumn="0" w:lastRowLastColumn="0"/>
+            </w:pPr>
+            <w:r>
+              <w:t>Read project technical documentation carefully</w:t>
+            </w:r>
+          </w:p>
+        </w:tc>
+      </w:tr>
+    </w:tbl>
+    <w:p/>
+    <w:p>
+      <w:r>
+        <w:tab/>
+        <w:t>Following risks are described with fields of owner (who?), probability factor, impact factor, and prevention method. From there, one can estimate risk factor of every risk on this list by assigning numerical, discrete values to probabilities and impacts (e.g. low = 1, high = 3). Then, it’s possible to obtain that factor value by multiplication those numerical values. Obtaining that risk factor shows us what is most important risk to be aware of. For case of this project, “Missing Deadline” is the most important risk, with factor estimated to 9</w:t>
+      </w:r>
+      <w:r>
+        <w:t xml:space="preserve"> points</w:t>
+      </w:r>
+      <w:r>
+        <w:t>.</w:t>
+      </w:r>
+    </w:p>
+    <w:p>
+      <w:pPr>
+        <w:pStyle w:val="Heading3"/>
+      </w:pPr>
       <w:r>
         <w:lastRenderedPageBreak/>
         <w:t>Algorithm description</w:t>
       </w:r>
       <w:bookmarkEnd w:id="11"/>
+    </w:p>
+    <w:p>
+      <w:r>
+        <w:tab/>
+        <w:t>Considering existing solutions and general requirements specification for this project (from the business point of view, first part)</w:t>
+      </w:r>
+      <w:r>
+        <w:t>. In order to operate the main program algorithm, we need, at first, to specify overview on input and output:</w:t>
+      </w:r>
+    </w:p>
+    <w:p>
+      <w:r>
+        <w:t>Input parameters:</w:t>
+      </w:r>
+    </w:p>
+    <w:p>
+      <w:pPr>
+        <w:pStyle w:val="ListParagraph"/>
+        <w:numPr>
+          <w:ilvl w:val="0"/>
+          <w:numId w:val="12"/>
+        </w:numPr>
+      </w:pPr>
+      <w:r>
+        <w:t>Initial set of rules</w:t>
+      </w:r>
+      <w:r>
+        <w:t xml:space="preserve"> (</w:t>
+      </w:r>
+      <w:proofErr w:type="spellStart"/>
+      <w:r>
+        <w:t>RuleSet</w:t>
+      </w:r>
+      <w:proofErr w:type="spellEnd"/>
+      <w:r>
+        <w:t>)</w:t>
+      </w:r>
+    </w:p>
+    <w:p>
+      <w:pPr>
+        <w:pStyle w:val="ListParagraph"/>
+        <w:numPr>
+          <w:ilvl w:val="0"/>
+          <w:numId w:val="12"/>
+        </w:numPr>
+      </w:pPr>
+      <w:r>
+        <w:t>Initial state of grid</w:t>
+      </w:r>
+      <w:r>
+        <w:t xml:space="preserve"> (Grid)</w:t>
+      </w:r>
+    </w:p>
+    <w:p>
+      <w:pPr>
+        <w:pStyle w:val="ListParagraph"/>
+        <w:numPr>
+          <w:ilvl w:val="0"/>
+          <w:numId w:val="12"/>
+        </w:numPr>
+      </w:pPr>
+      <w:r>
+        <w:t>Count of cycles to run (Integer)</w:t>
+      </w:r>
+    </w:p>
+    <w:p>
+      <w:r>
+        <w:t>Output:</w:t>
+      </w:r>
+    </w:p>
+    <w:p>
+      <w:pPr>
+        <w:pStyle w:val="ListParagraph"/>
+        <w:numPr>
+          <w:ilvl w:val="0"/>
+          <w:numId w:val="13"/>
+        </w:numPr>
+      </w:pPr>
+      <w:r>
+        <w:t>Grid after performed operations</w:t>
+      </w:r>
+    </w:p>
+    <w:p>
+      <w:pPr>
+        <w:pStyle w:val="ListParagraph"/>
+        <w:numPr>
+          <w:ilvl w:val="0"/>
+          <w:numId w:val="13"/>
+        </w:numPr>
+      </w:pPr>
+      <w:r>
+        <w:t>(optional) file with grid state or custom rules</w:t>
+      </w:r>
+    </w:p>
+    <w:p>
+      <w:pPr>
+        <w:ind w:firstLine="720"/>
+      </w:pPr>
+      <w:r>
+        <w:t xml:space="preserve">Cell in algorithm is defined in three states – dead, alive, and empty, colored properly: red, dark green, white. </w:t>
+      </w:r>
+    </w:p>
+    <w:p>
+      <w:pPr>
+        <w:ind w:firstLine="720"/>
+      </w:pPr>
+      <w:r>
+        <w:t>Describing main module and window of an application: i</w:t>
+      </w:r>
+      <w:r>
+        <w:t>nitial size of the grid is estimated as a screen resolution plus one</w:t>
+      </w:r>
+      <w:r>
+        <w:t xml:space="preserve"> (possibly two)</w:t>
+      </w:r>
+      <w:r>
+        <w:t xml:space="preserve"> additional row/column at the edges of projected grid. </w:t>
+      </w:r>
+      <w:r>
+        <w:t>Algorithm should iterate according to set of rules through whole space of grid</w:t>
+      </w:r>
+      <w:r>
+        <w:t>, starting from upper left side. After one iteration on whole grid, it is updated, according to the rules</w:t>
+      </w:r>
+      <w:r>
+        <w:t xml:space="preserve"> (starting from the first one in </w:t>
+      </w:r>
+      <w:proofErr w:type="spellStart"/>
+      <w:r>
+        <w:t>RuleSet</w:t>
+      </w:r>
+      <w:proofErr w:type="spellEnd"/>
+      <w:r>
+        <w:t>)</w:t>
+      </w:r>
+      <w:r>
+        <w:t xml:space="preserve"> concerning neighborhood</w:t>
+      </w:r>
+      <w:r>
+        <w:t xml:space="preserve"> from last iteration, new states of each cell are copied to temporary state</w:t>
+      </w:r>
+      <w:r>
+        <w:t xml:space="preserve"> (threaded operation for each)</w:t>
+      </w:r>
+      <w:r>
+        <w:t xml:space="preserve">. Users are able to </w:t>
+      </w:r>
+      <w:r>
+        <w:t xml:space="preserve">play, </w:t>
+      </w:r>
+      <w:r>
+        <w:t xml:space="preserve">pause, stop simulation using buttons on main menu, and define number of </w:t>
+      </w:r>
+      <w:r>
+        <w:t>steps (cycles) to perform on the simulation</w:t>
+      </w:r>
+      <w:r>
+        <w:t>.</w:t>
+      </w:r>
+      <w:r>
+        <w:t xml:space="preserve"> After desired number of steps, simulation is stopped.</w:t>
+      </w:r>
+    </w:p>
+    <w:p>
+      <w:pPr>
+        <w:pStyle w:val="Heading4"/>
+      </w:pPr>
+      <w:r>
+        <w:t>Automaton States</w:t>
+      </w:r>
+    </w:p>
+    <w:p>
+      <w:r>
+        <w:tab/>
+        <w:t>Our computation, and through that cellular automaton might enter following states:</w:t>
+      </w:r>
+    </w:p>
+    <w:p>
+      <w:pPr>
+        <w:pStyle w:val="ListParagraph"/>
+        <w:numPr>
+          <w:ilvl w:val="0"/>
+          <w:numId w:val="18"/>
+        </w:numPr>
+      </w:pPr>
+      <w:r>
+        <w:t>Working</w:t>
+      </w:r>
+    </w:p>
+    <w:p>
+      <w:pPr>
+        <w:pStyle w:val="ListParagraph"/>
+        <w:numPr>
+          <w:ilvl w:val="0"/>
+          <w:numId w:val="18"/>
+        </w:numPr>
+      </w:pPr>
+      <w:r>
+        <w:t>Oscillating</w:t>
+      </w:r>
+    </w:p>
+    <w:p>
+      <w:pPr>
+        <w:pStyle w:val="ListParagraph"/>
+        <w:numPr>
+          <w:ilvl w:val="0"/>
+          <w:numId w:val="18"/>
+        </w:numPr>
+      </w:pPr>
+      <w:r>
+        <w:t>Stopped</w:t>
+      </w:r>
+      <w:bookmarkStart w:id="12" w:name="_GoBack"/>
+      <w:bookmarkEnd w:id="12"/>
+    </w:p>
+    <w:p>
+      <w:pPr>
+        <w:pStyle w:val="Heading3"/>
+      </w:pPr>
+      <w:bookmarkStart w:id="13" w:name="_Toc447802448"/>
+      <w:r>
+        <w:lastRenderedPageBreak/>
+        <w:t>Other program elements and structure description</w:t>
+      </w:r>
+      <w:bookmarkEnd w:id="13"/>
+    </w:p>
+    <w:p>
+      <w:pPr>
+        <w:pStyle w:val="Heading4"/>
+      </w:pPr>
+      <w:r>
+        <w:t>Main window module</w:t>
+      </w:r>
+    </w:p>
+    <w:p>
+      <w:r>
+        <w:tab/>
+        <w:t>Whole grid will be possibly implemented as a WPF Canvas, due to its graphical features.</w:t>
+      </w:r>
+      <w:r>
+        <w:t xml:space="preserve"> </w:t>
+      </w:r>
+      <w:r>
+        <w:t xml:space="preserve">Minimal size of one cell is set to be one pixel. </w:t>
+      </w:r>
+      <w:r>
+        <w:t>Menu on the right side will contain buttons of flow control of simulation</w:t>
+      </w:r>
+      <w:r>
+        <w:t xml:space="preserve">, input for cycles count and zoom in/out controls. Menu will contain options regarding rules management, file saving and opening, application closing. </w:t>
+      </w:r>
+      <w:r>
+        <w:t>Application should prompt if exit was planned.</w:t>
+      </w:r>
+    </w:p>
+    <w:p>
+      <w:r>
+        <w:t>User might save grid state a</w:t>
+      </w:r>
+      <w:r>
+        <w:t>fter stop of simulation in file, and open grid state at the beginning (binary file output/input).</w:t>
+      </w:r>
+    </w:p>
+    <w:p>
+      <w:pPr>
+        <w:pStyle w:val="Heading4"/>
+      </w:pPr>
+      <w:r>
+        <w:t>Rule set window module</w:t>
+      </w:r>
+    </w:p>
+    <w:p>
+      <w:r>
+        <w:tab/>
+        <w:t>On this module of application, user is able to select one of available defined rule sets from drop-down list. Also, there is a possibility to create own rules, using graphical editor or text input, showing grid with exemplary cell with its neighborhood (24 surrounding cells, from specification). User can change the state on a cell by clicking on it (from 3 possibilities, disclosed earlier)</w:t>
+      </w:r>
+      <w:r>
+        <w:t>. User has to check one of the following conditions in order to run the rule:</w:t>
+      </w:r>
+    </w:p>
+    <w:p>
+      <w:pPr>
+        <w:pStyle w:val="ListParagraph"/>
+        <w:numPr>
+          <w:ilvl w:val="0"/>
+          <w:numId w:val="15"/>
+        </w:numPr>
+      </w:pPr>
+      <w:r>
+        <w:t>Check number and positions of neighboring cells</w:t>
+      </w:r>
+    </w:p>
+    <w:p>
+      <w:pPr>
+        <w:pStyle w:val="ListParagraph"/>
+        <w:numPr>
+          <w:ilvl w:val="0"/>
+          <w:numId w:val="15"/>
+        </w:numPr>
+      </w:pPr>
+      <w:r>
+        <w:t>Check for a specific positions of neighboring cells</w:t>
+      </w:r>
+    </w:p>
+    <w:p>
+      <w:pPr>
+        <w:pStyle w:val="ListParagraph"/>
+        <w:numPr>
+          <w:ilvl w:val="0"/>
+          <w:numId w:val="15"/>
+        </w:numPr>
+      </w:pPr>
+      <w:r>
+        <w:t>Check for a specific state of neighboring cells</w:t>
+      </w:r>
+    </w:p>
+    <w:p>
+      <w:pPr>
+        <w:ind w:firstLine="360"/>
+      </w:pPr>
+      <w:r>
+        <w:t>User is also able to disclose them using text input, which will be parsed into a program rule. Then, validity checks for rules will be applied.</w:t>
+      </w:r>
+    </w:p>
+    <w:p>
+      <w:pPr>
+        <w:ind w:firstLine="360"/>
+      </w:pPr>
+      <w:r>
+        <w:t>For validity, each rule, starting from the first one on a rule set is checked accordin</w:t>
+      </w:r>
+      <w:r>
+        <w:t xml:space="preserve">g to the rest. If it’s not </w:t>
+      </w:r>
+      <w:proofErr w:type="spellStart"/>
+      <w:r>
+        <w:t>parse</w:t>
+      </w:r>
+      <w:r>
+        <w:t>able</w:t>
+      </w:r>
+      <w:proofErr w:type="spellEnd"/>
+      <w:r>
+        <w:t xml:space="preserve"> or contradicting, then the error is raised with question how to solve it. Module is able to manually fix broken rules, or do it by approximation. If approximation also fails, user is prompted to fix it ultimately manually, according to the rest of set.</w:t>
+      </w:r>
+    </w:p>
+    <w:p>
+      <w:pPr>
+        <w:pStyle w:val="Heading4"/>
+      </w:pPr>
+      <w:r>
+        <w:t>Program structure</w:t>
+      </w:r>
+    </w:p>
+    <w:p>
+      <w:r>
+        <w:tab/>
+        <w:t>Project will be structured into separate modules describing windows, as in: Main, Rule Editor. Code will consist of classes with public or private modifiers and XAML files describing User Interface and bindings, as in C# with Windows Presentation Foundation Technology. Due to this architecture, implementation process should be seamless and intuitive.</w:t>
+      </w:r>
+    </w:p>
+    <w:p/>
+    <w:p/>
+    <w:p/>
+    <w:p/>
+    <w:p/>
+    <w:p>
+      <w:pPr>
+        <w:pStyle w:val="Heading3"/>
+      </w:pPr>
+      <w:bookmarkStart w:id="14" w:name="_Toc447802449"/>
+      <w:r>
+        <w:rPr>
+          <w:noProof/>
+        </w:rPr>
+        <w:lastRenderedPageBreak/>
+        <w:drawing>
+          <wp:anchor distT="0" distB="0" distL="114300" distR="114300" simplePos="0" relativeHeight="251662336" behindDoc="1" locked="0" layoutInCell="1" allowOverlap="1" wp14:anchorId="772D75D2" wp14:editId="57EB713A">
+            <wp:simplePos x="0" y="0"/>
+            <wp:positionH relativeFrom="margin">
+              <wp:align>center</wp:align>
+            </wp:positionH>
+            <wp:positionV relativeFrom="margin">
+              <wp:posOffset>328295</wp:posOffset>
+            </wp:positionV>
+            <wp:extent cx="6055186" cy="7029450"/>
+            <wp:effectExtent l="0" t="0" r="3175" b="0"/>
+            <wp:wrapSquare wrapText="bothSides"/>
+            <wp:docPr id="6" name="Picture 6"/>
+            <wp:cNvGraphicFramePr>
+              <a:graphicFrameLocks xmlns:a="http://schemas.openxmlformats.org/drawingml/2006/main" noChangeAspect="1"/>
+            </wp:cNvGraphicFramePr>
+            <a:graphic xmlns:a="http://schemas.openxmlformats.org/drawingml/2006/main">
+              <a:graphicData uri="http://schemas.openxmlformats.org/drawingml/2006/picture">
+                <pic:pic xmlns:pic="http://schemas.openxmlformats.org/drawingml/2006/picture">
+                  <pic:nvPicPr>
+                    <pic:cNvPr id="6" name="ActivityCellularAutomaton.png"/>
+                    <pic:cNvPicPr/>
+                  </pic:nvPicPr>
+                  <pic:blipFill>
+                    <a:blip r:embed="rId18"/>
+                    <a:stretch>
+                      <a:fillRect/>
+                    </a:stretch>
+                  </pic:blipFill>
+                  <pic:spPr>
+                    <a:xfrm>
+                      <a:off x="0" y="0"/>
+                      <a:ext cx="6055186" cy="7029450"/>
+                    </a:xfrm>
+                    <a:prstGeom prst="rect">
+                      <a:avLst/>
+                    </a:prstGeom>
+                  </pic:spPr>
+                </pic:pic>
+              </a:graphicData>
+            </a:graphic>
+          </wp:anchor>
+        </w:drawing>
+      </w:r>
+      <w:r>
+        <w:t>Activity</w:t>
+      </w:r>
+      <w:r>
+        <w:t xml:space="preserve"> diagram</w:t>
+      </w:r>
+      <w:bookmarkEnd w:id="14"/>
     </w:p>
     <w:p/>
     <w:p>
       <w:pPr>
         <w:pStyle w:val="Heading3"/>
       </w:pPr>
-      <w:bookmarkStart w:id="12" w:name="_Toc447752578"/>
-      <w:r>
-        <w:t>Other program elements and structure description</w:t>
-      </w:r>
-      <w:bookmarkEnd w:id="12"/>
-    </w:p>
-    <w:p/>
-    <w:p>
-      <w:pPr>
-        <w:pStyle w:val="Heading3"/>
-      </w:pPr>
-      <w:bookmarkStart w:id="13" w:name="_Toc447752579"/>
-      <w:r>
-        <w:t>State diagram</w:t>
-      </w:r>
-      <w:bookmarkEnd w:id="13"/>
+      <w:bookmarkStart w:id="15" w:name="_Toc447802450"/>
+      <w:r>
+        <w:lastRenderedPageBreak/>
+        <w:t>Class diagram</w:t>
+      </w:r>
+      <w:bookmarkEnd w:id="15"/>
     </w:p>
     <w:p>
-      <w:bookmarkStart w:id="14" w:name="_GoBack"/>
-      <w:bookmarkEnd w:id="14"/>
-    </w:p>
-    <w:p>
-      <w:pPr>
-        <w:pStyle w:val="Heading3"/>
-      </w:pPr>
-      <w:bookmarkStart w:id="15" w:name="_Toc447752580"/>
       <w:r>
         <w:rPr>
           <w:noProof/>
-          <w:lang w:val="pl-PL" w:eastAsia="pl-PL"/>
         </w:rPr>
         <w:drawing>
-          <wp:anchor distT="0" distB="0" distL="114300" distR="114300" simplePos="0" relativeHeight="251661312" behindDoc="1" locked="0" layoutInCell="1" allowOverlap="1" wp14:anchorId="559532BC" wp14:editId="7DFEECEB">
+          <wp:anchor distT="0" distB="0" distL="114300" distR="114300" simplePos="0" relativeHeight="251661312" behindDoc="1" locked="0" layoutInCell="1" allowOverlap="1" wp14:anchorId="559532BC" wp14:editId="357B7E81">
             <wp:simplePos x="0" y="0"/>
             <wp:positionH relativeFrom="margin">
               <wp:align>right</wp:align>
             </wp:positionH>
             <wp:positionV relativeFrom="paragraph">
-              <wp:posOffset>318135</wp:posOffset>
+              <wp:posOffset>647065</wp:posOffset>
             </wp:positionV>
             <wp:extent cx="5943600" cy="4389120"/>
             <wp:effectExtent l="0" t="0" r="0" b="0"/>
@@ -3527,7 +4575,7 @@
                     <pic:cNvPicPr/>
                   </pic:nvPicPr>
                   <pic:blipFill>
-                    <a:blip r:embed="rId18"/>
+                    <a:blip r:embed="rId19"/>
                     <a:stretch>
                       <a:fillRect/>
                     </a:stretch>
@@ -3551,29 +4599,400 @@
         </w:drawing>
       </w:r>
       <w:r>
-        <w:t>Class diagram</w:t>
-      </w:r>
-      <w:bookmarkEnd w:id="15"/>
+        <w:tab/>
+        <w:t>It describes general idea behind whole project and classes allocation, as it is prone to further changes and revisions</w:t>
+      </w:r>
+      <w:r>
+        <w:t xml:space="preserve"> during implementation (not crucial)</w:t>
+      </w:r>
+      <w:r>
+        <w:t>:</w:t>
+      </w:r>
     </w:p>
-    <w:p/>
     <w:p>
       <w:pPr>
         <w:pStyle w:val="Heading3"/>
       </w:pPr>
-      <w:bookmarkStart w:id="16" w:name="_Toc447752581"/>
+      <w:bookmarkStart w:id="16" w:name="_Toc447802451"/>
+      <w:r>
+        <w:t>Data Structure description</w:t>
+      </w:r>
+    </w:p>
+    <w:p>
+      <w:r>
+        <w:tab/>
+        <w:t>For the project following data structures</w:t>
+      </w:r>
+      <w:r>
+        <w:t xml:space="preserve"> (basing on class diagram above)</w:t>
+      </w:r>
+      <w:r>
+        <w:t xml:space="preserve"> shall be used as optimal solutions</w:t>
+      </w:r>
+      <w:r>
+        <w:t xml:space="preserve">. Classes won’t be described here, only their container structures as fields. </w:t>
+      </w:r>
+      <w:r>
+        <w:t>They were selected from available collections in C# language</w:t>
+      </w:r>
+      <w:r>
+        <w:t>:</w:t>
+      </w:r>
+    </w:p>
+    <w:p>
+      <w:pPr>
+        <w:pStyle w:val="ListParagraph"/>
+        <w:numPr>
+          <w:ilvl w:val="0"/>
+          <w:numId w:val="17"/>
+        </w:numPr>
+      </w:pPr>
+      <w:r>
+        <w:rPr>
+          <w:b/>
+        </w:rPr>
+        <w:t>For Grid:</w:t>
+      </w:r>
+      <w:r>
+        <w:t xml:space="preserve"> </w:t>
+      </w:r>
+      <w:r>
+        <w:t>List of Lists of type Cell (two dimensional iterative data structure holding all cells for current simulation). With maximal size of screen resolution.</w:t>
+      </w:r>
+    </w:p>
+    <w:p>
+      <w:pPr>
+        <w:pStyle w:val="ListParagraph"/>
+        <w:numPr>
+          <w:ilvl w:val="1"/>
+          <w:numId w:val="17"/>
+        </w:numPr>
+        <w:rPr>
+          <w:b/>
+        </w:rPr>
+      </w:pPr>
+      <w:r>
+        <w:rPr>
+          <w:b/>
+        </w:rPr>
+        <w:t>List&lt;List&lt;Cell&gt;&gt;</w:t>
+      </w:r>
+    </w:p>
+    <w:p>
+      <w:pPr>
+        <w:pStyle w:val="ListParagraph"/>
+        <w:numPr>
+          <w:ilvl w:val="1"/>
+          <w:numId w:val="17"/>
+        </w:numPr>
+        <w:rPr>
+          <w:b/>
+        </w:rPr>
+      </w:pPr>
+      <w:r>
+        <w:rPr>
+          <w:b/>
+        </w:rPr>
+        <w:t>Max size x: screen res. x + 2</w:t>
+      </w:r>
+    </w:p>
+    <w:p>
+      <w:pPr>
+        <w:pStyle w:val="ListParagraph"/>
+        <w:numPr>
+          <w:ilvl w:val="1"/>
+          <w:numId w:val="17"/>
+        </w:numPr>
+        <w:rPr>
+          <w:b/>
+        </w:rPr>
+      </w:pPr>
+      <w:r>
+        <w:rPr>
+          <w:b/>
+        </w:rPr>
+        <w:t>Max size y: screen res. y + 2</w:t>
+      </w:r>
+    </w:p>
+    <w:p>
+      <w:pPr>
+        <w:pStyle w:val="ListParagraph"/>
+        <w:numPr>
+          <w:ilvl w:val="1"/>
+          <w:numId w:val="17"/>
+        </w:numPr>
+        <w:rPr>
+          <w:b/>
+        </w:rPr>
+      </w:pPr>
+      <w:r>
+        <w:rPr>
+          <w:b/>
+        </w:rPr>
+        <w:lastRenderedPageBreak/>
+        <w:t>Here, grid canvas</w:t>
+      </w:r>
+      <w:r>
+        <w:rPr>
+          <w:b/>
+        </w:rPr>
+        <w:t xml:space="preserve"> (Canvas class)</w:t>
+      </w:r>
+      <w:r>
+        <w:rPr>
+          <w:b/>
+        </w:rPr>
+        <w:t xml:space="preserve"> will be applied as main visual </w:t>
+      </w:r>
+      <w:r>
+        <w:rPr>
+          <w:b/>
+        </w:rPr>
+        <w:t xml:space="preserve">Grid </w:t>
+      </w:r>
+      <w:r>
+        <w:rPr>
+          <w:b/>
+        </w:rPr>
+        <w:t>representation</w:t>
+      </w:r>
+      <w:r>
+        <w:rPr>
+          <w:b/>
+        </w:rPr>
+        <w:t xml:space="preserve"> for Windows Presentation Foundation</w:t>
+      </w:r>
+      <w:r>
+        <w:rPr>
+          <w:b/>
+        </w:rPr>
+        <w:t>. It will contain all Cells with their states, prepared to be displayed on screen. It inherits size from main Grid container.</w:t>
+      </w:r>
+    </w:p>
+    <w:p>
+      <w:pPr>
+        <w:pStyle w:val="ListParagraph"/>
+        <w:numPr>
+          <w:ilvl w:val="0"/>
+          <w:numId w:val="17"/>
+        </w:numPr>
+      </w:pPr>
+      <w:r>
+        <w:rPr>
+          <w:b/>
+        </w:rPr>
+        <w:t xml:space="preserve">For </w:t>
+      </w:r>
+      <w:proofErr w:type="spellStart"/>
+      <w:r>
+        <w:rPr>
+          <w:b/>
+        </w:rPr>
+        <w:t>RuleSet</w:t>
+      </w:r>
+      <w:proofErr w:type="spellEnd"/>
+      <w:r>
+        <w:rPr>
+          <w:b/>
+        </w:rPr>
+        <w:t>:</w:t>
+      </w:r>
+      <w:r>
+        <w:rPr>
+          <w:b/>
+        </w:rPr>
+        <w:t xml:space="preserve"> </w:t>
+      </w:r>
+      <w:proofErr w:type="spellStart"/>
+      <w:r>
+        <w:t>ArrayList</w:t>
+      </w:r>
+      <w:proofErr w:type="spellEnd"/>
+      <w:r>
+        <w:t xml:space="preserve"> of type Rule (one dimensional iterative data structure </w:t>
+      </w:r>
+      <w:r>
+        <w:t>of objects whose size is dy</w:t>
+      </w:r>
+      <w:r>
+        <w:t>namically increased as required). Maximal size not defined.</w:t>
+      </w:r>
+    </w:p>
+    <w:p>
+      <w:pPr>
+        <w:pStyle w:val="ListParagraph"/>
+        <w:numPr>
+          <w:ilvl w:val="1"/>
+          <w:numId w:val="17"/>
+        </w:numPr>
+        <w:rPr>
+          <w:b/>
+        </w:rPr>
+      </w:pPr>
+      <w:proofErr w:type="spellStart"/>
+      <w:r>
+        <w:rPr>
+          <w:b/>
+        </w:rPr>
+        <w:t>ArrayList</w:t>
+      </w:r>
+      <w:proofErr w:type="spellEnd"/>
+      <w:r>
+        <w:rPr>
+          <w:b/>
+        </w:rPr>
+        <w:t>&lt;Rule&gt;</w:t>
+      </w:r>
+    </w:p>
+    <w:p>
+      <w:pPr>
+        <w:pStyle w:val="ListParagraph"/>
+        <w:numPr>
+          <w:ilvl w:val="1"/>
+          <w:numId w:val="17"/>
+        </w:numPr>
+        <w:rPr>
+          <w:b/>
+        </w:rPr>
+      </w:pPr>
+      <w:r>
+        <w:rPr>
+          <w:b/>
+        </w:rPr>
+        <w:t>Max size x: not defined</w:t>
+      </w:r>
+    </w:p>
+    <w:p>
+      <w:pPr>
+        <w:pStyle w:val="ListParagraph"/>
+        <w:numPr>
+          <w:ilvl w:val="0"/>
+          <w:numId w:val="17"/>
+        </w:numPr>
+      </w:pPr>
+      <w:r>
+        <w:rPr>
+          <w:b/>
+        </w:rPr>
+        <w:t>For Neighborhood:</w:t>
+      </w:r>
+      <w:r>
+        <w:t xml:space="preserve"> </w:t>
+      </w:r>
+      <w:r>
+        <w:t xml:space="preserve">List of Lists of type Cell (two dimensional iterative data structure holding all cells for current </w:t>
+      </w:r>
+      <w:r>
+        <w:t>neighborhood</w:t>
+      </w:r>
+      <w:r>
+        <w:t>).</w:t>
+      </w:r>
+      <w:r>
+        <w:t xml:space="preserve"> Maximal</w:t>
+      </w:r>
+      <w:r>
+        <w:t xml:space="preserve"> and only</w:t>
+      </w:r>
+      <w:r>
+        <w:t xml:space="preserve"> size of neighborhood, estimated to 24 cells.</w:t>
+      </w:r>
+    </w:p>
+    <w:p>
+      <w:pPr>
+        <w:pStyle w:val="ListParagraph"/>
+        <w:numPr>
+          <w:ilvl w:val="1"/>
+          <w:numId w:val="17"/>
+        </w:numPr>
+        <w:rPr>
+          <w:b/>
+        </w:rPr>
+      </w:pPr>
+      <w:r>
+        <w:rPr>
+          <w:b/>
+        </w:rPr>
+        <w:t>List&lt;List&lt;Cell&gt;&gt;</w:t>
+      </w:r>
+    </w:p>
+    <w:p>
+      <w:pPr>
+        <w:pStyle w:val="ListParagraph"/>
+        <w:numPr>
+          <w:ilvl w:val="1"/>
+          <w:numId w:val="17"/>
+        </w:numPr>
+        <w:rPr>
+          <w:b/>
+        </w:rPr>
+      </w:pPr>
+      <w:r>
+        <w:rPr>
+          <w:b/>
+        </w:rPr>
+        <w:t>Max (static) size x: 5</w:t>
+      </w:r>
+    </w:p>
+    <w:p>
+      <w:pPr>
+        <w:pStyle w:val="ListParagraph"/>
+        <w:numPr>
+          <w:ilvl w:val="1"/>
+          <w:numId w:val="17"/>
+        </w:numPr>
+        <w:rPr>
+          <w:b/>
+        </w:rPr>
+      </w:pPr>
+      <w:r>
+        <w:rPr>
+          <w:b/>
+        </w:rPr>
+        <w:t>Max (static) size y: 5</w:t>
+      </w:r>
+    </w:p>
+    <w:p>
+      <w:pPr>
+        <w:ind w:firstLine="720"/>
+      </w:pPr>
+      <w:r>
+        <w:t>Any temporary data structures might be created as if needed during implementation phase, for example as optimization solutions or snapshot containers for automaton.</w:t>
+      </w:r>
+    </w:p>
+    <w:p>
+      <w:pPr>
+        <w:pStyle w:val="Heading3"/>
+      </w:pPr>
       <w:r>
         <w:t>GUI prototype</w:t>
       </w:r>
       <w:bookmarkEnd w:id="16"/>
     </w:p>
-    <w:p/>
     <w:p>
+      <w:r>
+        <w:tab/>
+        <w:t xml:space="preserve">For GUI prototype description, please </w:t>
+      </w:r>
+      <w:r>
+        <w:t xml:space="preserve">see Business Analysis document for this project, part </w:t>
+      </w:r>
+      <w:r>
+        <w:rPr>
+          <w:i/>
+        </w:rPr>
+        <w:t>Graphical User Interface description</w:t>
+      </w:r>
+      <w:r>
+        <w:t>, where it is presented with all relevant details.</w:t>
+      </w:r>
+    </w:p>
+    <w:p>
       <w:pPr>
         <w:pStyle w:val="Heading3"/>
       </w:pPr>
-      <w:bookmarkStart w:id="17" w:name="_Toc447752582"/>
-      <w:r>
-        <w:lastRenderedPageBreak/>
+      <w:bookmarkStart w:id="17" w:name="_Toc447802452"/>
+      <w:r>
         <w:t>Conclusion</w:t>
       </w:r>
       <w:bookmarkEnd w:id="17"/>
@@ -3592,7 +5011,13 @@
         <w:t xml:space="preserve"> analysis is done. Following remaining part is to </w:t>
       </w:r>
       <w:r>
-        <w:t xml:space="preserve">implement desired solution. </w:t>
+        <w:t>implement desired solution.</w:t>
+      </w:r>
+      <w:r>
+        <w:t xml:space="preserve"> Because of complexity of the project, topics presented in this document are subject of further changes. </w:t>
+      </w:r>
+      <w:r>
+        <w:t xml:space="preserve"> </w:t>
       </w:r>
       <w:r>
         <w:t xml:space="preserve">All points considered here should be </w:t>
@@ -3629,10 +5054,10 @@
       </w:r>
     </w:p>
     <w:sectPr>
-      <w:headerReference w:type="default" r:id="rId19"/>
-      <w:footerReference w:type="default" r:id="rId20"/>
-      <w:headerReference w:type="first" r:id="rId21"/>
-      <w:footerReference w:type="first" r:id="rId22"/>
+      <w:headerReference w:type="default" r:id="rId20"/>
+      <w:footerReference w:type="default" r:id="rId21"/>
+      <w:headerReference w:type="first" r:id="rId22"/>
+      <w:footerReference w:type="first" r:id="rId23"/>
       <w:pgSz w:w="12240" w:h="15840" w:code="1"/>
       <w:pgMar w:top="1440" w:right="1440" w:bottom="2160" w:left="1440" w:header="1296" w:footer="1296" w:gutter="0"/>
       <w:pgNumType w:start="1"/>
@@ -3875,7 +5300,7 @@
             <w:rPr>
               <w:noProof/>
             </w:rPr>
-            <w:t>4</w:t>
+            <w:t>9</w:t>
           </w:r>
           <w:r>
             <w:fldChar w:fldCharType="end"/>
@@ -4036,7 +5461,7 @@
     </w:r>
     <w:r>
       <w:br/>
-      <w:t>7 March 2016</w:t>
+      <w:t>4 April 2016</w:t>
     </w:r>
   </w:p>
 </w:hdr>
@@ -4089,6 +5514,119 @@
     </w:lvl>
   </w:abstractNum>
   <w:abstractNum w:abstractNumId="2" w15:restartNumberingAfterBreak="0">
+    <w:nsid w:val="185A6B70"/>
+    <w:multiLevelType w:val="hybridMultilevel"/>
+    <w:tmpl w:val="E4308A48"/>
+    <w:lvl w:ilvl="0" w:tplc="04090001">
+      <w:start w:val="1"/>
+      <w:numFmt w:val="bullet"/>
+      <w:lvlText w:val=""/>
+      <w:lvlJc w:val="left"/>
+      <w:pPr>
+        <w:ind w:left="720" w:hanging="360"/>
+      </w:pPr>
+      <w:rPr>
+        <w:rFonts w:ascii="Symbol" w:hAnsi="Symbol" w:hint="default"/>
+      </w:rPr>
+    </w:lvl>
+    <w:lvl w:ilvl="1" w:tplc="04090003" w:tentative="1">
+      <w:start w:val="1"/>
+      <w:numFmt w:val="bullet"/>
+      <w:lvlText w:val="o"/>
+      <w:lvlJc w:val="left"/>
+      <w:pPr>
+        <w:ind w:left="1440" w:hanging="360"/>
+      </w:pPr>
+      <w:rPr>
+        <w:rFonts w:ascii="Courier New" w:hAnsi="Courier New" w:cs="Courier New" w:hint="default"/>
+      </w:rPr>
+    </w:lvl>
+    <w:lvl w:ilvl="2" w:tplc="04090005" w:tentative="1">
+      <w:start w:val="1"/>
+      <w:numFmt w:val="bullet"/>
+      <w:lvlText w:val=""/>
+      <w:lvlJc w:val="left"/>
+      <w:pPr>
+        <w:ind w:left="2160" w:hanging="360"/>
+      </w:pPr>
+      <w:rPr>
+        <w:rFonts w:ascii="Wingdings" w:hAnsi="Wingdings" w:hint="default"/>
+      </w:rPr>
+    </w:lvl>
+    <w:lvl w:ilvl="3" w:tplc="04090001" w:tentative="1">
+      <w:start w:val="1"/>
+      <w:numFmt w:val="bullet"/>
+      <w:lvlText w:val=""/>
+      <w:lvlJc w:val="left"/>
+      <w:pPr>
+        <w:ind w:left="2880" w:hanging="360"/>
+      </w:pPr>
+      <w:rPr>
+        <w:rFonts w:ascii="Symbol" w:hAnsi="Symbol" w:hint="default"/>
+      </w:rPr>
+    </w:lvl>
+    <w:lvl w:ilvl="4" w:tplc="04090003" w:tentative="1">
+      <w:start w:val="1"/>
+      <w:numFmt w:val="bullet"/>
+      <w:lvlText w:val="o"/>
+      <w:lvlJc w:val="left"/>
+      <w:pPr>
+        <w:ind w:left="3600" w:hanging="360"/>
+      </w:pPr>
+      <w:rPr>
+        <w:rFonts w:ascii="Courier New" w:hAnsi="Courier New" w:cs="Courier New" w:hint="default"/>
+      </w:rPr>
+    </w:lvl>
+    <w:lvl w:ilvl="5" w:tplc="04090005" w:tentative="1">
+      <w:start w:val="1"/>
+      <w:numFmt w:val="bullet"/>
+      <w:lvlText w:val=""/>
+      <w:lvlJc w:val="left"/>
+      <w:pPr>
+        <w:ind w:left="4320" w:hanging="360"/>
+      </w:pPr>
+      <w:rPr>
+        <w:rFonts w:ascii="Wingdings" w:hAnsi="Wingdings" w:hint="default"/>
+      </w:rPr>
+    </w:lvl>
+    <w:lvl w:ilvl="6" w:tplc="04090001" w:tentative="1">
+      <w:start w:val="1"/>
+      <w:numFmt w:val="bullet"/>
+      <w:lvlText w:val=""/>
+      <w:lvlJc w:val="left"/>
+      <w:pPr>
+        <w:ind w:left="5040" w:hanging="360"/>
+      </w:pPr>
+      <w:rPr>
+        <w:rFonts w:ascii="Symbol" w:hAnsi="Symbol" w:hint="default"/>
+      </w:rPr>
+    </w:lvl>
+    <w:lvl w:ilvl="7" w:tplc="04090003" w:tentative="1">
+      <w:start w:val="1"/>
+      <w:numFmt w:val="bullet"/>
+      <w:lvlText w:val="o"/>
+      <w:lvlJc w:val="left"/>
+      <w:pPr>
+        <w:ind w:left="5760" w:hanging="360"/>
+      </w:pPr>
+      <w:rPr>
+        <w:rFonts w:ascii="Courier New" w:hAnsi="Courier New" w:cs="Courier New" w:hint="default"/>
+      </w:rPr>
+    </w:lvl>
+    <w:lvl w:ilvl="8" w:tplc="04090005" w:tentative="1">
+      <w:start w:val="1"/>
+      <w:numFmt w:val="bullet"/>
+      <w:lvlText w:val=""/>
+      <w:lvlJc w:val="left"/>
+      <w:pPr>
+        <w:ind w:left="6480" w:hanging="360"/>
+      </w:pPr>
+      <w:rPr>
+        <w:rFonts w:ascii="Wingdings" w:hAnsi="Wingdings" w:hint="default"/>
+      </w:rPr>
+    </w:lvl>
+  </w:abstractNum>
+  <w:abstractNum w:abstractNumId="3" w15:restartNumberingAfterBreak="0">
     <w:nsid w:val="1C8E3471"/>
     <w:multiLevelType w:val="hybridMultilevel"/>
     <w:tmpl w:val="2A2E90AC"/>
@@ -4201,7 +5739,7 @@
       </w:rPr>
     </w:lvl>
   </w:abstractNum>
-  <w:abstractNum w:abstractNumId="3" w15:restartNumberingAfterBreak="0">
+  <w:abstractNum w:abstractNumId="4" w15:restartNumberingAfterBreak="0">
     <w:nsid w:val="246B66DD"/>
     <w:multiLevelType w:val="hybridMultilevel"/>
     <w:tmpl w:val="DCF417B6"/>
@@ -4314,7 +5852,120 @@
       </w:rPr>
     </w:lvl>
   </w:abstractNum>
-  <w:abstractNum w:abstractNumId="4" w15:restartNumberingAfterBreak="0">
+  <w:abstractNum w:abstractNumId="5" w15:restartNumberingAfterBreak="0">
+    <w:nsid w:val="2A5778C6"/>
+    <w:multiLevelType w:val="hybridMultilevel"/>
+    <w:tmpl w:val="1EAAAAA8"/>
+    <w:lvl w:ilvl="0" w:tplc="04090001">
+      <w:start w:val="1"/>
+      <w:numFmt w:val="bullet"/>
+      <w:lvlText w:val=""/>
+      <w:lvlJc w:val="left"/>
+      <w:pPr>
+        <w:ind w:left="720" w:hanging="360"/>
+      </w:pPr>
+      <w:rPr>
+        <w:rFonts w:ascii="Symbol" w:hAnsi="Symbol" w:hint="default"/>
+      </w:rPr>
+    </w:lvl>
+    <w:lvl w:ilvl="1" w:tplc="04090003">
+      <w:start w:val="1"/>
+      <w:numFmt w:val="bullet"/>
+      <w:lvlText w:val="o"/>
+      <w:lvlJc w:val="left"/>
+      <w:pPr>
+        <w:ind w:left="1440" w:hanging="360"/>
+      </w:pPr>
+      <w:rPr>
+        <w:rFonts w:ascii="Courier New" w:hAnsi="Courier New" w:cs="Courier New" w:hint="default"/>
+      </w:rPr>
+    </w:lvl>
+    <w:lvl w:ilvl="2" w:tplc="04090005" w:tentative="1">
+      <w:start w:val="1"/>
+      <w:numFmt w:val="bullet"/>
+      <w:lvlText w:val=""/>
+      <w:lvlJc w:val="left"/>
+      <w:pPr>
+        <w:ind w:left="2160" w:hanging="360"/>
+      </w:pPr>
+      <w:rPr>
+        <w:rFonts w:ascii="Wingdings" w:hAnsi="Wingdings" w:hint="default"/>
+      </w:rPr>
+    </w:lvl>
+    <w:lvl w:ilvl="3" w:tplc="04090001" w:tentative="1">
+      <w:start w:val="1"/>
+      <w:numFmt w:val="bullet"/>
+      <w:lvlText w:val=""/>
+      <w:lvlJc w:val="left"/>
+      <w:pPr>
+        <w:ind w:left="2880" w:hanging="360"/>
+      </w:pPr>
+      <w:rPr>
+        <w:rFonts w:ascii="Symbol" w:hAnsi="Symbol" w:hint="default"/>
+      </w:rPr>
+    </w:lvl>
+    <w:lvl w:ilvl="4" w:tplc="04090003" w:tentative="1">
+      <w:start w:val="1"/>
+      <w:numFmt w:val="bullet"/>
+      <w:lvlText w:val="o"/>
+      <w:lvlJc w:val="left"/>
+      <w:pPr>
+        <w:ind w:left="3600" w:hanging="360"/>
+      </w:pPr>
+      <w:rPr>
+        <w:rFonts w:ascii="Courier New" w:hAnsi="Courier New" w:cs="Courier New" w:hint="default"/>
+      </w:rPr>
+    </w:lvl>
+    <w:lvl w:ilvl="5" w:tplc="04090005" w:tentative="1">
+      <w:start w:val="1"/>
+      <w:numFmt w:val="bullet"/>
+      <w:lvlText w:val=""/>
+      <w:lvlJc w:val="left"/>
+      <w:pPr>
+        <w:ind w:left="4320" w:hanging="360"/>
+      </w:pPr>
+      <w:rPr>
+        <w:rFonts w:ascii="Wingdings" w:hAnsi="Wingdings" w:hint="default"/>
+      </w:rPr>
+    </w:lvl>
+    <w:lvl w:ilvl="6" w:tplc="04090001" w:tentative="1">
+      <w:start w:val="1"/>
+      <w:numFmt w:val="bullet"/>
+      <w:lvlText w:val=""/>
+      <w:lvlJc w:val="left"/>
+      <w:pPr>
+        <w:ind w:left="5040" w:hanging="360"/>
+      </w:pPr>
+      <w:rPr>
+        <w:rFonts w:ascii="Symbol" w:hAnsi="Symbol" w:hint="default"/>
+      </w:rPr>
+    </w:lvl>
+    <w:lvl w:ilvl="7" w:tplc="04090003" w:tentative="1">
+      <w:start w:val="1"/>
+      <w:numFmt w:val="bullet"/>
+      <w:lvlText w:val="o"/>
+      <w:lvlJc w:val="left"/>
+      <w:pPr>
+        <w:ind w:left="5760" w:hanging="360"/>
+      </w:pPr>
+      <w:rPr>
+        <w:rFonts w:ascii="Courier New" w:hAnsi="Courier New" w:cs="Courier New" w:hint="default"/>
+      </w:rPr>
+    </w:lvl>
+    <w:lvl w:ilvl="8" w:tplc="04090005" w:tentative="1">
+      <w:start w:val="1"/>
+      <w:numFmt w:val="bullet"/>
+      <w:lvlText w:val=""/>
+      <w:lvlJc w:val="left"/>
+      <w:pPr>
+        <w:ind w:left="6480" w:hanging="360"/>
+      </w:pPr>
+      <w:rPr>
+        <w:rFonts w:ascii="Wingdings" w:hAnsi="Wingdings" w:hint="default"/>
+      </w:rPr>
+    </w:lvl>
+  </w:abstractNum>
+  <w:abstractNum w:abstractNumId="6" w15:restartNumberingAfterBreak="0">
     <w:nsid w:val="2B0E6FCD"/>
     <w:multiLevelType w:val="hybridMultilevel"/>
     <w:tmpl w:val="BBF073B6"/>
@@ -4427,7 +6078,233 @@
       </w:rPr>
     </w:lvl>
   </w:abstractNum>
-  <w:abstractNum w:abstractNumId="5" w15:restartNumberingAfterBreak="0">
+  <w:abstractNum w:abstractNumId="7" w15:restartNumberingAfterBreak="0">
+    <w:nsid w:val="2EA664E3"/>
+    <w:multiLevelType w:val="hybridMultilevel"/>
+    <w:tmpl w:val="6F00C0A2"/>
+    <w:lvl w:ilvl="0" w:tplc="04090001">
+      <w:start w:val="1"/>
+      <w:numFmt w:val="bullet"/>
+      <w:lvlText w:val=""/>
+      <w:lvlJc w:val="left"/>
+      <w:pPr>
+        <w:ind w:left="720" w:hanging="360"/>
+      </w:pPr>
+      <w:rPr>
+        <w:rFonts w:ascii="Symbol" w:hAnsi="Symbol" w:hint="default"/>
+      </w:rPr>
+    </w:lvl>
+    <w:lvl w:ilvl="1" w:tplc="04090003" w:tentative="1">
+      <w:start w:val="1"/>
+      <w:numFmt w:val="bullet"/>
+      <w:lvlText w:val="o"/>
+      <w:lvlJc w:val="left"/>
+      <w:pPr>
+        <w:ind w:left="1440" w:hanging="360"/>
+      </w:pPr>
+      <w:rPr>
+        <w:rFonts w:ascii="Courier New" w:hAnsi="Courier New" w:cs="Courier New" w:hint="default"/>
+      </w:rPr>
+    </w:lvl>
+    <w:lvl w:ilvl="2" w:tplc="04090005" w:tentative="1">
+      <w:start w:val="1"/>
+      <w:numFmt w:val="bullet"/>
+      <w:lvlText w:val=""/>
+      <w:lvlJc w:val="left"/>
+      <w:pPr>
+        <w:ind w:left="2160" w:hanging="360"/>
+      </w:pPr>
+      <w:rPr>
+        <w:rFonts w:ascii="Wingdings" w:hAnsi="Wingdings" w:hint="default"/>
+      </w:rPr>
+    </w:lvl>
+    <w:lvl w:ilvl="3" w:tplc="04090001" w:tentative="1">
+      <w:start w:val="1"/>
+      <w:numFmt w:val="bullet"/>
+      <w:lvlText w:val=""/>
+      <w:lvlJc w:val="left"/>
+      <w:pPr>
+        <w:ind w:left="2880" w:hanging="360"/>
+      </w:pPr>
+      <w:rPr>
+        <w:rFonts w:ascii="Symbol" w:hAnsi="Symbol" w:hint="default"/>
+      </w:rPr>
+    </w:lvl>
+    <w:lvl w:ilvl="4" w:tplc="04090003" w:tentative="1">
+      <w:start w:val="1"/>
+      <w:numFmt w:val="bullet"/>
+      <w:lvlText w:val="o"/>
+      <w:lvlJc w:val="left"/>
+      <w:pPr>
+        <w:ind w:left="3600" w:hanging="360"/>
+      </w:pPr>
+      <w:rPr>
+        <w:rFonts w:ascii="Courier New" w:hAnsi="Courier New" w:cs="Courier New" w:hint="default"/>
+      </w:rPr>
+    </w:lvl>
+    <w:lvl w:ilvl="5" w:tplc="04090005" w:tentative="1">
+      <w:start w:val="1"/>
+      <w:numFmt w:val="bullet"/>
+      <w:lvlText w:val=""/>
+      <w:lvlJc w:val="left"/>
+      <w:pPr>
+        <w:ind w:left="4320" w:hanging="360"/>
+      </w:pPr>
+      <w:rPr>
+        <w:rFonts w:ascii="Wingdings" w:hAnsi="Wingdings" w:hint="default"/>
+      </w:rPr>
+    </w:lvl>
+    <w:lvl w:ilvl="6" w:tplc="04090001" w:tentative="1">
+      <w:start w:val="1"/>
+      <w:numFmt w:val="bullet"/>
+      <w:lvlText w:val=""/>
+      <w:lvlJc w:val="left"/>
+      <w:pPr>
+        <w:ind w:left="5040" w:hanging="360"/>
+      </w:pPr>
+      <w:rPr>
+        <w:rFonts w:ascii="Symbol" w:hAnsi="Symbol" w:hint="default"/>
+      </w:rPr>
+    </w:lvl>
+    <w:lvl w:ilvl="7" w:tplc="04090003" w:tentative="1">
+      <w:start w:val="1"/>
+      <w:numFmt w:val="bullet"/>
+      <w:lvlText w:val="o"/>
+      <w:lvlJc w:val="left"/>
+      <w:pPr>
+        <w:ind w:left="5760" w:hanging="360"/>
+      </w:pPr>
+      <w:rPr>
+        <w:rFonts w:ascii="Courier New" w:hAnsi="Courier New" w:cs="Courier New" w:hint="default"/>
+      </w:rPr>
+    </w:lvl>
+    <w:lvl w:ilvl="8" w:tplc="04090005" w:tentative="1">
+      <w:start w:val="1"/>
+      <w:numFmt w:val="bullet"/>
+      <w:lvlText w:val=""/>
+      <w:lvlJc w:val="left"/>
+      <w:pPr>
+        <w:ind w:left="6480" w:hanging="360"/>
+      </w:pPr>
+      <w:rPr>
+        <w:rFonts w:ascii="Wingdings" w:hAnsi="Wingdings" w:hint="default"/>
+      </w:rPr>
+    </w:lvl>
+  </w:abstractNum>
+  <w:abstractNum w:abstractNumId="8" w15:restartNumberingAfterBreak="0">
+    <w:nsid w:val="34B6573E"/>
+    <w:multiLevelType w:val="hybridMultilevel"/>
+    <w:tmpl w:val="4A30AC74"/>
+    <w:lvl w:ilvl="0" w:tplc="04090001">
+      <w:start w:val="1"/>
+      <w:numFmt w:val="bullet"/>
+      <w:lvlText w:val=""/>
+      <w:lvlJc w:val="left"/>
+      <w:pPr>
+        <w:ind w:left="360" w:hanging="360"/>
+      </w:pPr>
+      <w:rPr>
+        <w:rFonts w:ascii="Symbol" w:hAnsi="Symbol" w:hint="default"/>
+      </w:rPr>
+    </w:lvl>
+    <w:lvl w:ilvl="1" w:tplc="04090003" w:tentative="1">
+      <w:start w:val="1"/>
+      <w:numFmt w:val="bullet"/>
+      <w:lvlText w:val="o"/>
+      <w:lvlJc w:val="left"/>
+      <w:pPr>
+        <w:ind w:left="1080" w:hanging="360"/>
+      </w:pPr>
+      <w:rPr>
+        <w:rFonts w:ascii="Courier New" w:hAnsi="Courier New" w:cs="Courier New" w:hint="default"/>
+      </w:rPr>
+    </w:lvl>
+    <w:lvl w:ilvl="2" w:tplc="04090005" w:tentative="1">
+      <w:start w:val="1"/>
+      <w:numFmt w:val="bullet"/>
+      <w:lvlText w:val=""/>
+      <w:lvlJc w:val="left"/>
+      <w:pPr>
+        <w:ind w:left="1800" w:hanging="360"/>
+      </w:pPr>
+      <w:rPr>
+        <w:rFonts w:ascii="Wingdings" w:hAnsi="Wingdings" w:hint="default"/>
+      </w:rPr>
+    </w:lvl>
+    <w:lvl w:ilvl="3" w:tplc="04090001" w:tentative="1">
+      <w:start w:val="1"/>
+      <w:numFmt w:val="bullet"/>
+      <w:lvlText w:val=""/>
+      <w:lvlJc w:val="left"/>
+      <w:pPr>
+        <w:ind w:left="2520" w:hanging="360"/>
+      </w:pPr>
+      <w:rPr>
+        <w:rFonts w:ascii="Symbol" w:hAnsi="Symbol" w:hint="default"/>
+      </w:rPr>
+    </w:lvl>
+    <w:lvl w:ilvl="4" w:tplc="04090003" w:tentative="1">
+      <w:start w:val="1"/>
+      <w:numFmt w:val="bullet"/>
+      <w:lvlText w:val="o"/>
+      <w:lvlJc w:val="left"/>
+      <w:pPr>
+        <w:ind w:left="3240" w:hanging="360"/>
+      </w:pPr>
+      <w:rPr>
+        <w:rFonts w:ascii="Courier New" w:hAnsi="Courier New" w:cs="Courier New" w:hint="default"/>
+      </w:rPr>
+    </w:lvl>
+    <w:lvl w:ilvl="5" w:tplc="04090005" w:tentative="1">
+      <w:start w:val="1"/>
+      <w:numFmt w:val="bullet"/>
+      <w:lvlText w:val=""/>
+      <w:lvlJc w:val="left"/>
+      <w:pPr>
+        <w:ind w:left="3960" w:hanging="360"/>
+      </w:pPr>
+      <w:rPr>
+        <w:rFonts w:ascii="Wingdings" w:hAnsi="Wingdings" w:hint="default"/>
+      </w:rPr>
+    </w:lvl>
+    <w:lvl w:ilvl="6" w:tplc="04090001" w:tentative="1">
+      <w:start w:val="1"/>
+      <w:numFmt w:val="bullet"/>
+      <w:lvlText w:val=""/>
+      <w:lvlJc w:val="left"/>
+      <w:pPr>
+        <w:ind w:left="4680" w:hanging="360"/>
+      </w:pPr>
+      <w:rPr>
+        <w:rFonts w:ascii="Symbol" w:hAnsi="Symbol" w:hint="default"/>
+      </w:rPr>
+    </w:lvl>
+    <w:lvl w:ilvl="7" w:tplc="04090003" w:tentative="1">
+      <w:start w:val="1"/>
+      <w:numFmt w:val="bullet"/>
+      <w:lvlText w:val="o"/>
+      <w:lvlJc w:val="left"/>
+      <w:pPr>
+        <w:ind w:left="5400" w:hanging="360"/>
+      </w:pPr>
+      <w:rPr>
+        <w:rFonts w:ascii="Courier New" w:hAnsi="Courier New" w:cs="Courier New" w:hint="default"/>
+      </w:rPr>
+    </w:lvl>
+    <w:lvl w:ilvl="8" w:tplc="04090005" w:tentative="1">
+      <w:start w:val="1"/>
+      <w:numFmt w:val="bullet"/>
+      <w:lvlText w:val=""/>
+      <w:lvlJc w:val="left"/>
+      <w:pPr>
+        <w:ind w:left="6120" w:hanging="360"/>
+      </w:pPr>
+      <w:rPr>
+        <w:rFonts w:ascii="Wingdings" w:hAnsi="Wingdings" w:hint="default"/>
+      </w:rPr>
+    </w:lvl>
+  </w:abstractNum>
+  <w:abstractNum w:abstractNumId="9" w15:restartNumberingAfterBreak="0">
     <w:nsid w:val="38B37951"/>
     <w:multiLevelType w:val="hybridMultilevel"/>
     <w:tmpl w:val="F3EC65C6"/>
@@ -4513,7 +6390,7 @@
       </w:pPr>
     </w:lvl>
   </w:abstractNum>
-  <w:abstractNum w:abstractNumId="6" w15:restartNumberingAfterBreak="0">
+  <w:abstractNum w:abstractNumId="10" w15:restartNumberingAfterBreak="0">
     <w:nsid w:val="3A436B79"/>
     <w:multiLevelType w:val="hybridMultilevel"/>
     <w:tmpl w:val="AD60AD98"/>
@@ -4626,7 +6503,120 @@
       </w:rPr>
     </w:lvl>
   </w:abstractNum>
-  <w:abstractNum w:abstractNumId="7" w15:restartNumberingAfterBreak="0">
+  <w:abstractNum w:abstractNumId="11" w15:restartNumberingAfterBreak="0">
+    <w:nsid w:val="45C84C0B"/>
+    <w:multiLevelType w:val="hybridMultilevel"/>
+    <w:tmpl w:val="05BA2140"/>
+    <w:lvl w:ilvl="0" w:tplc="04090001">
+      <w:start w:val="1"/>
+      <w:numFmt w:val="bullet"/>
+      <w:lvlText w:val=""/>
+      <w:lvlJc w:val="left"/>
+      <w:pPr>
+        <w:ind w:left="720" w:hanging="360"/>
+      </w:pPr>
+      <w:rPr>
+        <w:rFonts w:ascii="Symbol" w:hAnsi="Symbol" w:hint="default"/>
+      </w:rPr>
+    </w:lvl>
+    <w:lvl w:ilvl="1" w:tplc="04090003" w:tentative="1">
+      <w:start w:val="1"/>
+      <w:numFmt w:val="bullet"/>
+      <w:lvlText w:val="o"/>
+      <w:lvlJc w:val="left"/>
+      <w:pPr>
+        <w:ind w:left="1440" w:hanging="360"/>
+      </w:pPr>
+      <w:rPr>
+        <w:rFonts w:ascii="Courier New" w:hAnsi="Courier New" w:cs="Courier New" w:hint="default"/>
+      </w:rPr>
+    </w:lvl>
+    <w:lvl w:ilvl="2" w:tplc="04090005" w:tentative="1">
+      <w:start w:val="1"/>
+      <w:numFmt w:val="bullet"/>
+      <w:lvlText w:val=""/>
+      <w:lvlJc w:val="left"/>
+      <w:pPr>
+        <w:ind w:left="2160" w:hanging="360"/>
+      </w:pPr>
+      <w:rPr>
+        <w:rFonts w:ascii="Wingdings" w:hAnsi="Wingdings" w:hint="default"/>
+      </w:rPr>
+    </w:lvl>
+    <w:lvl w:ilvl="3" w:tplc="04090001" w:tentative="1">
+      <w:start w:val="1"/>
+      <w:numFmt w:val="bullet"/>
+      <w:lvlText w:val=""/>
+      <w:lvlJc w:val="left"/>
+      <w:pPr>
+        <w:ind w:left="2880" w:hanging="360"/>
+      </w:pPr>
+      <w:rPr>
+        <w:rFonts w:ascii="Symbol" w:hAnsi="Symbol" w:hint="default"/>
+      </w:rPr>
+    </w:lvl>
+    <w:lvl w:ilvl="4" w:tplc="04090003" w:tentative="1">
+      <w:start w:val="1"/>
+      <w:numFmt w:val="bullet"/>
+      <w:lvlText w:val="o"/>
+      <w:lvlJc w:val="left"/>
+      <w:pPr>
+        <w:ind w:left="3600" w:hanging="360"/>
+      </w:pPr>
+      <w:rPr>
+        <w:rFonts w:ascii="Courier New" w:hAnsi="Courier New" w:cs="Courier New" w:hint="default"/>
+      </w:rPr>
+    </w:lvl>
+    <w:lvl w:ilvl="5" w:tplc="04090005" w:tentative="1">
+      <w:start w:val="1"/>
+      <w:numFmt w:val="bullet"/>
+      <w:lvlText w:val=""/>
+      <w:lvlJc w:val="left"/>
+      <w:pPr>
+        <w:ind w:left="4320" w:hanging="360"/>
+      </w:pPr>
+      <w:rPr>
+        <w:rFonts w:ascii="Wingdings" w:hAnsi="Wingdings" w:hint="default"/>
+      </w:rPr>
+    </w:lvl>
+    <w:lvl w:ilvl="6" w:tplc="04090001" w:tentative="1">
+      <w:start w:val="1"/>
+      <w:numFmt w:val="bullet"/>
+      <w:lvlText w:val=""/>
+      <w:lvlJc w:val="left"/>
+      <w:pPr>
+        <w:ind w:left="5040" w:hanging="360"/>
+      </w:pPr>
+      <w:rPr>
+        <w:rFonts w:ascii="Symbol" w:hAnsi="Symbol" w:hint="default"/>
+      </w:rPr>
+    </w:lvl>
+    <w:lvl w:ilvl="7" w:tplc="04090003" w:tentative="1">
+      <w:start w:val="1"/>
+      <w:numFmt w:val="bullet"/>
+      <w:lvlText w:val="o"/>
+      <w:lvlJc w:val="left"/>
+      <w:pPr>
+        <w:ind w:left="5760" w:hanging="360"/>
+      </w:pPr>
+      <w:rPr>
+        <w:rFonts w:ascii="Courier New" w:hAnsi="Courier New" w:cs="Courier New" w:hint="default"/>
+      </w:rPr>
+    </w:lvl>
+    <w:lvl w:ilvl="8" w:tplc="04090005" w:tentative="1">
+      <w:start w:val="1"/>
+      <w:numFmt w:val="bullet"/>
+      <w:lvlText w:val=""/>
+      <w:lvlJc w:val="left"/>
+      <w:pPr>
+        <w:ind w:left="6480" w:hanging="360"/>
+      </w:pPr>
+      <w:rPr>
+        <w:rFonts w:ascii="Wingdings" w:hAnsi="Wingdings" w:hint="default"/>
+      </w:rPr>
+    </w:lvl>
+  </w:abstractNum>
+  <w:abstractNum w:abstractNumId="12" w15:restartNumberingAfterBreak="0">
     <w:nsid w:val="4FA95BE6"/>
     <w:multiLevelType w:val="hybridMultilevel"/>
     <w:tmpl w:val="9E38752C"/>
@@ -4739,7 +6729,233 @@
       </w:rPr>
     </w:lvl>
   </w:abstractNum>
-  <w:abstractNum w:abstractNumId="8" w15:restartNumberingAfterBreak="0">
+  <w:abstractNum w:abstractNumId="13" w15:restartNumberingAfterBreak="0">
+    <w:nsid w:val="70D857D4"/>
+    <w:multiLevelType w:val="hybridMultilevel"/>
+    <w:tmpl w:val="4AEA650E"/>
+    <w:lvl w:ilvl="0" w:tplc="04090001">
+      <w:start w:val="1"/>
+      <w:numFmt w:val="bullet"/>
+      <w:lvlText w:val=""/>
+      <w:lvlJc w:val="left"/>
+      <w:pPr>
+        <w:ind w:left="720" w:hanging="360"/>
+      </w:pPr>
+      <w:rPr>
+        <w:rFonts w:ascii="Symbol" w:hAnsi="Symbol" w:hint="default"/>
+      </w:rPr>
+    </w:lvl>
+    <w:lvl w:ilvl="1" w:tplc="04090003" w:tentative="1">
+      <w:start w:val="1"/>
+      <w:numFmt w:val="bullet"/>
+      <w:lvlText w:val="o"/>
+      <w:lvlJc w:val="left"/>
+      <w:pPr>
+        <w:ind w:left="1440" w:hanging="360"/>
+      </w:pPr>
+      <w:rPr>
+        <w:rFonts w:ascii="Courier New" w:hAnsi="Courier New" w:cs="Courier New" w:hint="default"/>
+      </w:rPr>
+    </w:lvl>
+    <w:lvl w:ilvl="2" w:tplc="04090005" w:tentative="1">
+      <w:start w:val="1"/>
+      <w:numFmt w:val="bullet"/>
+      <w:lvlText w:val=""/>
+      <w:lvlJc w:val="left"/>
+      <w:pPr>
+        <w:ind w:left="2160" w:hanging="360"/>
+      </w:pPr>
+      <w:rPr>
+        <w:rFonts w:ascii="Wingdings" w:hAnsi="Wingdings" w:hint="default"/>
+      </w:rPr>
+    </w:lvl>
+    <w:lvl w:ilvl="3" w:tplc="04090001" w:tentative="1">
+      <w:start w:val="1"/>
+      <w:numFmt w:val="bullet"/>
+      <w:lvlText w:val=""/>
+      <w:lvlJc w:val="left"/>
+      <w:pPr>
+        <w:ind w:left="2880" w:hanging="360"/>
+      </w:pPr>
+      <w:rPr>
+        <w:rFonts w:ascii="Symbol" w:hAnsi="Symbol" w:hint="default"/>
+      </w:rPr>
+    </w:lvl>
+    <w:lvl w:ilvl="4" w:tplc="04090003" w:tentative="1">
+      <w:start w:val="1"/>
+      <w:numFmt w:val="bullet"/>
+      <w:lvlText w:val="o"/>
+      <w:lvlJc w:val="left"/>
+      <w:pPr>
+        <w:ind w:left="3600" w:hanging="360"/>
+      </w:pPr>
+      <w:rPr>
+        <w:rFonts w:ascii="Courier New" w:hAnsi="Courier New" w:cs="Courier New" w:hint="default"/>
+      </w:rPr>
+    </w:lvl>
+    <w:lvl w:ilvl="5" w:tplc="04090005" w:tentative="1">
+      <w:start w:val="1"/>
+      <w:numFmt w:val="bullet"/>
+      <w:lvlText w:val=""/>
+      <w:lvlJc w:val="left"/>
+      <w:pPr>
+        <w:ind w:left="4320" w:hanging="360"/>
+      </w:pPr>
+      <w:rPr>
+        <w:rFonts w:ascii="Wingdings" w:hAnsi="Wingdings" w:hint="default"/>
+      </w:rPr>
+    </w:lvl>
+    <w:lvl w:ilvl="6" w:tplc="04090001" w:tentative="1">
+      <w:start w:val="1"/>
+      <w:numFmt w:val="bullet"/>
+      <w:lvlText w:val=""/>
+      <w:lvlJc w:val="left"/>
+      <w:pPr>
+        <w:ind w:left="5040" w:hanging="360"/>
+      </w:pPr>
+      <w:rPr>
+        <w:rFonts w:ascii="Symbol" w:hAnsi="Symbol" w:hint="default"/>
+      </w:rPr>
+    </w:lvl>
+    <w:lvl w:ilvl="7" w:tplc="04090003" w:tentative="1">
+      <w:start w:val="1"/>
+      <w:numFmt w:val="bullet"/>
+      <w:lvlText w:val="o"/>
+      <w:lvlJc w:val="left"/>
+      <w:pPr>
+        <w:ind w:left="5760" w:hanging="360"/>
+      </w:pPr>
+      <w:rPr>
+        <w:rFonts w:ascii="Courier New" w:hAnsi="Courier New" w:cs="Courier New" w:hint="default"/>
+      </w:rPr>
+    </w:lvl>
+    <w:lvl w:ilvl="8" w:tplc="04090005" w:tentative="1">
+      <w:start w:val="1"/>
+      <w:numFmt w:val="bullet"/>
+      <w:lvlText w:val=""/>
+      <w:lvlJc w:val="left"/>
+      <w:pPr>
+        <w:ind w:left="6480" w:hanging="360"/>
+      </w:pPr>
+      <w:rPr>
+        <w:rFonts w:ascii="Wingdings" w:hAnsi="Wingdings" w:hint="default"/>
+      </w:rPr>
+    </w:lvl>
+  </w:abstractNum>
+  <w:abstractNum w:abstractNumId="14" w15:restartNumberingAfterBreak="0">
+    <w:nsid w:val="71EF3237"/>
+    <w:multiLevelType w:val="hybridMultilevel"/>
+    <w:tmpl w:val="684C9D36"/>
+    <w:lvl w:ilvl="0" w:tplc="04090001">
+      <w:start w:val="1"/>
+      <w:numFmt w:val="bullet"/>
+      <w:lvlText w:val=""/>
+      <w:lvlJc w:val="left"/>
+      <w:pPr>
+        <w:ind w:left="720" w:hanging="360"/>
+      </w:pPr>
+      <w:rPr>
+        <w:rFonts w:ascii="Symbol" w:hAnsi="Symbol" w:hint="default"/>
+      </w:rPr>
+    </w:lvl>
+    <w:lvl w:ilvl="1" w:tplc="04090003" w:tentative="1">
+      <w:start w:val="1"/>
+      <w:numFmt w:val="bullet"/>
+      <w:lvlText w:val="o"/>
+      <w:lvlJc w:val="left"/>
+      <w:pPr>
+        <w:ind w:left="1440" w:hanging="360"/>
+      </w:pPr>
+      <w:rPr>
+        <w:rFonts w:ascii="Courier New" w:hAnsi="Courier New" w:cs="Courier New" w:hint="default"/>
+      </w:rPr>
+    </w:lvl>
+    <w:lvl w:ilvl="2" w:tplc="04090005" w:tentative="1">
+      <w:start w:val="1"/>
+      <w:numFmt w:val="bullet"/>
+      <w:lvlText w:val=""/>
+      <w:lvlJc w:val="left"/>
+      <w:pPr>
+        <w:ind w:left="2160" w:hanging="360"/>
+      </w:pPr>
+      <w:rPr>
+        <w:rFonts w:ascii="Wingdings" w:hAnsi="Wingdings" w:hint="default"/>
+      </w:rPr>
+    </w:lvl>
+    <w:lvl w:ilvl="3" w:tplc="04090001" w:tentative="1">
+      <w:start w:val="1"/>
+      <w:numFmt w:val="bullet"/>
+      <w:lvlText w:val=""/>
+      <w:lvlJc w:val="left"/>
+      <w:pPr>
+        <w:ind w:left="2880" w:hanging="360"/>
+      </w:pPr>
+      <w:rPr>
+        <w:rFonts w:ascii="Symbol" w:hAnsi="Symbol" w:hint="default"/>
+      </w:rPr>
+    </w:lvl>
+    <w:lvl w:ilvl="4" w:tplc="04090003" w:tentative="1">
+      <w:start w:val="1"/>
+      <w:numFmt w:val="bullet"/>
+      <w:lvlText w:val="o"/>
+      <w:lvlJc w:val="left"/>
+      <w:pPr>
+        <w:ind w:left="3600" w:hanging="360"/>
+      </w:pPr>
+      <w:rPr>
+        <w:rFonts w:ascii="Courier New" w:hAnsi="Courier New" w:cs="Courier New" w:hint="default"/>
+      </w:rPr>
+    </w:lvl>
+    <w:lvl w:ilvl="5" w:tplc="04090005" w:tentative="1">
+      <w:start w:val="1"/>
+      <w:numFmt w:val="bullet"/>
+      <w:lvlText w:val=""/>
+      <w:lvlJc w:val="left"/>
+      <w:pPr>
+        <w:ind w:left="4320" w:hanging="360"/>
+      </w:pPr>
+      <w:rPr>
+        <w:rFonts w:ascii="Wingdings" w:hAnsi="Wingdings" w:hint="default"/>
+      </w:rPr>
+    </w:lvl>
+    <w:lvl w:ilvl="6" w:tplc="04090001" w:tentative="1">
+      <w:start w:val="1"/>
+      <w:numFmt w:val="bullet"/>
+      <w:lvlText w:val=""/>
+      <w:lvlJc w:val="left"/>
+      <w:pPr>
+        <w:ind w:left="5040" w:hanging="360"/>
+      </w:pPr>
+      <w:rPr>
+        <w:rFonts w:ascii="Symbol" w:hAnsi="Symbol" w:hint="default"/>
+      </w:rPr>
+    </w:lvl>
+    <w:lvl w:ilvl="7" w:tplc="04090003" w:tentative="1">
+      <w:start w:val="1"/>
+      <w:numFmt w:val="bullet"/>
+      <w:lvlText w:val="o"/>
+      <w:lvlJc w:val="left"/>
+      <w:pPr>
+        <w:ind w:left="5760" w:hanging="360"/>
+      </w:pPr>
+      <w:rPr>
+        <w:rFonts w:ascii="Courier New" w:hAnsi="Courier New" w:cs="Courier New" w:hint="default"/>
+      </w:rPr>
+    </w:lvl>
+    <w:lvl w:ilvl="8" w:tplc="04090005" w:tentative="1">
+      <w:start w:val="1"/>
+      <w:numFmt w:val="bullet"/>
+      <w:lvlText w:val=""/>
+      <w:lvlJc w:val="left"/>
+      <w:pPr>
+        <w:ind w:left="6480" w:hanging="360"/>
+      </w:pPr>
+      <w:rPr>
+        <w:rFonts w:ascii="Wingdings" w:hAnsi="Wingdings" w:hint="default"/>
+      </w:rPr>
+    </w:lvl>
+  </w:abstractNum>
+  <w:abstractNum w:abstractNumId="15" w15:restartNumberingAfterBreak="0">
     <w:nsid w:val="7A2C346C"/>
     <w:multiLevelType w:val="hybridMultilevel"/>
     <w:tmpl w:val="8DA0CFA4"/>
@@ -4837,6 +7053,119 @@
       </w:pPr>
       <w:rPr>
         <w:rFonts w:ascii="Courier New" w:hAnsi="Courier New" w:hint="default"/>
+      </w:rPr>
+    </w:lvl>
+    <w:lvl w:ilvl="8" w:tplc="04090005" w:tentative="1">
+      <w:start w:val="1"/>
+      <w:numFmt w:val="bullet"/>
+      <w:lvlText w:val=""/>
+      <w:lvlJc w:val="left"/>
+      <w:pPr>
+        <w:ind w:left="6480" w:hanging="360"/>
+      </w:pPr>
+      <w:rPr>
+        <w:rFonts w:ascii="Wingdings" w:hAnsi="Wingdings" w:hint="default"/>
+      </w:rPr>
+    </w:lvl>
+  </w:abstractNum>
+  <w:abstractNum w:abstractNumId="16" w15:restartNumberingAfterBreak="0">
+    <w:nsid w:val="7FF40796"/>
+    <w:multiLevelType w:val="hybridMultilevel"/>
+    <w:tmpl w:val="4FB67EC6"/>
+    <w:lvl w:ilvl="0" w:tplc="04090001">
+      <w:start w:val="1"/>
+      <w:numFmt w:val="bullet"/>
+      <w:lvlText w:val=""/>
+      <w:lvlJc w:val="left"/>
+      <w:pPr>
+        <w:ind w:left="720" w:hanging="360"/>
+      </w:pPr>
+      <w:rPr>
+        <w:rFonts w:ascii="Symbol" w:hAnsi="Symbol" w:hint="default"/>
+      </w:rPr>
+    </w:lvl>
+    <w:lvl w:ilvl="1" w:tplc="04090003" w:tentative="1">
+      <w:start w:val="1"/>
+      <w:numFmt w:val="bullet"/>
+      <w:lvlText w:val="o"/>
+      <w:lvlJc w:val="left"/>
+      <w:pPr>
+        <w:ind w:left="1440" w:hanging="360"/>
+      </w:pPr>
+      <w:rPr>
+        <w:rFonts w:ascii="Courier New" w:hAnsi="Courier New" w:cs="Courier New" w:hint="default"/>
+      </w:rPr>
+    </w:lvl>
+    <w:lvl w:ilvl="2" w:tplc="04090005" w:tentative="1">
+      <w:start w:val="1"/>
+      <w:numFmt w:val="bullet"/>
+      <w:lvlText w:val=""/>
+      <w:lvlJc w:val="left"/>
+      <w:pPr>
+        <w:ind w:left="2160" w:hanging="360"/>
+      </w:pPr>
+      <w:rPr>
+        <w:rFonts w:ascii="Wingdings" w:hAnsi="Wingdings" w:hint="default"/>
+      </w:rPr>
+    </w:lvl>
+    <w:lvl w:ilvl="3" w:tplc="04090001" w:tentative="1">
+      <w:start w:val="1"/>
+      <w:numFmt w:val="bullet"/>
+      <w:lvlText w:val=""/>
+      <w:lvlJc w:val="left"/>
+      <w:pPr>
+        <w:ind w:left="2880" w:hanging="360"/>
+      </w:pPr>
+      <w:rPr>
+        <w:rFonts w:ascii="Symbol" w:hAnsi="Symbol" w:hint="default"/>
+      </w:rPr>
+    </w:lvl>
+    <w:lvl w:ilvl="4" w:tplc="04090003" w:tentative="1">
+      <w:start w:val="1"/>
+      <w:numFmt w:val="bullet"/>
+      <w:lvlText w:val="o"/>
+      <w:lvlJc w:val="left"/>
+      <w:pPr>
+        <w:ind w:left="3600" w:hanging="360"/>
+      </w:pPr>
+      <w:rPr>
+        <w:rFonts w:ascii="Courier New" w:hAnsi="Courier New" w:cs="Courier New" w:hint="default"/>
+      </w:rPr>
+    </w:lvl>
+    <w:lvl w:ilvl="5" w:tplc="04090005" w:tentative="1">
+      <w:start w:val="1"/>
+      <w:numFmt w:val="bullet"/>
+      <w:lvlText w:val=""/>
+      <w:lvlJc w:val="left"/>
+      <w:pPr>
+        <w:ind w:left="4320" w:hanging="360"/>
+      </w:pPr>
+      <w:rPr>
+        <w:rFonts w:ascii="Wingdings" w:hAnsi="Wingdings" w:hint="default"/>
+      </w:rPr>
+    </w:lvl>
+    <w:lvl w:ilvl="6" w:tplc="04090001" w:tentative="1">
+      <w:start w:val="1"/>
+      <w:numFmt w:val="bullet"/>
+      <w:lvlText w:val=""/>
+      <w:lvlJc w:val="left"/>
+      <w:pPr>
+        <w:ind w:left="5040" w:hanging="360"/>
+      </w:pPr>
+      <w:rPr>
+        <w:rFonts w:ascii="Symbol" w:hAnsi="Symbol" w:hint="default"/>
+      </w:rPr>
+    </w:lvl>
+    <w:lvl w:ilvl="7" w:tplc="04090003" w:tentative="1">
+      <w:start w:val="1"/>
+      <w:numFmt w:val="bullet"/>
+      <w:lvlText w:val="o"/>
+      <w:lvlJc w:val="left"/>
+      <w:pPr>
+        <w:ind w:left="5760" w:hanging="360"/>
+      </w:pPr>
+      <w:rPr>
+        <w:rFonts w:ascii="Courier New" w:hAnsi="Courier New" w:cs="Courier New" w:hint="default"/>
       </w:rPr>
     </w:lvl>
     <w:lvl w:ilvl="8" w:tplc="04090005" w:tentative="1">
@@ -4865,25 +7194,49 @@
     <w:abstractNumId w:val="0"/>
   </w:num>
   <w:num w:numId="4">
+    <w:abstractNumId w:val="9"/>
+  </w:num>
+  <w:num w:numId="5">
+    <w:abstractNumId w:val="6"/>
+  </w:num>
+  <w:num w:numId="6">
+    <w:abstractNumId w:val="10"/>
+  </w:num>
+  <w:num w:numId="7">
+    <w:abstractNumId w:val="4"/>
+  </w:num>
+  <w:num w:numId="8">
+    <w:abstractNumId w:val="15"/>
+  </w:num>
+  <w:num w:numId="9">
+    <w:abstractNumId w:val="3"/>
+  </w:num>
+  <w:num w:numId="10">
+    <w:abstractNumId w:val="12"/>
+  </w:num>
+  <w:num w:numId="11">
+    <w:abstractNumId w:val="16"/>
+  </w:num>
+  <w:num w:numId="12">
+    <w:abstractNumId w:val="14"/>
+  </w:num>
+  <w:num w:numId="13">
+    <w:abstractNumId w:val="2"/>
+  </w:num>
+  <w:num w:numId="14">
+    <w:abstractNumId w:val="8"/>
+  </w:num>
+  <w:num w:numId="15">
+    <w:abstractNumId w:val="13"/>
+  </w:num>
+  <w:num w:numId="16">
+    <w:abstractNumId w:val="7"/>
+  </w:num>
+  <w:num w:numId="17">
     <w:abstractNumId w:val="5"/>
   </w:num>
-  <w:num w:numId="5">
-    <w:abstractNumId w:val="4"/>
-  </w:num>
-  <w:num w:numId="6">
-    <w:abstractNumId w:val="6"/>
-  </w:num>
-  <w:num w:numId="7">
-    <w:abstractNumId w:val="3"/>
-  </w:num>
-  <w:num w:numId="8">
-    <w:abstractNumId w:val="8"/>
-  </w:num>
-  <w:num w:numId="9">
-    <w:abstractNumId w:val="2"/>
-  </w:num>
-  <w:num w:numId="10">
-    <w:abstractNumId w:val="7"/>
+  <w:num w:numId="18">
+    <w:abstractNumId w:val="11"/>
   </w:num>
 </w:numbering>
 </file>
@@ -7616,46 +9969,6 @@
         </a:p>
       </dgm:t>
     </dgm:pt>
-    <dgm:pt modelId="{5745C7D1-60DF-4057-BD46-37ADCFA7D386}">
-      <dgm:prSet phldrT="[Text]"/>
-      <dgm:spPr/>
-      <dgm:t>
-        <a:bodyPr/>
-        <a:lstStyle/>
-        <a:p>
-          <a:pPr algn="l"/>
-          <a:r>
-            <a:rPr lang="pl-PL"/>
-            <a:t>GUI prototype</a:t>
-          </a:r>
-          <a:endParaRPr lang="en-US"/>
-        </a:p>
-      </dgm:t>
-    </dgm:pt>
-    <dgm:pt modelId="{3B7421B4-4EF4-4CA6-8E08-AF3D9CE87995}" type="parTrans" cxnId="{D3FF1CCC-D97A-4225-A0AE-DB6CDF6A220F}">
-      <dgm:prSet/>
-      <dgm:spPr/>
-      <dgm:t>
-        <a:bodyPr/>
-        <a:lstStyle/>
-        <a:p>
-          <a:pPr algn="l"/>
-          <a:endParaRPr lang="en-US"/>
-        </a:p>
-      </dgm:t>
-    </dgm:pt>
-    <dgm:pt modelId="{2AA30096-2155-4FC3-B4C5-A61F1A9C19D4}" type="sibTrans" cxnId="{D3FF1CCC-D97A-4225-A0AE-DB6CDF6A220F}">
-      <dgm:prSet/>
-      <dgm:spPr/>
-      <dgm:t>
-        <a:bodyPr/>
-        <a:lstStyle/>
-        <a:p>
-          <a:pPr algn="l"/>
-          <a:endParaRPr lang="en-US"/>
-        </a:p>
-      </dgm:t>
-    </dgm:pt>
     <dgm:pt modelId="{3DD92D68-F9B3-4A51-A000-1019166B4E20}">
       <dgm:prSet phldrT="[Text]"/>
       <dgm:spPr/>
@@ -7976,6 +10289,30 @@
         </a:p>
       </dgm:t>
     </dgm:pt>
+    <dgm:pt modelId="{524261AD-6919-426C-950D-BE7F92F72ED5}">
+      <dgm:prSet phldrT="[Text]"/>
+      <dgm:spPr/>
+      <dgm:t>
+        <a:bodyPr/>
+        <a:lstStyle/>
+        <a:p>
+          <a:pPr algn="l"/>
+          <a:r>
+            <a:rPr lang="pl-PL"/>
+            <a:t>GUI description</a:t>
+          </a:r>
+          <a:endParaRPr lang="en-US"/>
+        </a:p>
+      </dgm:t>
+    </dgm:pt>
+    <dgm:pt modelId="{D90C8365-C7BD-462B-A876-454DF1ABEE92}" type="parTrans" cxnId="{BA469D82-E18D-41C8-BFAB-6711C05EDEF6}">
+      <dgm:prSet/>
+      <dgm:spPr/>
+    </dgm:pt>
+    <dgm:pt modelId="{3688BB86-03BB-49D3-A68E-E3F3CC012A49}" type="sibTrans" cxnId="{BA469D82-E18D-41C8-BFAB-6711C05EDEF6}">
+      <dgm:prSet/>
+      <dgm:spPr/>
+    </dgm:pt>
     <dgm:pt modelId="{606272AD-4BAD-4BE1-B632-CAB001C92402}" type="pres">
       <dgm:prSet presAssocID="{A5F7606F-58DB-4AB8-8AED-89BD617DAD39}" presName="outerComposite" presStyleCnt="0">
         <dgm:presLayoutVars>
@@ -8106,71 +10443,71 @@
     </dgm:pt>
   </dgm:ptLst>
   <dgm:cxnLst>
+    <dgm:cxn modelId="{DA90C5DE-423C-426A-9376-3DEA0CBB6EFA}" type="presOf" srcId="{DFC4D0BF-B873-4E6F-A8FE-399641DDB0FE}" destId="{A154C03B-2F03-47AD-8198-97D233910F1C}" srcOrd="1" destOrd="1" presId="urn:microsoft.com/office/officeart/2005/8/layout/vProcess5"/>
+    <dgm:cxn modelId="{C3BF7FEA-F9EA-4E28-92CC-94FAB86AB2B8}" srcId="{BCACCFCE-83FF-45E9-AEB2-BB9110C4D162}" destId="{3C405E56-3E8C-4CCC-BE29-454DADA9D9BD}" srcOrd="1" destOrd="0" parTransId="{96D1A9DD-D585-4CCA-962C-A3C7DE1A173F}" sibTransId="{DD41F989-6B81-40DE-8629-41385A9D2D98}"/>
+    <dgm:cxn modelId="{42978666-A735-47F4-A446-BD37396197F1}" type="presOf" srcId="{DFC4D0BF-B873-4E6F-A8FE-399641DDB0FE}" destId="{A294D2D0-1027-4F62-9D93-77D5CD7354F5}" srcOrd="0" destOrd="1" presId="urn:microsoft.com/office/officeart/2005/8/layout/vProcess5"/>
+    <dgm:cxn modelId="{AFD4F1A0-7F88-48B0-8310-86FD00EF68AA}" type="presOf" srcId="{3D0C1C97-940E-4741-8706-2F1D4A32C405}" destId="{3E6EB4A0-403D-462D-A635-8DA1771CA4A0}" srcOrd="1" destOrd="0" presId="urn:microsoft.com/office/officeart/2005/8/layout/vProcess5"/>
+    <dgm:cxn modelId="{7F517392-D45E-4D2C-A445-FDDB3BA6A103}" srcId="{A5F7606F-58DB-4AB8-8AED-89BD617DAD39}" destId="{3D0C1C97-940E-4741-8706-2F1D4A32C405}" srcOrd="3" destOrd="0" parTransId="{C01E9D4C-8E94-439E-AC57-1335E059C592}" sibTransId="{6495E46F-ADE8-49DA-84B2-B2CA4E2615DA}"/>
     <dgm:cxn modelId="{E75E9BAA-0A18-470C-8FD5-3B4ABE46CA78}" type="presOf" srcId="{4B7CEBE1-A7F2-447A-B53C-445A003E4021}" destId="{A154C03B-2F03-47AD-8198-97D233910F1C}" srcOrd="1" destOrd="2" presId="urn:microsoft.com/office/officeart/2005/8/layout/vProcess5"/>
+    <dgm:cxn modelId="{6F64C7BC-83A9-43E8-835E-1F9F2A14F6BF}" type="presOf" srcId="{4B7CEBE1-A7F2-447A-B53C-445A003E4021}" destId="{A294D2D0-1027-4F62-9D93-77D5CD7354F5}" srcOrd="0" destOrd="2" presId="urn:microsoft.com/office/officeart/2005/8/layout/vProcess5"/>
+    <dgm:cxn modelId="{4F3F87DA-D171-4032-8615-793FA841BB4D}" srcId="{D9DA5859-CB00-4CBB-BA5E-4A927F2CDB07}" destId="{8DC46732-173A-4AEF-BB24-26F821198C8E}" srcOrd="2" destOrd="0" parTransId="{62DE6619-7851-4A11-B655-467894DA1D44}" sibTransId="{B855C0AC-7893-4FA9-966E-50C4B083CBAE}"/>
+    <dgm:cxn modelId="{F06BA331-E5C3-4188-BFE5-5584B0D30FFF}" type="presOf" srcId="{1E1A62B4-AAC2-4CE2-96AB-5D772A87B649}" destId="{D5410968-A6D3-4A13-BFEC-27C0F8261542}" srcOrd="1" destOrd="2" presId="urn:microsoft.com/office/officeart/2005/8/layout/vProcess5"/>
+    <dgm:cxn modelId="{7E4CB161-E581-4BC7-AE46-F805B3F661B7}" srcId="{BCACCFCE-83FF-45E9-AEB2-BB9110C4D162}" destId="{4EED21A2-502E-4D1B-B8B3-AC02E577C6A2}" srcOrd="0" destOrd="0" parTransId="{B110BE78-9EEA-4E6E-BA77-8F15B7E3CCB5}" sibTransId="{01DCDFF0-7026-40DC-B586-A598CBE21D52}"/>
+    <dgm:cxn modelId="{0557BFC4-EC8D-4DF7-9B64-5C936B93F9C0}" type="presOf" srcId="{D9DA5859-CB00-4CBB-BA5E-4A927F2CDB07}" destId="{A154C03B-2F03-47AD-8198-97D233910F1C}" srcOrd="1" destOrd="0" presId="urn:microsoft.com/office/officeart/2005/8/layout/vProcess5"/>
+    <dgm:cxn modelId="{FBF07CAE-5F05-4742-B356-25E7B7052303}" type="presOf" srcId="{8176DC38-EA23-4B06-93B0-E3156F013E93}" destId="{8EFF9DB3-2003-4ACE-99A3-4680302B61D6}" srcOrd="1" destOrd="2" presId="urn:microsoft.com/office/officeart/2005/8/layout/vProcess5"/>
+    <dgm:cxn modelId="{2D0D90C4-8420-461F-B884-98F427671065}" srcId="{D9DA5859-CB00-4CBB-BA5E-4A927F2CDB07}" destId="{4B7CEBE1-A7F2-447A-B53C-445A003E4021}" srcOrd="1" destOrd="0" parTransId="{8F1CF11C-6DAD-4975-86E6-8608242384DB}" sibTransId="{3675E8A6-A8C8-437C-94F0-29CDEACDBB65}"/>
+    <dgm:cxn modelId="{9810E92F-0D80-4972-9141-31258A39C810}" type="presOf" srcId="{7885D4FC-3F1A-46F3-923B-A4CFF635353B}" destId="{3E6EB4A0-403D-462D-A635-8DA1771CA4A0}" srcOrd="1" destOrd="1" presId="urn:microsoft.com/office/officeart/2005/8/layout/vProcess5"/>
+    <dgm:cxn modelId="{66956EB4-092C-4446-902A-911F76EA5244}" type="presOf" srcId="{3C405E56-3E8C-4CCC-BE29-454DADA9D9BD}" destId="{3C730D8F-B303-45F1-99C6-9A6586F62833}" srcOrd="0" destOrd="2" presId="urn:microsoft.com/office/officeart/2005/8/layout/vProcess5"/>
+    <dgm:cxn modelId="{0B2B1895-2283-4583-A946-0F3E2D7C8B8C}" type="presOf" srcId="{3DD92D68-F9B3-4A51-A000-1019166B4E20}" destId="{3C730D8F-B303-45F1-99C6-9A6586F62833}" srcOrd="0" destOrd="3" presId="urn:microsoft.com/office/officeart/2005/8/layout/vProcess5"/>
+    <dgm:cxn modelId="{50D862CD-C06A-4AC2-8476-DEAC7B992118}" type="presOf" srcId="{A1D4B634-796F-448A-AA57-A7770DFF855B}" destId="{38453AE3-2223-44A4-B23C-B5CDDF3BCDA3}" srcOrd="0" destOrd="3" presId="urn:microsoft.com/office/officeart/2005/8/layout/vProcess5"/>
+    <dgm:cxn modelId="{5FEB0141-E472-4D20-9744-FD8D11EF3DE8}" type="presOf" srcId="{3DD92D68-F9B3-4A51-A000-1019166B4E20}" destId="{0C22DAFA-333C-45F4-A3C6-4F54F8C214E6}" srcOrd="1" destOrd="3" presId="urn:microsoft.com/office/officeart/2005/8/layout/vProcess5"/>
+    <dgm:cxn modelId="{3CAD31F5-A6A5-485A-8827-1E00B9615791}" type="presOf" srcId="{1E1A62B4-AAC2-4CE2-96AB-5D772A87B649}" destId="{38453AE3-2223-44A4-B23C-B5CDDF3BCDA3}" srcOrd="0" destOrd="2" presId="urn:microsoft.com/office/officeart/2005/8/layout/vProcess5"/>
+    <dgm:cxn modelId="{188FB9F6-8494-4187-B104-52363F10BAD9}" type="presOf" srcId="{BCACCFCE-83FF-45E9-AEB2-BB9110C4D162}" destId="{0C22DAFA-333C-45F4-A3C6-4F54F8C214E6}" srcOrd="1" destOrd="0" presId="urn:microsoft.com/office/officeart/2005/8/layout/vProcess5"/>
+    <dgm:cxn modelId="{720A3912-809A-4705-A7D8-E154B8C00E28}" type="presOf" srcId="{4EED21A2-502E-4D1B-B8B3-AC02E577C6A2}" destId="{3C730D8F-B303-45F1-99C6-9A6586F62833}" srcOrd="0" destOrd="1" presId="urn:microsoft.com/office/officeart/2005/8/layout/vProcess5"/>
+    <dgm:cxn modelId="{724DA804-7228-45B9-96CE-3B568BB081C3}" srcId="{A5F7606F-58DB-4AB8-8AED-89BD617DAD39}" destId="{BCACCFCE-83FF-45E9-AEB2-BB9110C4D162}" srcOrd="1" destOrd="0" parTransId="{90AE7778-4A77-402B-B508-04C4E0AB5CD9}" sibTransId="{01E11E7F-99C8-4D26-A00A-EEB00F941FD5}"/>
+    <dgm:cxn modelId="{CA4006BE-A527-4053-A109-E36049623AD4}" type="presOf" srcId="{5B9E0A3D-1AE4-4042-B187-71EF060DACB3}" destId="{38453AE3-2223-44A4-B23C-B5CDDF3BCDA3}" srcOrd="0" destOrd="1" presId="urn:microsoft.com/office/officeart/2005/8/layout/vProcess5"/>
+    <dgm:cxn modelId="{87D24041-5466-4FF5-A385-212837979087}" srcId="{D9DA5859-CB00-4CBB-BA5E-4A927F2CDB07}" destId="{DFC4D0BF-B873-4E6F-A8FE-399641DDB0FE}" srcOrd="0" destOrd="0" parTransId="{F71BB6E8-708B-4C45-8049-9894253E9D08}" sibTransId="{2D32223A-E8E5-4B5B-9EAF-34D4836E0AF9}"/>
+    <dgm:cxn modelId="{33A4278E-3D6D-4C0E-8423-203081293EE0}" srcId="{51C06BE7-8CFE-453B-9A85-8998BF4F1CF4}" destId="{39ADB318-9139-40EF-AB3A-8EDED53B4769}" srcOrd="0" destOrd="0" parTransId="{AC12AE63-F5A2-481C-B238-B15D0B832D0D}" sibTransId="{13C793FD-8806-4DAC-925A-60B5AC433700}"/>
+    <dgm:cxn modelId="{7FB4EABD-E1D9-4216-8398-81D1D91C8B4F}" srcId="{C3B019E1-689A-47D3-88DB-D50522D770F8}" destId="{1E1A62B4-AAC2-4CE2-96AB-5D772A87B649}" srcOrd="1" destOrd="0" parTransId="{31307696-BA08-4865-9F3D-64DD2DC7085B}" sibTransId="{D5FE1D7D-72DD-4A03-857B-6A6942602445}"/>
+    <dgm:cxn modelId="{659B8BCE-799D-46FC-9827-04AFC5EC2F0B}" type="presOf" srcId="{7885D4FC-3F1A-46F3-923B-A4CFF635353B}" destId="{CD7846E7-8472-4996-9180-54FBF6C796BE}" srcOrd="0" destOrd="1" presId="urn:microsoft.com/office/officeart/2005/8/layout/vProcess5"/>
+    <dgm:cxn modelId="{BA469D82-E18D-41C8-BFAB-6711C05EDEF6}" srcId="{C3B019E1-689A-47D3-88DB-D50522D770F8}" destId="{524261AD-6919-426C-950D-BE7F92F72ED5}" srcOrd="3" destOrd="0" parTransId="{D90C8365-C7BD-462B-A876-454DF1ABEE92}" sibTransId="{3688BB86-03BB-49D3-A68E-E3F3CC012A49}"/>
+    <dgm:cxn modelId="{450DA5CC-FFC6-4DCC-81E8-99A25C95895D}" type="presOf" srcId="{5B9E0A3D-1AE4-4042-B187-71EF060DACB3}" destId="{D5410968-A6D3-4A13-BFEC-27C0F8261542}" srcOrd="1" destOrd="1" presId="urn:microsoft.com/office/officeart/2005/8/layout/vProcess5"/>
+    <dgm:cxn modelId="{A8EF184C-9F00-48A9-B05A-ED42929C7FDB}" srcId="{A5F7606F-58DB-4AB8-8AED-89BD617DAD39}" destId="{D9DA5859-CB00-4CBB-BA5E-4A927F2CDB07}" srcOrd="2" destOrd="0" parTransId="{D685E5FB-8137-4893-960A-F7874E63C584}" sibTransId="{8A20BE4D-83B5-4E20-8841-31095748B529}"/>
+    <dgm:cxn modelId="{35C1DC9D-9829-473D-8E08-83AA9BCA93CD}" type="presOf" srcId="{6495E46F-ADE8-49DA-84B2-B2CA4E2615DA}" destId="{1DA34D85-E901-4354-9E6C-5E21A5E928AD}" srcOrd="0" destOrd="0" presId="urn:microsoft.com/office/officeart/2005/8/layout/vProcess5"/>
+    <dgm:cxn modelId="{03FA8C4F-43A0-43CB-A341-168B83E6543E}" type="presOf" srcId="{51C06BE7-8CFE-453B-9A85-8998BF4F1CF4}" destId="{B322FBD5-6D1A-486D-820C-9C009BC68B15}" srcOrd="0" destOrd="0" presId="urn:microsoft.com/office/officeart/2005/8/layout/vProcess5"/>
+    <dgm:cxn modelId="{507F29B8-73C0-41D1-8FE4-F99E83F3CDB0}" type="presOf" srcId="{EF082A4E-CC73-41E4-9C4F-02DFD71E9F8D}" destId="{01B24F7C-6CDD-4C30-BABA-B149D3BEDA24}" srcOrd="0" destOrd="0" presId="urn:microsoft.com/office/officeart/2005/8/layout/vProcess5"/>
     <dgm:cxn modelId="{CE323618-1B90-4F72-83D1-2E75056455B7}" type="presOf" srcId="{39ADB318-9139-40EF-AB3A-8EDED53B4769}" destId="{B322FBD5-6D1A-486D-820C-9C009BC68B15}" srcOrd="0" destOrd="1" presId="urn:microsoft.com/office/officeart/2005/8/layout/vProcess5"/>
+    <dgm:cxn modelId="{01F8767F-4628-400A-9AD7-266DA0391F60}" type="presOf" srcId="{524261AD-6919-426C-950D-BE7F92F72ED5}" destId="{D5410968-A6D3-4A13-BFEC-27C0F8261542}" srcOrd="1" destOrd="4" presId="urn:microsoft.com/office/officeart/2005/8/layout/vProcess5"/>
+    <dgm:cxn modelId="{61C604BD-0C6F-4A3D-A7B4-1B1FABE1B620}" type="presOf" srcId="{BCACCFCE-83FF-45E9-AEB2-BB9110C4D162}" destId="{3C730D8F-B303-45F1-99C6-9A6586F62833}" srcOrd="0" destOrd="0" presId="urn:microsoft.com/office/officeart/2005/8/layout/vProcess5"/>
+    <dgm:cxn modelId="{D0396393-9F00-45C7-A8F2-4C540FF8F423}" type="presOf" srcId="{100E8CA8-D00C-41EB-AF40-B387E887AAB3}" destId="{CD7846E7-8472-4996-9180-54FBF6C796BE}" srcOrd="0" destOrd="2" presId="urn:microsoft.com/office/officeart/2005/8/layout/vProcess5"/>
+    <dgm:cxn modelId="{D3BC56AB-F41C-43DF-9869-AB6D9EAEF9E0}" type="presOf" srcId="{01E11E7F-99C8-4D26-A00A-EEB00F941FD5}" destId="{385437E7-E8F0-4CDE-A5C3-9B626CB70C91}" srcOrd="0" destOrd="0" presId="urn:microsoft.com/office/officeart/2005/8/layout/vProcess5"/>
+    <dgm:cxn modelId="{05AFA040-4014-41FF-BB09-6FEE958776A6}" type="presOf" srcId="{524261AD-6919-426C-950D-BE7F92F72ED5}" destId="{38453AE3-2223-44A4-B23C-B5CDDF3BCDA3}" srcOrd="0" destOrd="4" presId="urn:microsoft.com/office/officeart/2005/8/layout/vProcess5"/>
+    <dgm:cxn modelId="{CBF025C9-90D2-46A9-9CA6-E7097D057748}" type="presOf" srcId="{C3B019E1-689A-47D3-88DB-D50522D770F8}" destId="{38453AE3-2223-44A4-B23C-B5CDDF3BCDA3}" srcOrd="0" destOrd="0" presId="urn:microsoft.com/office/officeart/2005/8/layout/vProcess5"/>
+    <dgm:cxn modelId="{98DD6996-A40C-4A55-B219-24669A4BBB45}" type="presOf" srcId="{A5F7606F-58DB-4AB8-8AED-89BD617DAD39}" destId="{606272AD-4BAD-4BE1-B632-CAB001C92402}" srcOrd="0" destOrd="0" presId="urn:microsoft.com/office/officeart/2005/8/layout/vProcess5"/>
+    <dgm:cxn modelId="{13422DD4-335F-4F24-92FE-972BFC6DF8F5}" type="presOf" srcId="{100E8CA8-D00C-41EB-AF40-B387E887AAB3}" destId="{3E6EB4A0-403D-462D-A635-8DA1771CA4A0}" srcOrd="1" destOrd="2" presId="urn:microsoft.com/office/officeart/2005/8/layout/vProcess5"/>
+    <dgm:cxn modelId="{9AA9C9ED-8BC5-4F82-966D-706F2DFB914B}" type="presOf" srcId="{541611C6-0BE5-48F4-BFFF-0A093EC16607}" destId="{A294D2D0-1027-4F62-9D93-77D5CD7354F5}" srcOrd="0" destOrd="4" presId="urn:microsoft.com/office/officeart/2005/8/layout/vProcess5"/>
+    <dgm:cxn modelId="{D250CDC8-17AB-4DA7-9834-0CDD59418D60}" srcId="{C3B019E1-689A-47D3-88DB-D50522D770F8}" destId="{A1D4B634-796F-448A-AA57-A7770DFF855B}" srcOrd="2" destOrd="0" parTransId="{2996A66E-BDF1-4EB9-B2FB-623E951CBC4F}" sibTransId="{735D6381-246D-4ABB-AF1D-77675B442B39}"/>
+    <dgm:cxn modelId="{F057634F-F0AF-488D-8685-3A8A3444C066}" srcId="{51C06BE7-8CFE-453B-9A85-8998BF4F1CF4}" destId="{8176DC38-EA23-4B06-93B0-E3156F013E93}" srcOrd="1" destOrd="0" parTransId="{BD43F64C-7991-4215-B937-62CC2D5A2E9D}" sibTransId="{66FC792B-706C-4B8A-9543-32E6FF257E83}"/>
+    <dgm:cxn modelId="{AD25D3B5-83A3-4BBD-A99E-D93ACBFE2B3C}" type="presOf" srcId="{541611C6-0BE5-48F4-BFFF-0A093EC16607}" destId="{A154C03B-2F03-47AD-8198-97D233910F1C}" srcOrd="1" destOrd="4" presId="urn:microsoft.com/office/officeart/2005/8/layout/vProcess5"/>
+    <dgm:cxn modelId="{A700470A-5CEA-4E47-ABA7-BD354C8BF8BD}" type="presOf" srcId="{8176DC38-EA23-4B06-93B0-E3156F013E93}" destId="{B322FBD5-6D1A-486D-820C-9C009BC68B15}" srcOrd="0" destOrd="2" presId="urn:microsoft.com/office/officeart/2005/8/layout/vProcess5"/>
+    <dgm:cxn modelId="{DA5CA3F7-6DC3-40EC-A9EA-B679EEC1B592}" type="presOf" srcId="{8DC46732-173A-4AEF-BB24-26F821198C8E}" destId="{A294D2D0-1027-4F62-9D93-77D5CD7354F5}" srcOrd="0" destOrd="3" presId="urn:microsoft.com/office/officeart/2005/8/layout/vProcess5"/>
+    <dgm:cxn modelId="{DCCD62E5-DC17-483E-9AEA-559F59B3C3A2}" type="presOf" srcId="{3C405E56-3E8C-4CCC-BE29-454DADA9D9BD}" destId="{0C22DAFA-333C-45F4-A3C6-4F54F8C214E6}" srcOrd="1" destOrd="2" presId="urn:microsoft.com/office/officeart/2005/8/layout/vProcess5"/>
+    <dgm:cxn modelId="{4498DD0F-D275-4417-A278-714EC14F80E5}" type="presOf" srcId="{51C06BE7-8CFE-453B-9A85-8998BF4F1CF4}" destId="{8EFF9DB3-2003-4ACE-99A3-4680302B61D6}" srcOrd="1" destOrd="0" presId="urn:microsoft.com/office/officeart/2005/8/layout/vProcess5"/>
+    <dgm:cxn modelId="{2FE96D97-8FB4-4A47-89B6-DC1D5AB0B13C}" type="presOf" srcId="{C3B019E1-689A-47D3-88DB-D50522D770F8}" destId="{D5410968-A6D3-4A13-BFEC-27C0F8261542}" srcOrd="1" destOrd="0" presId="urn:microsoft.com/office/officeart/2005/8/layout/vProcess5"/>
+    <dgm:cxn modelId="{D1EDD71B-FBBC-4216-89D2-E17E43BE96D9}" srcId="{3D0C1C97-940E-4741-8706-2F1D4A32C405}" destId="{7885D4FC-3F1A-46F3-923B-A4CFF635353B}" srcOrd="0" destOrd="0" parTransId="{B7FDAAC0-82DC-4920-B870-3C056B70D7EC}" sibTransId="{C98B4C69-5C21-406E-AFCD-47E8F5AAA4B8}"/>
+    <dgm:cxn modelId="{204D17E7-9ACB-41BE-8CEB-EBCC3F5F4944}" type="presOf" srcId="{8A20BE4D-83B5-4E20-8841-31095748B529}" destId="{66D7DD4C-2C78-4E5E-B90F-82A22D609595}" srcOrd="0" destOrd="0" presId="urn:microsoft.com/office/officeart/2005/8/layout/vProcess5"/>
     <dgm:cxn modelId="{124E3B8C-E5C3-4A38-8D9C-F6C77DE16B6E}" srcId="{A5F7606F-58DB-4AB8-8AED-89BD617DAD39}" destId="{51C06BE7-8CFE-453B-9A85-8998BF4F1CF4}" srcOrd="4" destOrd="0" parTransId="{B0F0DC31-D3BF-405B-BCB6-424B749062DA}" sibTransId="{C2766D59-FD97-464F-910A-DD9603AA931B}"/>
+    <dgm:cxn modelId="{C2C5B946-B843-4A35-AC56-FB5322892580}" type="presOf" srcId="{39ADB318-9139-40EF-AB3A-8EDED53B4769}" destId="{8EFF9DB3-2003-4ACE-99A3-4680302B61D6}" srcOrd="1" destOrd="1" presId="urn:microsoft.com/office/officeart/2005/8/layout/vProcess5"/>
+    <dgm:cxn modelId="{3FB76F96-9104-4738-8BE3-6BFAC0D83AC0}" srcId="{D9DA5859-CB00-4CBB-BA5E-4A927F2CDB07}" destId="{541611C6-0BE5-48F4-BFFF-0A093EC16607}" srcOrd="3" destOrd="0" parTransId="{939C8671-885C-4A6B-9D15-F693D8B9E4C2}" sibTransId="{3D94E3BD-C6B7-4710-803A-64D824F53659}"/>
+    <dgm:cxn modelId="{412688F4-B2C0-4024-9870-CF4B9C3F6715}" type="presOf" srcId="{4EED21A2-502E-4D1B-B8B3-AC02E577C6A2}" destId="{0C22DAFA-333C-45F4-A3C6-4F54F8C214E6}" srcOrd="1" destOrd="1" presId="urn:microsoft.com/office/officeart/2005/8/layout/vProcess5"/>
+    <dgm:cxn modelId="{33AC31DD-AF2C-4C7F-9E28-345F07E2DBEB}" srcId="{BCACCFCE-83FF-45E9-AEB2-BB9110C4D162}" destId="{3DD92D68-F9B3-4A51-A000-1019166B4E20}" srcOrd="2" destOrd="0" parTransId="{F2FE87E9-0E4D-45D9-883A-F5EF8E129003}" sibTransId="{D0B1FE04-B8FC-430D-A2EB-355FCB8571E1}"/>
     <dgm:cxn modelId="{CC64C649-7203-4E5F-9629-6F87925CC2A4}" srcId="{C3B019E1-689A-47D3-88DB-D50522D770F8}" destId="{5B9E0A3D-1AE4-4042-B187-71EF060DACB3}" srcOrd="0" destOrd="0" parTransId="{D4894483-F915-470B-8383-C9A1494246A5}" sibTransId="{334E3562-790E-4B8E-8195-15743E474735}"/>
-    <dgm:cxn modelId="{F057634F-F0AF-488D-8685-3A8A3444C066}" srcId="{51C06BE7-8CFE-453B-9A85-8998BF4F1CF4}" destId="{8176DC38-EA23-4B06-93B0-E3156F013E93}" srcOrd="1" destOrd="0" parTransId="{BD43F64C-7991-4215-B937-62CC2D5A2E9D}" sibTransId="{66FC792B-706C-4B8A-9543-32E6FF257E83}"/>
-    <dgm:cxn modelId="{42978666-A735-47F4-A446-BD37396197F1}" type="presOf" srcId="{DFC4D0BF-B873-4E6F-A8FE-399641DDB0FE}" destId="{A294D2D0-1027-4F62-9D93-77D5CD7354F5}" srcOrd="0" destOrd="1" presId="urn:microsoft.com/office/officeart/2005/8/layout/vProcess5"/>
-    <dgm:cxn modelId="{0557BFC4-EC8D-4DF7-9B64-5C936B93F9C0}" type="presOf" srcId="{D9DA5859-CB00-4CBB-BA5E-4A927F2CDB07}" destId="{A154C03B-2F03-47AD-8198-97D233910F1C}" srcOrd="1" destOrd="0" presId="urn:microsoft.com/office/officeart/2005/8/layout/vProcess5"/>
-    <dgm:cxn modelId="{AFD4F1A0-7F88-48B0-8310-86FD00EF68AA}" type="presOf" srcId="{3D0C1C97-940E-4741-8706-2F1D4A32C405}" destId="{3E6EB4A0-403D-462D-A635-8DA1771CA4A0}" srcOrd="1" destOrd="0" presId="urn:microsoft.com/office/officeart/2005/8/layout/vProcess5"/>
-    <dgm:cxn modelId="{F06BA331-E5C3-4188-BFE5-5584B0D30FFF}" type="presOf" srcId="{1E1A62B4-AAC2-4CE2-96AB-5D772A87B649}" destId="{D5410968-A6D3-4A13-BFEC-27C0F8261542}" srcOrd="1" destOrd="2" presId="urn:microsoft.com/office/officeart/2005/8/layout/vProcess5"/>
-    <dgm:cxn modelId="{507F29B8-73C0-41D1-8FE4-F99E83F3CDB0}" type="presOf" srcId="{EF082A4E-CC73-41E4-9C4F-02DFD71E9F8D}" destId="{01B24F7C-6CDD-4C30-BABA-B149D3BEDA24}" srcOrd="0" destOrd="0" presId="urn:microsoft.com/office/officeart/2005/8/layout/vProcess5"/>
-    <dgm:cxn modelId="{6F64C7BC-83A9-43E8-835E-1F9F2A14F6BF}" type="presOf" srcId="{4B7CEBE1-A7F2-447A-B53C-445A003E4021}" destId="{A294D2D0-1027-4F62-9D93-77D5CD7354F5}" srcOrd="0" destOrd="2" presId="urn:microsoft.com/office/officeart/2005/8/layout/vProcess5"/>
-    <dgm:cxn modelId="{7F517392-D45E-4D2C-A445-FDDB3BA6A103}" srcId="{A5F7606F-58DB-4AB8-8AED-89BD617DAD39}" destId="{3D0C1C97-940E-4741-8706-2F1D4A32C405}" srcOrd="3" destOrd="0" parTransId="{C01E9D4C-8E94-439E-AC57-1335E059C592}" sibTransId="{6495E46F-ADE8-49DA-84B2-B2CA4E2615DA}"/>
-    <dgm:cxn modelId="{2FE96D97-8FB4-4A47-89B6-DC1D5AB0B13C}" type="presOf" srcId="{C3B019E1-689A-47D3-88DB-D50522D770F8}" destId="{D5410968-A6D3-4A13-BFEC-27C0F8261542}" srcOrd="1" destOrd="0" presId="urn:microsoft.com/office/officeart/2005/8/layout/vProcess5"/>
-    <dgm:cxn modelId="{1D0B3915-437A-4B01-A523-6AD56B8697AD}" type="presOf" srcId="{5745C7D1-60DF-4057-BD46-37ADCFA7D386}" destId="{0C22DAFA-333C-45F4-A3C6-4F54F8C214E6}" srcOrd="1" destOrd="3" presId="urn:microsoft.com/office/officeart/2005/8/layout/vProcess5"/>
-    <dgm:cxn modelId="{D3FF1CCC-D97A-4225-A0AE-DB6CDF6A220F}" srcId="{BCACCFCE-83FF-45E9-AEB2-BB9110C4D162}" destId="{5745C7D1-60DF-4057-BD46-37ADCFA7D386}" srcOrd="2" destOrd="0" parTransId="{3B7421B4-4EF4-4CA6-8E08-AF3D9CE87995}" sibTransId="{2AA30096-2155-4FC3-B4C5-A61F1A9C19D4}"/>
-    <dgm:cxn modelId="{DCCD62E5-DC17-483E-9AEA-559F59B3C3A2}" type="presOf" srcId="{3C405E56-3E8C-4CCC-BE29-454DADA9D9BD}" destId="{0C22DAFA-333C-45F4-A3C6-4F54F8C214E6}" srcOrd="1" destOrd="2" presId="urn:microsoft.com/office/officeart/2005/8/layout/vProcess5"/>
-    <dgm:cxn modelId="{A8EF184C-9F00-48A9-B05A-ED42929C7FDB}" srcId="{A5F7606F-58DB-4AB8-8AED-89BD617DAD39}" destId="{D9DA5859-CB00-4CBB-BA5E-4A927F2CDB07}" srcOrd="2" destOrd="0" parTransId="{D685E5FB-8137-4893-960A-F7874E63C584}" sibTransId="{8A20BE4D-83B5-4E20-8841-31095748B529}"/>
-    <dgm:cxn modelId="{66956EB4-092C-4446-902A-911F76EA5244}" type="presOf" srcId="{3C405E56-3E8C-4CCC-BE29-454DADA9D9BD}" destId="{3C730D8F-B303-45F1-99C6-9A6586F62833}" srcOrd="0" destOrd="2" presId="urn:microsoft.com/office/officeart/2005/8/layout/vProcess5"/>
-    <dgm:cxn modelId="{4498DD0F-D275-4417-A278-714EC14F80E5}" type="presOf" srcId="{51C06BE7-8CFE-453B-9A85-8998BF4F1CF4}" destId="{8EFF9DB3-2003-4ACE-99A3-4680302B61D6}" srcOrd="1" destOrd="0" presId="urn:microsoft.com/office/officeart/2005/8/layout/vProcess5"/>
-    <dgm:cxn modelId="{50D862CD-C06A-4AC2-8476-DEAC7B992118}" type="presOf" srcId="{A1D4B634-796F-448A-AA57-A7770DFF855B}" destId="{38453AE3-2223-44A4-B23C-B5CDDF3BCDA3}" srcOrd="0" destOrd="3" presId="urn:microsoft.com/office/officeart/2005/8/layout/vProcess5"/>
-    <dgm:cxn modelId="{9810E92F-0D80-4972-9141-31258A39C810}" type="presOf" srcId="{7885D4FC-3F1A-46F3-923B-A4CFF635353B}" destId="{3E6EB4A0-403D-462D-A635-8DA1771CA4A0}" srcOrd="1" destOrd="1" presId="urn:microsoft.com/office/officeart/2005/8/layout/vProcess5"/>
-    <dgm:cxn modelId="{13422DD4-335F-4F24-92FE-972BFC6DF8F5}" type="presOf" srcId="{100E8CA8-D00C-41EB-AF40-B387E887AAB3}" destId="{3E6EB4A0-403D-462D-A635-8DA1771CA4A0}" srcOrd="1" destOrd="2" presId="urn:microsoft.com/office/officeart/2005/8/layout/vProcess5"/>
-    <dgm:cxn modelId="{3CAD31F5-A6A5-485A-8827-1E00B9615791}" type="presOf" srcId="{1E1A62B4-AAC2-4CE2-96AB-5D772A87B649}" destId="{38453AE3-2223-44A4-B23C-B5CDDF3BCDA3}" srcOrd="0" destOrd="2" presId="urn:microsoft.com/office/officeart/2005/8/layout/vProcess5"/>
-    <dgm:cxn modelId="{D250CDC8-17AB-4DA7-9834-0CDD59418D60}" srcId="{C3B019E1-689A-47D3-88DB-D50522D770F8}" destId="{A1D4B634-796F-448A-AA57-A7770DFF855B}" srcOrd="2" destOrd="0" parTransId="{2996A66E-BDF1-4EB9-B2FB-623E951CBC4F}" sibTransId="{735D6381-246D-4ABB-AF1D-77675B442B39}"/>
-    <dgm:cxn modelId="{7E4CB161-E581-4BC7-AE46-F805B3F661B7}" srcId="{BCACCFCE-83FF-45E9-AEB2-BB9110C4D162}" destId="{4EED21A2-502E-4D1B-B8B3-AC02E577C6A2}" srcOrd="0" destOrd="0" parTransId="{B110BE78-9EEA-4E6E-BA77-8F15B7E3CCB5}" sibTransId="{01DCDFF0-7026-40DC-B586-A598CBE21D52}"/>
-    <dgm:cxn modelId="{FBF07CAE-5F05-4742-B356-25E7B7052303}" type="presOf" srcId="{8176DC38-EA23-4B06-93B0-E3156F013E93}" destId="{8EFF9DB3-2003-4ACE-99A3-4680302B61D6}" srcOrd="1" destOrd="2" presId="urn:microsoft.com/office/officeart/2005/8/layout/vProcess5"/>
-    <dgm:cxn modelId="{3FB76F96-9104-4738-8BE3-6BFAC0D83AC0}" srcId="{D9DA5859-CB00-4CBB-BA5E-4A927F2CDB07}" destId="{541611C6-0BE5-48F4-BFFF-0A093EC16607}" srcOrd="3" destOrd="0" parTransId="{939C8671-885C-4A6B-9D15-F693D8B9E4C2}" sibTransId="{3D94E3BD-C6B7-4710-803A-64D824F53659}"/>
-    <dgm:cxn modelId="{204D17E7-9ACB-41BE-8CEB-EBCC3F5F4944}" type="presOf" srcId="{8A20BE4D-83B5-4E20-8841-31095748B529}" destId="{66D7DD4C-2C78-4E5E-B90F-82A22D609595}" srcOrd="0" destOrd="0" presId="urn:microsoft.com/office/officeart/2005/8/layout/vProcess5"/>
+    <dgm:cxn modelId="{DB5B3E89-25AF-4C49-BAC2-BCBA4DB8AB08}" srcId="{3D0C1C97-940E-4741-8706-2F1D4A32C405}" destId="{100E8CA8-D00C-41EB-AF40-B387E887AAB3}" srcOrd="1" destOrd="0" parTransId="{8EB8B6A7-2E12-43A5-9B1A-075A547ACE63}" sibTransId="{EC9FF754-1BC0-4993-A395-C874B56EE7D5}"/>
+    <dgm:cxn modelId="{5B10461B-8EC3-4B11-BB10-930E9712B24E}" type="presOf" srcId="{8DC46732-173A-4AEF-BB24-26F821198C8E}" destId="{A154C03B-2F03-47AD-8198-97D233910F1C}" srcOrd="1" destOrd="3" presId="urn:microsoft.com/office/officeart/2005/8/layout/vProcess5"/>
     <dgm:cxn modelId="{E194A47A-F592-4015-A481-EBAB5AD30BFD}" type="presOf" srcId="{3D0C1C97-940E-4741-8706-2F1D4A32C405}" destId="{CD7846E7-8472-4996-9180-54FBF6C796BE}" srcOrd="0" destOrd="0" presId="urn:microsoft.com/office/officeart/2005/8/layout/vProcess5"/>
     <dgm:cxn modelId="{E799FF3A-F31F-4630-A59A-D5423B78C07D}" type="presOf" srcId="{D9DA5859-CB00-4CBB-BA5E-4A927F2CDB07}" destId="{A294D2D0-1027-4F62-9D93-77D5CD7354F5}" srcOrd="0" destOrd="0" presId="urn:microsoft.com/office/officeart/2005/8/layout/vProcess5"/>
-    <dgm:cxn modelId="{0B2B1895-2283-4583-A946-0F3E2D7C8B8C}" type="presOf" srcId="{3DD92D68-F9B3-4A51-A000-1019166B4E20}" destId="{3C730D8F-B303-45F1-99C6-9A6586F62833}" srcOrd="0" destOrd="4" presId="urn:microsoft.com/office/officeart/2005/8/layout/vProcess5"/>
-    <dgm:cxn modelId="{CA4006BE-A527-4053-A109-E36049623AD4}" type="presOf" srcId="{5B9E0A3D-1AE4-4042-B187-71EF060DACB3}" destId="{38453AE3-2223-44A4-B23C-B5CDDF3BCDA3}" srcOrd="0" destOrd="1" presId="urn:microsoft.com/office/officeart/2005/8/layout/vProcess5"/>
-    <dgm:cxn modelId="{CBF025C9-90D2-46A9-9CA6-E7097D057748}" type="presOf" srcId="{C3B019E1-689A-47D3-88DB-D50522D770F8}" destId="{38453AE3-2223-44A4-B23C-B5CDDF3BCDA3}" srcOrd="0" destOrd="0" presId="urn:microsoft.com/office/officeart/2005/8/layout/vProcess5"/>
-    <dgm:cxn modelId="{7FB4EABD-E1D9-4216-8398-81D1D91C8B4F}" srcId="{C3B019E1-689A-47D3-88DB-D50522D770F8}" destId="{1E1A62B4-AAC2-4CE2-96AB-5D772A87B649}" srcOrd="1" destOrd="0" parTransId="{31307696-BA08-4865-9F3D-64DD2DC7085B}" sibTransId="{D5FE1D7D-72DD-4A03-857B-6A6942602445}"/>
-    <dgm:cxn modelId="{AD25D3B5-83A3-4BBD-A99E-D93ACBFE2B3C}" type="presOf" srcId="{541611C6-0BE5-48F4-BFFF-0A093EC16607}" destId="{A154C03B-2F03-47AD-8198-97D233910F1C}" srcOrd="1" destOrd="4" presId="urn:microsoft.com/office/officeart/2005/8/layout/vProcess5"/>
-    <dgm:cxn modelId="{A700470A-5CEA-4E47-ABA7-BD354C8BF8BD}" type="presOf" srcId="{8176DC38-EA23-4B06-93B0-E3156F013E93}" destId="{B322FBD5-6D1A-486D-820C-9C009BC68B15}" srcOrd="0" destOrd="2" presId="urn:microsoft.com/office/officeart/2005/8/layout/vProcess5"/>
-    <dgm:cxn modelId="{5B10461B-8EC3-4B11-BB10-930E9712B24E}" type="presOf" srcId="{8DC46732-173A-4AEF-BB24-26F821198C8E}" destId="{A154C03B-2F03-47AD-8198-97D233910F1C}" srcOrd="1" destOrd="3" presId="urn:microsoft.com/office/officeart/2005/8/layout/vProcess5"/>
-    <dgm:cxn modelId="{D3BC56AB-F41C-43DF-9869-AB6D9EAEF9E0}" type="presOf" srcId="{01E11E7F-99C8-4D26-A00A-EEB00F941FD5}" destId="{385437E7-E8F0-4CDE-A5C3-9B626CB70C91}" srcOrd="0" destOrd="0" presId="urn:microsoft.com/office/officeart/2005/8/layout/vProcess5"/>
-    <dgm:cxn modelId="{5FEB0141-E472-4D20-9744-FD8D11EF3DE8}" type="presOf" srcId="{3DD92D68-F9B3-4A51-A000-1019166B4E20}" destId="{0C22DAFA-333C-45F4-A3C6-4F54F8C214E6}" srcOrd="1" destOrd="4" presId="urn:microsoft.com/office/officeart/2005/8/layout/vProcess5"/>
-    <dgm:cxn modelId="{4F3F87DA-D171-4032-8615-793FA841BB4D}" srcId="{D9DA5859-CB00-4CBB-BA5E-4A927F2CDB07}" destId="{8DC46732-173A-4AEF-BB24-26F821198C8E}" srcOrd="2" destOrd="0" parTransId="{62DE6619-7851-4A11-B655-467894DA1D44}" sibTransId="{B855C0AC-7893-4FA9-966E-50C4B083CBAE}"/>
-    <dgm:cxn modelId="{33A4278E-3D6D-4C0E-8423-203081293EE0}" srcId="{51C06BE7-8CFE-453B-9A85-8998BF4F1CF4}" destId="{39ADB318-9139-40EF-AB3A-8EDED53B4769}" srcOrd="0" destOrd="0" parTransId="{AC12AE63-F5A2-481C-B238-B15D0B832D0D}" sibTransId="{13C793FD-8806-4DAC-925A-60B5AC433700}"/>
-    <dgm:cxn modelId="{DA90C5DE-423C-426A-9376-3DEA0CBB6EFA}" type="presOf" srcId="{DFC4D0BF-B873-4E6F-A8FE-399641DDB0FE}" destId="{A154C03B-2F03-47AD-8198-97D233910F1C}" srcOrd="1" destOrd="1" presId="urn:microsoft.com/office/officeart/2005/8/layout/vProcess5"/>
-    <dgm:cxn modelId="{D0396393-9F00-45C7-A8F2-4C540FF8F423}" type="presOf" srcId="{100E8CA8-D00C-41EB-AF40-B387E887AAB3}" destId="{CD7846E7-8472-4996-9180-54FBF6C796BE}" srcOrd="0" destOrd="2" presId="urn:microsoft.com/office/officeart/2005/8/layout/vProcess5"/>
-    <dgm:cxn modelId="{35C1DC9D-9829-473D-8E08-83AA9BCA93CD}" type="presOf" srcId="{6495E46F-ADE8-49DA-84B2-B2CA4E2615DA}" destId="{1DA34D85-E901-4354-9E6C-5E21A5E928AD}" srcOrd="0" destOrd="0" presId="urn:microsoft.com/office/officeart/2005/8/layout/vProcess5"/>
-    <dgm:cxn modelId="{64512DCC-EE37-4A11-AF53-A5C759675A84}" type="presOf" srcId="{5745C7D1-60DF-4057-BD46-37ADCFA7D386}" destId="{3C730D8F-B303-45F1-99C6-9A6586F62833}" srcOrd="0" destOrd="3" presId="urn:microsoft.com/office/officeart/2005/8/layout/vProcess5"/>
-    <dgm:cxn modelId="{DA5CA3F7-6DC3-40EC-A9EA-B679EEC1B592}" type="presOf" srcId="{8DC46732-173A-4AEF-BB24-26F821198C8E}" destId="{A294D2D0-1027-4F62-9D93-77D5CD7354F5}" srcOrd="0" destOrd="3" presId="urn:microsoft.com/office/officeart/2005/8/layout/vProcess5"/>
-    <dgm:cxn modelId="{33AC31DD-AF2C-4C7F-9E28-345F07E2DBEB}" srcId="{BCACCFCE-83FF-45E9-AEB2-BB9110C4D162}" destId="{3DD92D68-F9B3-4A51-A000-1019166B4E20}" srcOrd="3" destOrd="0" parTransId="{F2FE87E9-0E4D-45D9-883A-F5EF8E129003}" sibTransId="{D0B1FE04-B8FC-430D-A2EB-355FCB8571E1}"/>
-    <dgm:cxn modelId="{61C604BD-0C6F-4A3D-A7B4-1B1FABE1B620}" type="presOf" srcId="{BCACCFCE-83FF-45E9-AEB2-BB9110C4D162}" destId="{3C730D8F-B303-45F1-99C6-9A6586F62833}" srcOrd="0" destOrd="0" presId="urn:microsoft.com/office/officeart/2005/8/layout/vProcess5"/>
-    <dgm:cxn modelId="{2D0D90C4-8420-461F-B884-98F427671065}" srcId="{D9DA5859-CB00-4CBB-BA5E-4A927F2CDB07}" destId="{4B7CEBE1-A7F2-447A-B53C-445A003E4021}" srcOrd="1" destOrd="0" parTransId="{8F1CF11C-6DAD-4975-86E6-8608242384DB}" sibTransId="{3675E8A6-A8C8-437C-94F0-29CDEACDBB65}"/>
-    <dgm:cxn modelId="{188FB9F6-8494-4187-B104-52363F10BAD9}" type="presOf" srcId="{BCACCFCE-83FF-45E9-AEB2-BB9110C4D162}" destId="{0C22DAFA-333C-45F4-A3C6-4F54F8C214E6}" srcOrd="1" destOrd="0" presId="urn:microsoft.com/office/officeart/2005/8/layout/vProcess5"/>
-    <dgm:cxn modelId="{C2C5B946-B843-4A35-AC56-FB5322892580}" type="presOf" srcId="{39ADB318-9139-40EF-AB3A-8EDED53B4769}" destId="{8EFF9DB3-2003-4ACE-99A3-4680302B61D6}" srcOrd="1" destOrd="1" presId="urn:microsoft.com/office/officeart/2005/8/layout/vProcess5"/>
-    <dgm:cxn modelId="{87D24041-5466-4FF5-A385-212837979087}" srcId="{D9DA5859-CB00-4CBB-BA5E-4A927F2CDB07}" destId="{DFC4D0BF-B873-4E6F-A8FE-399641DDB0FE}" srcOrd="0" destOrd="0" parTransId="{F71BB6E8-708B-4C45-8049-9894253E9D08}" sibTransId="{2D32223A-E8E5-4B5B-9EAF-34D4836E0AF9}"/>
+    <dgm:cxn modelId="{B4DE76BC-CDB8-4147-AE7D-7DC58351B6B7}" srcId="{A5F7606F-58DB-4AB8-8AED-89BD617DAD39}" destId="{C3B019E1-689A-47D3-88DB-D50522D770F8}" srcOrd="0" destOrd="0" parTransId="{98A33FB1-F234-4396-BE5B-96EC101C33B5}" sibTransId="{EF082A4E-CC73-41E4-9C4F-02DFD71E9F8D}"/>
     <dgm:cxn modelId="{105CC23B-314D-4248-90F4-D7BC02FBC066}" type="presOf" srcId="{A1D4B634-796F-448A-AA57-A7770DFF855B}" destId="{D5410968-A6D3-4A13-BFEC-27C0F8261542}" srcOrd="1" destOrd="3" presId="urn:microsoft.com/office/officeart/2005/8/layout/vProcess5"/>
-    <dgm:cxn modelId="{03FA8C4F-43A0-43CB-A341-168B83E6543E}" type="presOf" srcId="{51C06BE7-8CFE-453B-9A85-8998BF4F1CF4}" destId="{B322FBD5-6D1A-486D-820C-9C009BC68B15}" srcOrd="0" destOrd="0" presId="urn:microsoft.com/office/officeart/2005/8/layout/vProcess5"/>
-    <dgm:cxn modelId="{724DA804-7228-45B9-96CE-3B568BB081C3}" srcId="{A5F7606F-58DB-4AB8-8AED-89BD617DAD39}" destId="{BCACCFCE-83FF-45E9-AEB2-BB9110C4D162}" srcOrd="1" destOrd="0" parTransId="{90AE7778-4A77-402B-B508-04C4E0AB5CD9}" sibTransId="{01E11E7F-99C8-4D26-A00A-EEB00F941FD5}"/>
-    <dgm:cxn modelId="{720A3912-809A-4705-A7D8-E154B8C00E28}" type="presOf" srcId="{4EED21A2-502E-4D1B-B8B3-AC02E577C6A2}" destId="{3C730D8F-B303-45F1-99C6-9A6586F62833}" srcOrd="0" destOrd="1" presId="urn:microsoft.com/office/officeart/2005/8/layout/vProcess5"/>
-    <dgm:cxn modelId="{450DA5CC-FFC6-4DCC-81E8-99A25C95895D}" type="presOf" srcId="{5B9E0A3D-1AE4-4042-B187-71EF060DACB3}" destId="{D5410968-A6D3-4A13-BFEC-27C0F8261542}" srcOrd="1" destOrd="1" presId="urn:microsoft.com/office/officeart/2005/8/layout/vProcess5"/>
-    <dgm:cxn modelId="{DB5B3E89-25AF-4C49-BAC2-BCBA4DB8AB08}" srcId="{3D0C1C97-940E-4741-8706-2F1D4A32C405}" destId="{100E8CA8-D00C-41EB-AF40-B387E887AAB3}" srcOrd="1" destOrd="0" parTransId="{8EB8B6A7-2E12-43A5-9B1A-075A547ACE63}" sibTransId="{EC9FF754-1BC0-4993-A395-C874B56EE7D5}"/>
-    <dgm:cxn modelId="{412688F4-B2C0-4024-9870-CF4B9C3F6715}" type="presOf" srcId="{4EED21A2-502E-4D1B-B8B3-AC02E577C6A2}" destId="{0C22DAFA-333C-45F4-A3C6-4F54F8C214E6}" srcOrd="1" destOrd="1" presId="urn:microsoft.com/office/officeart/2005/8/layout/vProcess5"/>
-    <dgm:cxn modelId="{9AA9C9ED-8BC5-4F82-966D-706F2DFB914B}" type="presOf" srcId="{541611C6-0BE5-48F4-BFFF-0A093EC16607}" destId="{A294D2D0-1027-4F62-9D93-77D5CD7354F5}" srcOrd="0" destOrd="4" presId="urn:microsoft.com/office/officeart/2005/8/layout/vProcess5"/>
-    <dgm:cxn modelId="{C3BF7FEA-F9EA-4E28-92CC-94FAB86AB2B8}" srcId="{BCACCFCE-83FF-45E9-AEB2-BB9110C4D162}" destId="{3C405E56-3E8C-4CCC-BE29-454DADA9D9BD}" srcOrd="1" destOrd="0" parTransId="{96D1A9DD-D585-4CCA-962C-A3C7DE1A173F}" sibTransId="{DD41F989-6B81-40DE-8629-41385A9D2D98}"/>
-    <dgm:cxn modelId="{98DD6996-A40C-4A55-B219-24669A4BBB45}" type="presOf" srcId="{A5F7606F-58DB-4AB8-8AED-89BD617DAD39}" destId="{606272AD-4BAD-4BE1-B632-CAB001C92402}" srcOrd="0" destOrd="0" presId="urn:microsoft.com/office/officeart/2005/8/layout/vProcess5"/>
-    <dgm:cxn modelId="{D1EDD71B-FBBC-4216-89D2-E17E43BE96D9}" srcId="{3D0C1C97-940E-4741-8706-2F1D4A32C405}" destId="{7885D4FC-3F1A-46F3-923B-A4CFF635353B}" srcOrd="0" destOrd="0" parTransId="{B7FDAAC0-82DC-4920-B870-3C056B70D7EC}" sibTransId="{C98B4C69-5C21-406E-AFCD-47E8F5AAA4B8}"/>
-    <dgm:cxn modelId="{659B8BCE-799D-46FC-9827-04AFC5EC2F0B}" type="presOf" srcId="{7885D4FC-3F1A-46F3-923B-A4CFF635353B}" destId="{CD7846E7-8472-4996-9180-54FBF6C796BE}" srcOrd="0" destOrd="1" presId="urn:microsoft.com/office/officeart/2005/8/layout/vProcess5"/>
-    <dgm:cxn modelId="{B4DE76BC-CDB8-4147-AE7D-7DC58351B6B7}" srcId="{A5F7606F-58DB-4AB8-8AED-89BD617DAD39}" destId="{C3B019E1-689A-47D3-88DB-D50522D770F8}" srcOrd="0" destOrd="0" parTransId="{98A33FB1-F234-4396-BE5B-96EC101C33B5}" sibTransId="{EF082A4E-CC73-41E4-9C4F-02DFD71E9F8D}"/>
     <dgm:cxn modelId="{7D11164D-B6D5-46A8-B9B1-5F80BA7ED7C3}" type="presParOf" srcId="{606272AD-4BAD-4BE1-B632-CAB001C92402}" destId="{59DDC259-1F2B-481A-888B-2214C5AF2A00}" srcOrd="0" destOrd="0" presId="urn:microsoft.com/office/officeart/2005/8/layout/vProcess5"/>
     <dgm:cxn modelId="{BED1580B-685B-4AA8-99FE-E6E171B676EA}" type="presParOf" srcId="{606272AD-4BAD-4BE1-B632-CAB001C92402}" destId="{38453AE3-2223-44A4-B23C-B5CDDF3BCDA3}" srcOrd="1" destOrd="0" presId="urn:microsoft.com/office/officeart/2005/8/layout/vProcess5"/>
     <dgm:cxn modelId="{44391695-680D-4A2A-8C35-D9308C683CB5}" type="presParOf" srcId="{606272AD-4BAD-4BE1-B632-CAB001C92402}" destId="{3C730D8F-B303-45F1-99C6-9A6586F62833}" srcOrd="2" destOrd="0" presId="urn:microsoft.com/office/officeart/2005/8/layout/vProcess5"/>
@@ -8257,12 +10594,12 @@
         </a:fontRef>
       </dsp:style>
       <dsp:txBody>
-        <a:bodyPr spcFirstLastPara="0" vert="horz" wrap="square" lIns="49530" tIns="49530" rIns="49530" bIns="49530" numCol="1" spcCol="1270" anchor="ctr" anchorCtr="0">
+        <a:bodyPr spcFirstLastPara="0" vert="horz" wrap="square" lIns="53340" tIns="53340" rIns="53340" bIns="53340" numCol="1" spcCol="1270" anchor="ctr" anchorCtr="0">
           <a:noAutofit/>
         </a:bodyPr>
         <a:lstStyle/>
         <a:p>
-          <a:pPr marL="0" lvl="0" indent="0" algn="l" defTabSz="577850">
+          <a:pPr marL="0" lvl="0" indent="0" algn="l" defTabSz="622300">
             <a:lnSpc>
               <a:spcPct val="90000"/>
             </a:lnSpc>
@@ -8275,13 +10612,13 @@
             <a:buNone/>
           </a:pPr>
           <a:r>
-            <a:rPr lang="pl-PL" sz="1300" kern="1200"/>
+            <a:rPr lang="pl-PL" sz="1400" kern="1200"/>
             <a:t>Requirement analysis</a:t>
           </a:r>
-          <a:endParaRPr lang="en-US" sz="1300" kern="1200"/>
+          <a:endParaRPr lang="en-US" sz="1400" kern="1200"/>
         </a:p>
         <a:p>
-          <a:pPr marL="57150" lvl="1" indent="-57150" algn="l" defTabSz="444500">
+          <a:pPr marL="57150" lvl="1" indent="-57150" algn="l" defTabSz="488950">
             <a:lnSpc>
               <a:spcPct val="90000"/>
             </a:lnSpc>
@@ -8294,13 +10631,13 @@
             <a:buChar char="•"/>
           </a:pPr>
           <a:r>
-            <a:rPr lang="pl-PL" sz="1000" kern="1200"/>
+            <a:rPr lang="pl-PL" sz="1100" kern="1200"/>
             <a:t>Considering the general concept of project</a:t>
           </a:r>
-          <a:endParaRPr lang="en-US" sz="1000" kern="1200"/>
+          <a:endParaRPr lang="en-US" sz="1100" kern="1200"/>
         </a:p>
         <a:p>
-          <a:pPr marL="57150" lvl="1" indent="-57150" algn="l" defTabSz="444500">
+          <a:pPr marL="57150" lvl="1" indent="-57150" algn="l" defTabSz="488950">
             <a:lnSpc>
               <a:spcPct val="90000"/>
             </a:lnSpc>
@@ -8313,13 +10650,13 @@
             <a:buChar char="•"/>
           </a:pPr>
           <a:r>
-            <a:rPr lang="pl-PL" sz="1000" kern="1200"/>
+            <a:rPr lang="pl-PL" sz="1100" kern="1200"/>
             <a:t>Analyzing and translating business analysis</a:t>
           </a:r>
-          <a:endParaRPr lang="en-US" sz="1000" kern="1200"/>
+          <a:endParaRPr lang="en-US" sz="1100" kern="1200"/>
         </a:p>
         <a:p>
-          <a:pPr marL="57150" lvl="1" indent="-57150" algn="l" defTabSz="444500">
+          <a:pPr marL="57150" lvl="1" indent="-57150" algn="l" defTabSz="488950">
             <a:lnSpc>
               <a:spcPct val="90000"/>
             </a:lnSpc>
@@ -8332,10 +10669,29 @@
             <a:buChar char="•"/>
           </a:pPr>
           <a:r>
-            <a:rPr lang="pl-PL" sz="1000" kern="1200"/>
+            <a:rPr lang="pl-PL" sz="1100" kern="1200"/>
             <a:t>Deciding about technologies and toolset</a:t>
           </a:r>
-          <a:endParaRPr lang="en-US" sz="1000" kern="1200"/>
+          <a:endParaRPr lang="en-US" sz="1100" kern="1200"/>
+        </a:p>
+        <a:p>
+          <a:pPr marL="57150" lvl="1" indent="-57150" algn="l" defTabSz="488950">
+            <a:lnSpc>
+              <a:spcPct val="90000"/>
+            </a:lnSpc>
+            <a:spcBef>
+              <a:spcPct val="0"/>
+            </a:spcBef>
+            <a:spcAft>
+              <a:spcPct val="15000"/>
+            </a:spcAft>
+            <a:buChar char="•"/>
+          </a:pPr>
+          <a:r>
+            <a:rPr lang="pl-PL" sz="1100" kern="1200"/>
+            <a:t>GUI description</a:t>
+          </a:r>
+          <a:endParaRPr lang="en-US" sz="1100" kern="1200"/>
         </a:p>
       </dsp:txBody>
       <dsp:txXfrm>
@@ -8395,12 +10751,12 @@
         </a:fontRef>
       </dsp:style>
       <dsp:txBody>
-        <a:bodyPr spcFirstLastPara="0" vert="horz" wrap="square" lIns="49530" tIns="49530" rIns="49530" bIns="49530" numCol="1" spcCol="1270" anchor="ctr" anchorCtr="0">
+        <a:bodyPr spcFirstLastPara="0" vert="horz" wrap="square" lIns="53340" tIns="53340" rIns="53340" bIns="53340" numCol="1" spcCol="1270" anchor="ctr" anchorCtr="0">
           <a:noAutofit/>
         </a:bodyPr>
         <a:lstStyle/>
         <a:p>
-          <a:pPr marL="0" lvl="0" indent="0" algn="l" defTabSz="577850">
+          <a:pPr marL="0" lvl="0" indent="0" algn="l" defTabSz="622300">
             <a:lnSpc>
               <a:spcPct val="90000"/>
             </a:lnSpc>
@@ -8413,13 +10769,13 @@
             <a:buNone/>
           </a:pPr>
           <a:r>
-            <a:rPr lang="pl-PL" sz="1300" kern="1200"/>
+            <a:rPr lang="pl-PL" sz="1400" kern="1200"/>
             <a:t>Technical design</a:t>
           </a:r>
-          <a:endParaRPr lang="en-US" sz="1300" kern="1200"/>
+          <a:endParaRPr lang="en-US" sz="1400" kern="1200"/>
         </a:p>
         <a:p>
-          <a:pPr marL="57150" lvl="1" indent="-57150" algn="l" defTabSz="444500">
+          <a:pPr marL="57150" lvl="1" indent="-57150" algn="l" defTabSz="488950">
             <a:lnSpc>
               <a:spcPct val="90000"/>
             </a:lnSpc>
@@ -8432,13 +10788,13 @@
             <a:buChar char="•"/>
           </a:pPr>
           <a:r>
-            <a:rPr lang="pl-PL" sz="1000" kern="1200"/>
+            <a:rPr lang="pl-PL" sz="1100" kern="1200"/>
             <a:t>Concretization of technologies, libraries and tools</a:t>
           </a:r>
-          <a:endParaRPr lang="en-US" sz="1000" kern="1200"/>
+          <a:endParaRPr lang="en-US" sz="1100" kern="1200"/>
         </a:p>
         <a:p>
-          <a:pPr marL="57150" lvl="1" indent="-57150" algn="l" defTabSz="444500">
+          <a:pPr marL="57150" lvl="1" indent="-57150" algn="l" defTabSz="488950">
             <a:lnSpc>
               <a:spcPct val="90000"/>
             </a:lnSpc>
@@ -8451,13 +10807,13 @@
             <a:buChar char="•"/>
           </a:pPr>
           <a:r>
-            <a:rPr lang="pl-PL" sz="1000" kern="1200"/>
+            <a:rPr lang="pl-PL" sz="1100" kern="1200"/>
             <a:t>UML diagrams: activity, classes</a:t>
           </a:r>
-          <a:endParaRPr lang="en-US" sz="1000" kern="1200"/>
+          <a:endParaRPr lang="en-US" sz="1100" kern="1200"/>
         </a:p>
         <a:p>
-          <a:pPr marL="57150" lvl="1" indent="-57150" algn="l" defTabSz="444500">
+          <a:pPr marL="57150" lvl="1" indent="-57150" algn="l" defTabSz="488950">
             <a:lnSpc>
               <a:spcPct val="90000"/>
             </a:lnSpc>
@@ -8470,29 +10826,10 @@
             <a:buChar char="•"/>
           </a:pPr>
           <a:r>
-            <a:rPr lang="pl-PL" sz="1000" kern="1200"/>
-            <a:t>GUI prototype</a:t>
-          </a:r>
-          <a:endParaRPr lang="en-US" sz="1000" kern="1200"/>
-        </a:p>
-        <a:p>
-          <a:pPr marL="57150" lvl="1" indent="-57150" algn="l" defTabSz="444500">
-            <a:lnSpc>
-              <a:spcPct val="90000"/>
-            </a:lnSpc>
-            <a:spcBef>
-              <a:spcPct val="0"/>
-            </a:spcBef>
-            <a:spcAft>
-              <a:spcPct val="15000"/>
-            </a:spcAft>
-            <a:buChar char="•"/>
-          </a:pPr>
-          <a:r>
-            <a:rPr lang="pl-PL" sz="1000" kern="1200"/>
+            <a:rPr lang="pl-PL" sz="1100" kern="1200"/>
             <a:t>General project solution draft</a:t>
           </a:r>
-          <a:endParaRPr lang="en-US" sz="1000" kern="1200"/>
+          <a:endParaRPr lang="en-US" sz="1100" kern="1200"/>
         </a:p>
       </dsp:txBody>
       <dsp:txXfrm>
@@ -8552,12 +10889,12 @@
         </a:fontRef>
       </dsp:style>
       <dsp:txBody>
-        <a:bodyPr spcFirstLastPara="0" vert="horz" wrap="square" lIns="49530" tIns="49530" rIns="49530" bIns="49530" numCol="1" spcCol="1270" anchor="ctr" anchorCtr="0">
+        <a:bodyPr spcFirstLastPara="0" vert="horz" wrap="square" lIns="53340" tIns="53340" rIns="53340" bIns="53340" numCol="1" spcCol="1270" anchor="ctr" anchorCtr="0">
           <a:noAutofit/>
         </a:bodyPr>
         <a:lstStyle/>
         <a:p>
-          <a:pPr marL="0" lvl="0" indent="0" algn="l" defTabSz="577850">
+          <a:pPr marL="0" lvl="0" indent="0" algn="l" defTabSz="622300">
             <a:lnSpc>
               <a:spcPct val="90000"/>
             </a:lnSpc>
@@ -8570,13 +10907,13 @@
             <a:buNone/>
           </a:pPr>
           <a:r>
-            <a:rPr lang="pl-PL" sz="1300" kern="1200"/>
+            <a:rPr lang="pl-PL" sz="1400" kern="1200"/>
             <a:t>Implementation</a:t>
           </a:r>
-          <a:endParaRPr lang="en-US" sz="1300" kern="1200"/>
+          <a:endParaRPr lang="en-US" sz="1400" kern="1200"/>
         </a:p>
         <a:p>
-          <a:pPr marL="57150" lvl="1" indent="-57150" algn="l" defTabSz="444500">
+          <a:pPr marL="57150" lvl="1" indent="-57150" algn="l" defTabSz="488950">
             <a:lnSpc>
               <a:spcPct val="90000"/>
             </a:lnSpc>
@@ -8589,13 +10926,13 @@
             <a:buChar char="•"/>
           </a:pPr>
           <a:r>
-            <a:rPr lang="pl-PL" sz="1000" kern="1200"/>
+            <a:rPr lang="pl-PL" sz="1100" kern="1200"/>
             <a:t>GUI features</a:t>
           </a:r>
-          <a:endParaRPr lang="en-US" sz="1000" kern="1200"/>
+          <a:endParaRPr lang="en-US" sz="1100" kern="1200"/>
         </a:p>
         <a:p>
-          <a:pPr marL="57150" lvl="1" indent="-57150" algn="l" defTabSz="444500">
+          <a:pPr marL="57150" lvl="1" indent="-57150" algn="l" defTabSz="488950">
             <a:lnSpc>
               <a:spcPct val="90000"/>
             </a:lnSpc>
@@ -8608,13 +10945,13 @@
             <a:buChar char="•"/>
           </a:pPr>
           <a:r>
-            <a:rPr lang="pl-PL" sz="1000" kern="1200"/>
+            <a:rPr lang="pl-PL" sz="1100" kern="1200"/>
             <a:t>Algorithm features</a:t>
           </a:r>
-          <a:endParaRPr lang="en-US" sz="1000" kern="1200"/>
+          <a:endParaRPr lang="en-US" sz="1100" kern="1200"/>
         </a:p>
         <a:p>
-          <a:pPr marL="57150" lvl="1" indent="-57150" algn="l" defTabSz="444500">
+          <a:pPr marL="57150" lvl="1" indent="-57150" algn="l" defTabSz="488950">
             <a:lnSpc>
               <a:spcPct val="90000"/>
             </a:lnSpc>
@@ -8627,13 +10964,13 @@
             <a:buChar char="•"/>
           </a:pPr>
           <a:r>
-            <a:rPr lang="pl-PL" sz="1000" kern="1200"/>
+            <a:rPr lang="pl-PL" sz="1100" kern="1200"/>
             <a:t>Integration features</a:t>
           </a:r>
-          <a:endParaRPr lang="en-US" sz="1000" kern="1200"/>
+          <a:endParaRPr lang="en-US" sz="1100" kern="1200"/>
         </a:p>
         <a:p>
-          <a:pPr marL="57150" lvl="1" indent="-57150" algn="l" defTabSz="444500">
+          <a:pPr marL="57150" lvl="1" indent="-57150" algn="l" defTabSz="488950">
             <a:lnSpc>
               <a:spcPct val="90000"/>
             </a:lnSpc>
@@ -8646,10 +10983,10 @@
             <a:buChar char="•"/>
           </a:pPr>
           <a:r>
-            <a:rPr lang="pl-PL" sz="1000" kern="1200"/>
+            <a:rPr lang="pl-PL" sz="1100" kern="1200"/>
             <a:t>Additional functionalities</a:t>
           </a:r>
-          <a:endParaRPr lang="en-US" sz="1000" kern="1200"/>
+          <a:endParaRPr lang="en-US" sz="1100" kern="1200"/>
         </a:p>
       </dsp:txBody>
       <dsp:txXfrm>
@@ -8709,12 +11046,12 @@
         </a:fontRef>
       </dsp:style>
       <dsp:txBody>
-        <a:bodyPr spcFirstLastPara="0" vert="horz" wrap="square" lIns="49530" tIns="49530" rIns="49530" bIns="49530" numCol="1" spcCol="1270" anchor="ctr" anchorCtr="0">
+        <a:bodyPr spcFirstLastPara="0" vert="horz" wrap="square" lIns="53340" tIns="53340" rIns="53340" bIns="53340" numCol="1" spcCol="1270" anchor="ctr" anchorCtr="0">
           <a:noAutofit/>
         </a:bodyPr>
         <a:lstStyle/>
         <a:p>
-          <a:pPr marL="0" lvl="0" indent="0" algn="l" defTabSz="577850">
+          <a:pPr marL="0" lvl="0" indent="0" algn="l" defTabSz="622300">
             <a:lnSpc>
               <a:spcPct val="90000"/>
             </a:lnSpc>
@@ -8727,13 +11064,13 @@
             <a:buNone/>
           </a:pPr>
           <a:r>
-            <a:rPr lang="pl-PL" sz="1300" kern="1200"/>
+            <a:rPr lang="pl-PL" sz="1400" kern="1200"/>
             <a:t>Testing</a:t>
           </a:r>
-          <a:endParaRPr lang="en-US" sz="1300" kern="1200"/>
+          <a:endParaRPr lang="en-US" sz="1400" kern="1200"/>
         </a:p>
         <a:p>
-          <a:pPr marL="57150" lvl="1" indent="-57150" algn="l" defTabSz="444500">
+          <a:pPr marL="57150" lvl="1" indent="-57150" algn="l" defTabSz="488950">
             <a:lnSpc>
               <a:spcPct val="90000"/>
             </a:lnSpc>
@@ -8746,13 +11083,13 @@
             <a:buChar char="•"/>
           </a:pPr>
           <a:r>
-            <a:rPr lang="pl-PL" sz="1000" kern="1200"/>
+            <a:rPr lang="pl-PL" sz="1100" kern="1200"/>
             <a:t>Unit tests</a:t>
           </a:r>
-          <a:endParaRPr lang="en-US" sz="1000" kern="1200"/>
+          <a:endParaRPr lang="en-US" sz="1100" kern="1200"/>
         </a:p>
         <a:p>
-          <a:pPr marL="57150" lvl="1" indent="-57150" algn="l" defTabSz="444500">
+          <a:pPr marL="57150" lvl="1" indent="-57150" algn="l" defTabSz="488950">
             <a:lnSpc>
               <a:spcPct val="90000"/>
             </a:lnSpc>
@@ -8765,10 +11102,10 @@
             <a:buChar char="•"/>
           </a:pPr>
           <a:r>
-            <a:rPr lang="pl-PL" sz="1000" kern="1200"/>
+            <a:rPr lang="pl-PL" sz="1100" kern="1200"/>
             <a:t>Integration tests</a:t>
           </a:r>
-          <a:endParaRPr lang="en-US" sz="1000" kern="1200"/>
+          <a:endParaRPr lang="en-US" sz="1100" kern="1200"/>
         </a:p>
       </dsp:txBody>
       <dsp:txXfrm>
@@ -8828,12 +11165,12 @@
         </a:fontRef>
       </dsp:style>
       <dsp:txBody>
-        <a:bodyPr spcFirstLastPara="0" vert="horz" wrap="square" lIns="49530" tIns="49530" rIns="49530" bIns="49530" numCol="1" spcCol="1270" anchor="ctr" anchorCtr="0">
+        <a:bodyPr spcFirstLastPara="0" vert="horz" wrap="square" lIns="53340" tIns="53340" rIns="53340" bIns="53340" numCol="1" spcCol="1270" anchor="ctr" anchorCtr="0">
           <a:noAutofit/>
         </a:bodyPr>
         <a:lstStyle/>
         <a:p>
-          <a:pPr marL="0" lvl="0" indent="0" algn="l" defTabSz="577850">
+          <a:pPr marL="0" lvl="0" indent="0" algn="l" defTabSz="622300">
             <a:lnSpc>
               <a:spcPct val="90000"/>
             </a:lnSpc>
@@ -8846,13 +11183,13 @@
             <a:buNone/>
           </a:pPr>
           <a:r>
-            <a:rPr lang="pl-PL" sz="1300" kern="1200"/>
+            <a:rPr lang="pl-PL" sz="1400" kern="1200"/>
             <a:t>Project delivery</a:t>
           </a:r>
-          <a:endParaRPr lang="en-US" sz="1300" kern="1200"/>
+          <a:endParaRPr lang="en-US" sz="1400" kern="1200"/>
         </a:p>
         <a:p>
-          <a:pPr marL="57150" lvl="1" indent="-57150" algn="l" defTabSz="444500">
+          <a:pPr marL="57150" lvl="1" indent="-57150" algn="l" defTabSz="488950">
             <a:lnSpc>
               <a:spcPct val="90000"/>
             </a:lnSpc>
@@ -8865,13 +11202,13 @@
             <a:buChar char="•"/>
           </a:pPr>
           <a:r>
-            <a:rPr lang="pl-PL" sz="1000" kern="1200"/>
+            <a:rPr lang="pl-PL" sz="1100" kern="1200"/>
             <a:t>Executable build</a:t>
           </a:r>
-          <a:endParaRPr lang="en-US" sz="1000" kern="1200"/>
+          <a:endParaRPr lang="en-US" sz="1100" kern="1200"/>
         </a:p>
         <a:p>
-          <a:pPr marL="57150" lvl="1" indent="-57150" algn="l" defTabSz="444500">
+          <a:pPr marL="57150" lvl="1" indent="-57150" algn="l" defTabSz="488950">
             <a:lnSpc>
               <a:spcPct val="90000"/>
             </a:lnSpc>
@@ -8884,10 +11221,10 @@
             <a:buChar char="•"/>
           </a:pPr>
           <a:r>
-            <a:rPr lang="pl-PL" sz="1000" kern="1200"/>
+            <a:rPr lang="pl-PL" sz="1100" kern="1200"/>
             <a:t>Awaiting approval</a:t>
           </a:r>
-          <a:endParaRPr lang="en-US" sz="1000" kern="1200"/>
+          <a:endParaRPr lang="en-US" sz="1100" kern="1200"/>
         </a:p>
       </dsp:txBody>
       <dsp:txXfrm>
@@ -11667,10 +14004,10 @@
 <w:fonts xmlns:mc="http://schemas.openxmlformats.org/markup-compatibility/2006" xmlns:r="http://schemas.openxmlformats.org/officeDocument/2006/relationships" xmlns:w="http://schemas.openxmlformats.org/wordprocessingml/2006/main" xmlns:w14="http://schemas.microsoft.com/office/word/2010/wordml" xmlns:w15="http://schemas.microsoft.com/office/word/2012/wordml" xmlns:w16se="http://schemas.microsoft.com/office/word/2015/wordml/symex" mc:Ignorable="w14 w15 w16se">
   <w:font w:name="Times New Roman">
     <w:panose1 w:val="02020603050405020304"/>
-    <w:charset w:val="EE"/>
+    <w:charset w:val="00"/>
     <w:family w:val="roman"/>
     <w:pitch w:val="variable"/>
-    <w:sig w:usb0="E0002AFF" w:usb1="C0007843" w:usb2="00000009" w:usb3="00000000" w:csb0="000001FF" w:csb1="00000000"/>
+    <w:sig w:usb0="E0002EFF" w:usb1="C0007843" w:usb2="00000009" w:usb3="00000000" w:csb0="000001FF" w:csb1="00000000"/>
   </w:font>
   <w:font w:name="Wingdings">
     <w:panose1 w:val="05000000000000000000"/>
@@ -11688,17 +14025,17 @@
   </w:font>
   <w:font w:name="Courier New">
     <w:panose1 w:val="02070309020205020404"/>
-    <w:charset w:val="EE"/>
+    <w:charset w:val="00"/>
     <w:family w:val="modern"/>
     <w:pitch w:val="fixed"/>
     <w:sig w:usb0="E0002EFF" w:usb1="C0007843" w:usb2="00000009" w:usb3="00000000" w:csb0="000001FF" w:csb1="00000000"/>
   </w:font>
   <w:font w:name="Cambria">
     <w:panose1 w:val="02040503050406030204"/>
-    <w:charset w:val="EE"/>
+    <w:charset w:val="00"/>
     <w:family w:val="roman"/>
     <w:pitch w:val="variable"/>
-    <w:sig w:usb0="A00002EF" w:usb1="4000004B" w:usb2="00000000" w:usb3="00000000" w:csb0="0000019F" w:csb1="00000000"/>
+    <w:sig w:usb0="E00002FF" w:usb1="400004FF" w:usb2="00000000" w:usb3="00000000" w:csb0="0000019F" w:csb1="00000000"/>
   </w:font>
   <w:font w:name="ＭＳ Ｐ明朝">
     <w:altName w:val="MS Gothic"/>
@@ -11709,7 +14046,7 @@
   </w:font>
   <w:font w:name="Calibri">
     <w:panose1 w:val="020F0502020204030204"/>
-    <w:charset w:val="EE"/>
+    <w:charset w:val="00"/>
     <w:family w:val="swiss"/>
     <w:pitch w:val="variable"/>
     <w:sig w:usb0="E00002FF" w:usb1="4000ACFF" w:usb2="00000001" w:usb3="00000000" w:csb0="0000019F" w:csb1="00000000"/>
@@ -11724,7 +14061,7 @@
   </w:font>
   <w:font w:name="Tahoma">
     <w:panose1 w:val="020B0604030504040204"/>
-    <w:charset w:val="EE"/>
+    <w:charset w:val="00"/>
     <w:family w:val="swiss"/>
     <w:pitch w:val="variable"/>
     <w:sig w:usb0="E1002EFF" w:usb1="C000605B" w:usb2="00000029" w:usb3="00000000" w:csb0="000101FF" w:csb1="00000000"/>
@@ -11739,7 +14076,7 @@
   </w:font>
   <w:font w:name="Calibri Light">
     <w:panose1 w:val="020F0302020204030204"/>
-    <w:charset w:val="EE"/>
+    <w:charset w:val="00"/>
     <w:family w:val="swiss"/>
     <w:pitch w:val="variable"/>
     <w:sig w:usb0="A00002EF" w:usb1="4000207B" w:usb2="00000000" w:usb3="00000000" w:csb0="0000019F" w:csb1="00000000"/>
@@ -11825,6 +14162,7 @@
   </w:compat>
   <w:rsids>
     <w:rsidRoot w:val="00EC17B7"/>
+    <w:rsid w:val="0024137F"/>
     <w:rsid w:val="002D6716"/>
     <w:rsid w:val="00326FC8"/>
     <w:rsid w:val="007B048D"/>
@@ -11834,6 +14172,7 @@
     <w:rsid w:val="00CE772A"/>
     <w:rsid w:val="00DB1845"/>
     <w:rsid w:val="00EC17B7"/>
+    <w:rsid w:val="00F043E1"/>
   </w:rsids>
   <m:mathPr>
     <m:mathFont m:val="Cambria Math"/>
@@ -11851,8 +14190,8 @@
   <w:themeFontLang w:val="en-US" w:eastAsia="ja-JP"/>
   <w:clrSchemeMapping w:bg1="light1" w:t1="dark1" w:bg2="light2" w:t2="dark2" w:accent1="accent1" w:accent2="accent2" w:accent3="accent3" w:accent4="accent4" w:accent5="accent5" w:accent6="accent6" w:hyperlink="hyperlink" w:followedHyperlink="followedHyperlink"/>
   <w:doNotAutoCompressPictures/>
-  <w:decimalSymbol w:val=","/>
-  <w:listSeparator w:val=";"/>
+  <w:decimalSymbol w:val="."/>
+  <w:listSeparator w:val=","/>
   <w14:defaultImageDpi w14:val="300"/>
 </w:settings>
 </file>
@@ -12809,7 +15148,7 @@
 </file>
 
 <file path=customXml/itemProps1.xml><?xml version="1.0" encoding="utf-8"?>
-<ds:datastoreItem xmlns:ds="http://schemas.openxmlformats.org/officeDocument/2006/customXml" ds:itemID="{9A69D228-563D-4F19-B7C9-C164CB9AB64F}">
+<ds:datastoreItem xmlns:ds="http://schemas.openxmlformats.org/officeDocument/2006/customXml" ds:itemID="{0DBA9DEC-2EDD-4FDE-854B-F81D7C5D86F4}">
   <ds:schemaRefs>
     <ds:schemaRef ds:uri="http://schemas.openxmlformats.org/officeDocument/2006/bibliography"/>
   </ds:schemaRefs>

</xml_diff>

<commit_message>
Final for today technical
</commit_message>
<xml_diff>
--- a/docs/Technical Analysis.docx
+++ b/docs/Technical Analysis.docx
@@ -2972,6 +2972,7 @@
       <w:r>
         <w:rPr>
           <w:noProof/>
+          <w:lang w:val="pl-PL" w:eastAsia="pl-PL"/>
         </w:rPr>
         <w:drawing>
           <wp:inline distT="0" distB="0" distL="0" distR="0" wp14:anchorId="3D1BC07A" wp14:editId="66B2B850">
@@ -3042,9 +3043,10 @@
       <w:r>
         <w:rPr>
           <w:noProof/>
+          <w:lang w:val="pl-PL" w:eastAsia="pl-PL"/>
         </w:rPr>
         <w:drawing>
-          <wp:anchor distT="0" distB="0" distL="114300" distR="114300" simplePos="0" relativeHeight="251658240" behindDoc="0" locked="0" layoutInCell="1" allowOverlap="1" wp14:anchorId="7568DFCD" wp14:editId="33BFC70E">
+          <wp:anchor distT="0" distB="0" distL="114300" distR="114300" simplePos="0" relativeHeight="251658240" behindDoc="0" locked="0" layoutInCell="1" allowOverlap="1" wp14:anchorId="7568DFCD" wp14:editId="28F84D20">
             <wp:simplePos x="0" y="0"/>
             <wp:positionH relativeFrom="margin">
               <wp:align>center</wp:align>
@@ -3122,6 +3124,7 @@
       <w:r>
         <w:rPr>
           <w:noProof/>
+          <w:lang w:val="pl-PL" w:eastAsia="pl-PL"/>
         </w:rPr>
         <w:drawing>
           <wp:anchor distT="0" distB="0" distL="114300" distR="114300" simplePos="0" relativeHeight="251659264" behindDoc="0" locked="0" layoutInCell="1" allowOverlap="1" wp14:anchorId="36A6F85B" wp14:editId="4F267827">
@@ -3260,6 +3263,7 @@
       <w:r>
         <w:rPr>
           <w:noProof/>
+          <w:lang w:val="pl-PL" w:eastAsia="pl-PL"/>
         </w:rPr>
         <w:drawing>
           <wp:anchor distT="0" distB="0" distL="114300" distR="114300" simplePos="0" relativeHeight="251660288" behindDoc="0" locked="0" layoutInCell="1" allowOverlap="1" wp14:anchorId="1D87AA3C" wp14:editId="1AB9A3EC">
@@ -4285,7 +4289,7 @@
         </w:numPr>
       </w:pPr>
       <w:r>
-        <w:t>Working</w:t>
+        <w:t>Stopped</w:t>
       </w:r>
     </w:p>
     <w:p>
@@ -4297,7 +4301,7 @@
         </w:numPr>
       </w:pPr>
       <w:r>
-        <w:t>Oscillating</w:t>
+        <w:t>Working</w:t>
       </w:r>
     </w:p>
     <w:p>
@@ -4309,21 +4313,20 @@
         </w:numPr>
       </w:pPr>
       <w:r>
-        <w:t>Stopped</w:t>
-      </w:r>
-      <w:bookmarkStart w:id="12" w:name="_GoBack"/>
-      <w:bookmarkEnd w:id="12"/>
+        <w:t>Oscillating</w:t>
+      </w:r>
     </w:p>
+    <w:p/>
     <w:p>
       <w:pPr>
         <w:pStyle w:val="Heading3"/>
       </w:pPr>
-      <w:bookmarkStart w:id="13" w:name="_Toc447802448"/>
+      <w:bookmarkStart w:id="12" w:name="_Toc447802448"/>
       <w:r>
         <w:lastRenderedPageBreak/>
         <w:t>Other program elements and structure description</w:t>
       </w:r>
-      <w:bookmarkEnd w:id="13"/>
+      <w:bookmarkEnd w:id="12"/>
     </w:p>
     <w:p>
       <w:pPr>
@@ -4468,10 +4471,11 @@
       <w:pPr>
         <w:pStyle w:val="Heading3"/>
       </w:pPr>
-      <w:bookmarkStart w:id="14" w:name="_Toc447802449"/>
+      <w:bookmarkStart w:id="13" w:name="_Toc447802449"/>
       <w:r>
         <w:rPr>
           <w:noProof/>
+          <w:lang w:val="pl-PL" w:eastAsia="pl-PL"/>
         </w:rPr>
         <w:lastRenderedPageBreak/>
         <w:drawing>
@@ -4524,46 +4528,45 @@
       <w:r>
         <w:t xml:space="preserve"> diagram</w:t>
       </w:r>
-      <w:bookmarkEnd w:id="14"/>
+      <w:bookmarkEnd w:id="13"/>
     </w:p>
     <w:p/>
     <w:p>
       <w:pPr>
         <w:pStyle w:val="Heading3"/>
       </w:pPr>
-      <w:bookmarkStart w:id="15" w:name="_Toc447802450"/>
+      <w:bookmarkStart w:id="14" w:name="_Toc447802450"/>
       <w:r>
         <w:lastRenderedPageBreak/>
-        <w:t>Class diagram</w:t>
-      </w:r>
-      <w:bookmarkEnd w:id="15"/>
+        <w:t>Use Case diagram</w:t>
+      </w:r>
+    </w:p>
+    <w:p/>
+    <w:p>
+      <w:pPr>
+        <w:pStyle w:val="Heading3"/>
+      </w:pPr>
     </w:p>
     <w:p>
+      <w:pPr>
+        <w:pStyle w:val="Heading3"/>
+      </w:pPr>
+      <w:r>
+        <w:t>Class diagram</w:t>
+      </w:r>
+      <w:bookmarkEnd w:id="14"/>
+    </w:p>
+    <w:p>
       <w:r>
         <w:rPr>
           <w:noProof/>
+          <w:lang w:val="pl-PL" w:eastAsia="pl-PL"/>
         </w:rPr>
         <w:drawing>
-          <wp:anchor distT="0" distB="0" distL="114300" distR="114300" simplePos="0" relativeHeight="251661312" behindDoc="1" locked="0" layoutInCell="1" allowOverlap="1" wp14:anchorId="559532BC" wp14:editId="357B7E81">
-            <wp:simplePos x="0" y="0"/>
-            <wp:positionH relativeFrom="margin">
-              <wp:align>right</wp:align>
-            </wp:positionH>
-            <wp:positionV relativeFrom="paragraph">
-              <wp:posOffset>647065</wp:posOffset>
-            </wp:positionV>
-            <wp:extent cx="5943600" cy="4389120"/>
-            <wp:effectExtent l="0" t="0" r="0" b="0"/>
-            <wp:wrapTight wrapText="bothSides">
-              <wp:wrapPolygon edited="0">
-                <wp:start x="0" y="0"/>
-                <wp:lineTo x="0" y="21469"/>
-                <wp:lineTo x="21531" y="21469"/>
-                <wp:lineTo x="21531" y="0"/>
-                <wp:lineTo x="0" y="0"/>
-              </wp:wrapPolygon>
-            </wp:wrapTight>
-            <wp:docPr id="4" name="Picture 4"/>
+          <wp:inline distT="0" distB="0" distL="0" distR="0" wp14:anchorId="4212B4C6" wp14:editId="7AFF90A6">
+            <wp:extent cx="5943600" cy="3707765"/>
+            <wp:effectExtent l="0" t="0" r="0" b="6985"/>
+            <wp:docPr id="7" name="Picture 7"/>
             <wp:cNvGraphicFramePr>
               <a:graphicFrameLocks xmlns:a="http://schemas.openxmlformats.org/drawingml/2006/main" noChangeAspect="1"/>
             </wp:cNvGraphicFramePr>
@@ -4571,7 +4574,7 @@
               <a:graphicData uri="http://schemas.openxmlformats.org/drawingml/2006/picture">
                 <pic:pic xmlns:pic="http://schemas.openxmlformats.org/drawingml/2006/picture">
                   <pic:nvPicPr>
-                    <pic:cNvPr id="4" name="5afdf2812956d034f3d14e7b2d07d8d0.png"/>
+                    <pic:cNvPr id="7" name="775aa934914b4837b6960b8596553c4a.png"/>
                     <pic:cNvPicPr/>
                   </pic:nvPicPr>
                   <pic:blipFill>
@@ -4583,7 +4586,7 @@
                   <pic:spPr>
                     <a:xfrm>
                       <a:off x="0" y="0"/>
-                      <a:ext cx="5943600" cy="4389120"/>
+                      <a:ext cx="5943600" cy="3707765"/>
                     </a:xfrm>
                     <a:prstGeom prst="rect">
                       <a:avLst/>
@@ -4592,12 +4595,11 @@
                 </pic:pic>
               </a:graphicData>
             </a:graphic>
-            <wp14:sizeRelH relativeFrom="margin">
-              <wp14:pctWidth>0</wp14:pctWidth>
-            </wp14:sizeRelH>
-          </wp:anchor>
+          </wp:inline>
         </w:drawing>
       </w:r>
+      <w:bookmarkStart w:id="15" w:name="_GoBack"/>
+      <w:bookmarkEnd w:id="15"/>
       <w:r>
         <w:tab/>
         <w:t>It describes general idea behind whole project and classes allocation, as it is prone to further changes and revisions</w:t>
@@ -4606,7 +4608,7 @@
         <w:t xml:space="preserve"> during implementation (not crucial)</w:t>
       </w:r>
       <w:r>
-        <w:t>:</w:t>
+        <w:t>.</w:t>
       </w:r>
     </w:p>
     <w:p>
@@ -4776,6 +4778,56 @@
           <w:ilvl w:val="0"/>
           <w:numId w:val="17"/>
         </w:numPr>
+        <w:rPr>
+          <w:b/>
+        </w:rPr>
+      </w:pPr>
+      <w:r>
+        <w:rPr>
+          <w:b/>
+        </w:rPr>
+        <w:t>For Grid snapshots:</w:t>
+      </w:r>
+    </w:p>
+    <w:p>
+      <w:pPr>
+        <w:pStyle w:val="ListParagraph"/>
+        <w:numPr>
+          <w:ilvl w:val="0"/>
+          <w:numId w:val="17"/>
+        </w:numPr>
+        <w:rPr>
+          <w:b/>
+        </w:rPr>
+      </w:pPr>
+      <w:r>
+        <w:rPr>
+          <w:b/>
+        </w:rPr>
+        <w:t xml:space="preserve">For </w:t>
+      </w:r>
+      <w:proofErr w:type="spellStart"/>
+      <w:r>
+        <w:rPr>
+          <w:b/>
+        </w:rPr>
+        <w:t>init</w:t>
+      </w:r>
+      <w:proofErr w:type="spellEnd"/>
+      <w:r>
+        <w:rPr>
+          <w:b/>
+        </w:rPr>
+        <w:t xml:space="preserve"> and final States of Rules:</w:t>
+      </w:r>
+    </w:p>
+    <w:p>
+      <w:pPr>
+        <w:pStyle w:val="ListParagraph"/>
+        <w:numPr>
+          <w:ilvl w:val="0"/>
+          <w:numId w:val="17"/>
+        </w:numPr>
       </w:pPr>
       <w:r>
         <w:rPr>
@@ -4877,19 +4929,13 @@
         <w:t>For Neighborhood:</w:t>
       </w:r>
       <w:r>
-        <w:t xml:space="preserve"> </w:t>
-      </w:r>
-      <w:r>
-        <w:t xml:space="preserve">List of Lists of type Cell (two dimensional iterative data structure holding all cells for current </w:t>
+        <w:t xml:space="preserve"> List of Lists of type Cell (two dimensional iterative data structure holding all cells for current </w:t>
       </w:r>
       <w:r>
         <w:t>neighborhood</w:t>
       </w:r>
       <w:r>
-        <w:t>).</w:t>
-      </w:r>
-      <w:r>
-        <w:t xml:space="preserve"> Maximal</w:t>
+        <w:t>). Maximal</w:t>
       </w:r>
       <w:r>
         <w:t xml:space="preserve"> and only</w:t>
@@ -5300,7 +5346,7 @@
             <w:rPr>
               <w:noProof/>
             </w:rPr>
-            <w:t>9</w:t>
+            <w:t>13</w:t>
           </w:r>
           <w:r>
             <w:fldChar w:fldCharType="end"/>
@@ -9939,7 +9985,7 @@
           <a:pPr algn="l"/>
           <a:r>
             <a:rPr lang="pl-PL"/>
-            <a:t>UML diagrams: activity, classes</a:t>
+            <a:t>UML diagrams: activity, classes, algorithm</a:t>
           </a:r>
           <a:endParaRPr lang="en-US"/>
         </a:p>
@@ -10808,7 +10854,7 @@
           </a:pPr>
           <a:r>
             <a:rPr lang="pl-PL" sz="1100" kern="1200"/>
-            <a:t>UML diagrams: activity, classes</a:t>
+            <a:t>UML diagrams: activity, classes, algorithm</a:t>
           </a:r>
           <a:endParaRPr lang="en-US" sz="1100" kern="1200"/>
         </a:p>
@@ -14004,7 +14050,7 @@
 <w:fonts xmlns:mc="http://schemas.openxmlformats.org/markup-compatibility/2006" xmlns:r="http://schemas.openxmlformats.org/officeDocument/2006/relationships" xmlns:w="http://schemas.openxmlformats.org/wordprocessingml/2006/main" xmlns:w14="http://schemas.microsoft.com/office/word/2010/wordml" xmlns:w15="http://schemas.microsoft.com/office/word/2012/wordml" xmlns:w16se="http://schemas.microsoft.com/office/word/2015/wordml/symex" mc:Ignorable="w14 w15 w16se">
   <w:font w:name="Times New Roman">
     <w:panose1 w:val="02020603050405020304"/>
-    <w:charset w:val="00"/>
+    <w:charset w:val="EE"/>
     <w:family w:val="roman"/>
     <w:pitch w:val="variable"/>
     <w:sig w:usb0="E0002EFF" w:usb1="C0007843" w:usb2="00000009" w:usb3="00000000" w:csb0="000001FF" w:csb1="00000000"/>
@@ -14025,14 +14071,14 @@
   </w:font>
   <w:font w:name="Courier New">
     <w:panose1 w:val="02070309020205020404"/>
-    <w:charset w:val="00"/>
+    <w:charset w:val="EE"/>
     <w:family w:val="modern"/>
     <w:pitch w:val="fixed"/>
     <w:sig w:usb0="E0002EFF" w:usb1="C0007843" w:usb2="00000009" w:usb3="00000000" w:csb0="000001FF" w:csb1="00000000"/>
   </w:font>
   <w:font w:name="Cambria">
     <w:panose1 w:val="02040503050406030204"/>
-    <w:charset w:val="00"/>
+    <w:charset w:val="EE"/>
     <w:family w:val="roman"/>
     <w:pitch w:val="variable"/>
     <w:sig w:usb0="E00002FF" w:usb1="400004FF" w:usb2="00000000" w:usb3="00000000" w:csb0="0000019F" w:csb1="00000000"/>
@@ -14046,7 +14092,7 @@
   </w:font>
   <w:font w:name="Calibri">
     <w:panose1 w:val="020F0502020204030204"/>
-    <w:charset w:val="00"/>
+    <w:charset w:val="EE"/>
     <w:family w:val="swiss"/>
     <w:pitch w:val="variable"/>
     <w:sig w:usb0="E00002FF" w:usb1="4000ACFF" w:usb2="00000001" w:usb3="00000000" w:csb0="0000019F" w:csb1="00000000"/>
@@ -14076,7 +14122,7 @@
   </w:font>
   <w:font w:name="Calibri Light">
     <w:panose1 w:val="020F0302020204030204"/>
-    <w:charset w:val="00"/>
+    <w:charset w:val="EE"/>
     <w:family w:val="swiss"/>
     <w:pitch w:val="variable"/>
     <w:sig w:usb0="A00002EF" w:usb1="4000207B" w:usb2="00000000" w:usb3="00000000" w:csb0="0000019F" w:csb1="00000000"/>
@@ -14167,6 +14213,7 @@
     <w:rsid w:val="00326FC8"/>
     <w:rsid w:val="007B048D"/>
     <w:rsid w:val="00904E5C"/>
+    <w:rsid w:val="00A02F7B"/>
     <w:rsid w:val="00B24CD7"/>
     <w:rsid w:val="00B31ADC"/>
     <w:rsid w:val="00CE772A"/>
@@ -14190,8 +14237,8 @@
   <w:themeFontLang w:val="en-US" w:eastAsia="ja-JP"/>
   <w:clrSchemeMapping w:bg1="light1" w:t1="dark1" w:bg2="light2" w:t2="dark2" w:accent1="accent1" w:accent2="accent2" w:accent3="accent3" w:accent4="accent4" w:accent5="accent5" w:accent6="accent6" w:hyperlink="hyperlink" w:followedHyperlink="followedHyperlink"/>
   <w:doNotAutoCompressPictures/>
-  <w:decimalSymbol w:val="."/>
-  <w:listSeparator w:val=","/>
+  <w:decimalSymbol w:val=","/>
+  <w:listSeparator w:val=";"/>
   <w14:defaultImageDpi w14:val="300"/>
 </w:settings>
 </file>
@@ -15148,7 +15195,7 @@
 </file>
 
 <file path=customXml/itemProps1.xml><?xml version="1.0" encoding="utf-8"?>
-<ds:datastoreItem xmlns:ds="http://schemas.openxmlformats.org/officeDocument/2006/customXml" ds:itemID="{0DBA9DEC-2EDD-4FDE-854B-F81D7C5D86F4}">
+<ds:datastoreItem xmlns:ds="http://schemas.openxmlformats.org/officeDocument/2006/customXml" ds:itemID="{269E72F1-2599-426C-BA35-B5A087196CFB}">
   <ds:schemaRefs>
     <ds:schemaRef ds:uri="http://schemas.openxmlformats.org/officeDocument/2006/bibliography"/>
   </ds:schemaRefs>

</xml_diff>